<commit_message>
Updates to runDemo to show bilateral filter efficacy and change from possibly problematic images
</commit_message>
<xml_diff>
--- a/BilateralFiltering.docx
+++ b/BilateralFiltering.docx
@@ -569,7 +569,35 @@
         <w:rPr>
           <w:lang w:val="en-US"/>
         </w:rPr>
-        <w:t xml:space="preserve">A scheme introduced by C. Tomasi and R. Manduchi </w:t>
+        <w:t xml:space="preserve">A scheme introduced by C. </w:t>
+      </w:r>
+      <w:proofErr w:type="spellStart"/>
+      <w:r>
+        <w:rPr>
+          <w:lang w:val="en-US"/>
+        </w:rPr>
+        <w:t>Tomasi</w:t>
+      </w:r>
+      <w:proofErr w:type="spellEnd"/>
+      <w:r>
+        <w:rPr>
+          <w:lang w:val="en-US"/>
+        </w:rPr>
+        <w:t xml:space="preserve"> and R. </w:t>
+      </w:r>
+      <w:proofErr w:type="spellStart"/>
+      <w:r>
+        <w:rPr>
+          <w:lang w:val="en-US"/>
+        </w:rPr>
+        <w:t>Manduchi</w:t>
+      </w:r>
+      <w:proofErr w:type="spellEnd"/>
+      <w:r>
+        <w:rPr>
+          <w:lang w:val="en-US"/>
+        </w:rPr>
+        <w:t xml:space="preserve"> </w:t>
       </w:r>
       <w:sdt>
         <w:sdtPr>
@@ -820,14 +848,34 @@
         </w:rPr>
         <w:t>This</w:t>
       </w:r>
-      <w:bookmarkStart w:id="0" w:name="_GoBack"/>
-      <w:bookmarkEnd w:id="0"/>
-      <w:r>
-        <w:rPr>
-          <w:lang w:val="en-US"/>
-        </w:rPr>
-        <w:t xml:space="preserve"> scheme introduced by C. Tomasi and R. Manduchi</w:t>
-      </w:r>
+      <w:r>
+        <w:rPr>
+          <w:lang w:val="en-US"/>
+        </w:rPr>
+        <w:t xml:space="preserve"> scheme introduced by C. </w:t>
+      </w:r>
+      <w:proofErr w:type="spellStart"/>
+      <w:r>
+        <w:rPr>
+          <w:lang w:val="en-US"/>
+        </w:rPr>
+        <w:t>Tomasi</w:t>
+      </w:r>
+      <w:proofErr w:type="spellEnd"/>
+      <w:r>
+        <w:rPr>
+          <w:lang w:val="en-US"/>
+        </w:rPr>
+        <w:t xml:space="preserve"> and R. </w:t>
+      </w:r>
+      <w:proofErr w:type="spellStart"/>
+      <w:r>
+        <w:rPr>
+          <w:lang w:val="en-US"/>
+        </w:rPr>
+        <w:t>Manduchi</w:t>
+      </w:r>
+      <w:proofErr w:type="spellEnd"/>
       <w:sdt>
         <w:sdtPr>
           <w:rPr>
@@ -1007,11 +1055,3079 @@
     </w:p>
     <w:p>
       <w:pPr>
+        <w:jc w:val="left"/>
+        <w:rPr>
+          <w:spacing w:val="-1"/>
+          <w:lang w:eastAsia="x-none"/>
+        </w:rPr>
+      </w:pPr>
+      <w:r>
+        <w:br w:type="page"/>
+      </w:r>
+    </w:p>
+    <w:p>
+      <w:pPr>
         <w:pStyle w:val="Heading1"/>
       </w:pPr>
       <w:r>
         <w:lastRenderedPageBreak/>
-        <w:t>Ease of Use</w:t>
+        <w:t>Overview</w:t>
+      </w:r>
+    </w:p>
+    <w:p>
+      <w:pPr>
+        <w:pStyle w:val="BodyText"/>
+        <w:rPr>
+          <w:lang w:val="en-US"/>
+        </w:rPr>
+      </w:pPr>
+      <w:r>
+        <w:rPr>
+          <w:lang w:val="en-US"/>
+        </w:rPr>
+        <w:t xml:space="preserve">A low-pass filter applied to an image </w:t>
+      </w:r>
+      <m:oMath>
+        <m:r>
+          <w:rPr>
+            <w:rFonts w:ascii="Cambria Math" w:hAnsi="Cambria Math"/>
+            <w:lang w:val="en-US"/>
+          </w:rPr>
+          <m:t>I</m:t>
+        </m:r>
+        <m:d>
+          <m:dPr>
+            <m:ctrlPr>
+              <w:rPr>
+                <w:rFonts w:ascii="Cambria Math" w:hAnsi="Cambria Math"/>
+                <w:i/>
+                <w:lang w:val="en-US"/>
+              </w:rPr>
+            </m:ctrlPr>
+          </m:dPr>
+          <m:e>
+            <m:r>
+              <w:rPr>
+                <w:rFonts w:ascii="Cambria Math" w:hAnsi="Cambria Math"/>
+                <w:lang w:val="en-US"/>
+              </w:rPr>
+              <m:t>x</m:t>
+            </m:r>
+          </m:e>
+        </m:d>
+      </m:oMath>
+      <w:r>
+        <w:rPr>
+          <w:lang w:val="en-US"/>
+        </w:rPr>
+        <w:t xml:space="preserve"> produces an output defined as:</w:t>
+      </w:r>
+    </w:p>
+    <w:tbl>
+      <w:tblPr>
+        <w:tblStyle w:val="TableGrid"/>
+        <w:tblW w:w="5000" w:type="pct"/>
+        <w:tblBorders>
+          <w:top w:val="none" w:sz="0" w:space="0" w:color="auto"/>
+          <w:left w:val="none" w:sz="0" w:space="0" w:color="auto"/>
+          <w:bottom w:val="none" w:sz="0" w:space="0" w:color="auto"/>
+          <w:right w:val="none" w:sz="0" w:space="0" w:color="auto"/>
+          <w:insideH w:val="none" w:sz="0" w:space="0" w:color="auto"/>
+          <w:insideV w:val="none" w:sz="0" w:space="0" w:color="auto"/>
+        </w:tblBorders>
+        <w:tblLook w:val="04A0" w:firstRow="1" w:lastRow="0" w:firstColumn="1" w:lastColumn="0" w:noHBand="0" w:noVBand="1"/>
+      </w:tblPr>
+      <w:tblGrid>
+        <w:gridCol w:w="253"/>
+        <w:gridCol w:w="4230"/>
+        <w:gridCol w:w="550"/>
+      </w:tblGrid>
+      <w:tr>
+        <w:tc>
+          <w:tcPr>
+            <w:tcW w:w="350" w:type="pct"/>
+            <w:vAlign w:val="center"/>
+          </w:tcPr>
+          <w:p>
+            <w:pPr>
+              <w:pStyle w:val="equation"/>
+              <w:rPr>
+                <w:rFonts w:ascii="Times New Roman" w:hAnsi="Times New Roman" w:cs="Times New Roman"/>
+                <w:b/>
+                <w:sz w:val="22"/>
+              </w:rPr>
+            </w:pPr>
+          </w:p>
+        </w:tc>
+        <w:tc>
+          <w:tcPr>
+            <w:tcW w:w="4300" w:type="pct"/>
+            <w:vAlign w:val="center"/>
+          </w:tcPr>
+          <w:p>
+            <w:pPr>
+              <w:pStyle w:val="equation"/>
+              <w:keepNext/>
+              <w:rPr>
+                <w:sz w:val="22"/>
+              </w:rPr>
+            </w:pPr>
+            <m:oMathPara>
+              <m:oMath>
+                <m:r>
+                  <m:rPr>
+                    <m:sty m:val="b"/>
+                  </m:rPr>
+                  <w:rPr>
+                    <w:rFonts w:ascii="Cambria Math" w:hAnsi="Cambria Math"/>
+                  </w:rPr>
+                  <m:t>h</m:t>
+                </m:r>
+                <m:d>
+                  <m:dPr>
+                    <m:ctrlPr>
+                      <w:rPr>
+                        <w:rFonts w:ascii="Cambria Math" w:hAnsi="Cambria Math"/>
+                        <w:i/>
+                      </w:rPr>
+                    </m:ctrlPr>
+                  </m:dPr>
+                  <m:e>
+                    <m:r>
+                      <m:rPr>
+                        <m:sty m:val="b"/>
+                      </m:rPr>
+                      <w:rPr>
+                        <w:rFonts w:ascii="Cambria Math" w:hAnsi="Cambria Math"/>
+                      </w:rPr>
+                      <m:t>x</m:t>
+                    </m:r>
+                  </m:e>
+                </m:d>
+                <m:r>
+                  <w:rPr>
+                    <w:rFonts w:ascii="Cambria Math" w:hAnsi="Cambria Math"/>
+                  </w:rPr>
+                  <m:t>=</m:t>
+                </m:r>
+                <m:sSubSup>
+                  <m:sSubSupPr>
+                    <m:ctrlPr>
+                      <w:rPr>
+                        <w:rFonts w:ascii="Cambria Math" w:hAnsi="Cambria Math"/>
+                        <w:i/>
+                      </w:rPr>
+                    </m:ctrlPr>
+                  </m:sSubSupPr>
+                  <m:e>
+                    <m:r>
+                      <w:rPr>
+                        <w:rFonts w:ascii="Cambria Math" w:hAnsi="Cambria Math"/>
+                      </w:rPr>
+                      <m:t>k</m:t>
+                    </m:r>
+                  </m:e>
+                  <m:sub>
+                    <m:r>
+                      <w:rPr>
+                        <w:rFonts w:ascii="Cambria Math" w:hAnsi="Cambria Math"/>
+                      </w:rPr>
+                      <m:t>d</m:t>
+                    </m:r>
+                  </m:sub>
+                  <m:sup>
+                    <m:r>
+                      <w:rPr>
+                        <w:rFonts w:ascii="Cambria Math" w:hAnsi="Cambria Math"/>
+                      </w:rPr>
+                      <m:t>-1</m:t>
+                    </m:r>
+                  </m:sup>
+                </m:sSubSup>
+                <m:d>
+                  <m:dPr>
+                    <m:ctrlPr>
+                      <w:rPr>
+                        <w:rFonts w:ascii="Cambria Math" w:hAnsi="Cambria Math"/>
+                        <w:i/>
+                      </w:rPr>
+                    </m:ctrlPr>
+                  </m:dPr>
+                  <m:e>
+                    <m:r>
+                      <m:rPr>
+                        <m:sty m:val="b"/>
+                      </m:rPr>
+                      <w:rPr>
+                        <w:rFonts w:ascii="Cambria Math" w:hAnsi="Cambria Math"/>
+                      </w:rPr>
+                      <m:t>x</m:t>
+                    </m:r>
+                  </m:e>
+                </m:d>
+                <m:nary>
+                  <m:naryPr>
+                    <m:limLoc m:val="undOvr"/>
+                    <m:ctrlPr>
+                      <w:rPr>
+                        <w:rFonts w:ascii="Cambria Math" w:hAnsi="Cambria Math" w:cs="Times New Roman"/>
+                        <w:i/>
+                        <w:spacing w:val="-1"/>
+                        <w:lang w:eastAsia="x-none"/>
+                      </w:rPr>
+                    </m:ctrlPr>
+                  </m:naryPr>
+                  <m:sub>
+                    <m:r>
+                      <w:rPr>
+                        <w:rFonts w:ascii="Cambria Math" w:hAnsi="Cambria Math"/>
+                      </w:rPr>
+                      <m:t>-∞</m:t>
+                    </m:r>
+                  </m:sub>
+                  <m:sup>
+                    <m:r>
+                      <w:rPr>
+                        <w:rFonts w:ascii="Cambria Math" w:hAnsi="Cambria Math"/>
+                      </w:rPr>
+                      <m:t>∞</m:t>
+                    </m:r>
+                  </m:sup>
+                  <m:e>
+                    <m:nary>
+                      <m:naryPr>
+                        <m:limLoc m:val="undOvr"/>
+                        <m:ctrlPr>
+                          <w:rPr>
+                            <w:rFonts w:ascii="Cambria Math" w:hAnsi="Cambria Math" w:cs="Times New Roman"/>
+                            <w:i/>
+                            <w:spacing w:val="-1"/>
+                            <w:lang w:eastAsia="x-none"/>
+                          </w:rPr>
+                        </m:ctrlPr>
+                      </m:naryPr>
+                      <m:sub>
+                        <m:r>
+                          <w:rPr>
+                            <w:rFonts w:ascii="Cambria Math" w:hAnsi="Cambria Math"/>
+                          </w:rPr>
+                          <m:t>-∞</m:t>
+                        </m:r>
+                      </m:sub>
+                      <m:sup>
+                        <m:r>
+                          <w:rPr>
+                            <w:rFonts w:ascii="Cambria Math" w:hAnsi="Cambria Math"/>
+                          </w:rPr>
+                          <m:t>∞</m:t>
+                        </m:r>
+                      </m:sup>
+                      <m:e>
+                        <m:r>
+                          <m:rPr>
+                            <m:sty m:val="b"/>
+                          </m:rPr>
+                          <w:rPr>
+                            <w:rFonts w:ascii="Cambria Math" w:hAnsi="Cambria Math"/>
+                          </w:rPr>
+                          <m:t>f</m:t>
+                        </m:r>
+                        <m:d>
+                          <m:dPr>
+                            <m:ctrlPr>
+                              <w:rPr>
+                                <w:rFonts w:ascii="Cambria Math" w:hAnsi="Cambria Math"/>
+                                <w:b/>
+                                <w:i/>
+                              </w:rPr>
+                            </m:ctrlPr>
+                          </m:dPr>
+                          <m:e>
+                            <m:r>
+                              <w:rPr>
+                                <w:rFonts w:ascii="Cambria Math" w:hAnsi="Cambria Math"/>
+                              </w:rPr>
+                              <m:t>ξ</m:t>
+                            </m:r>
+                            <m:ctrlPr>
+                              <w:rPr>
+                                <w:rFonts w:ascii="Cambria Math" w:hAnsi="Cambria Math"/>
+                                <w:i/>
+                              </w:rPr>
+                            </m:ctrlPr>
+                          </m:e>
+                        </m:d>
+                        <m:r>
+                          <w:rPr>
+                            <w:rFonts w:ascii="Cambria Math" w:hAnsi="Cambria Math"/>
+                          </w:rPr>
+                          <m:t>c</m:t>
+                        </m:r>
+                        <m:d>
+                          <m:dPr>
+                            <m:ctrlPr>
+                              <w:rPr>
+                                <w:rFonts w:ascii="Cambria Math" w:hAnsi="Cambria Math"/>
+                                <w:i/>
+                              </w:rPr>
+                            </m:ctrlPr>
+                          </m:dPr>
+                          <m:e>
+                            <m:r>
+                              <m:rPr>
+                                <m:sty m:val="p"/>
+                              </m:rPr>
+                              <w:rPr>
+                                <w:rFonts w:ascii="Cambria Math" w:hAnsi="Cambria Math"/>
+                              </w:rPr>
+                              <m:t xml:space="preserve">ξ, </m:t>
+                            </m:r>
+                            <m:r>
+                              <m:rPr>
+                                <m:sty m:val="b"/>
+                              </m:rPr>
+                              <w:rPr>
+                                <w:rFonts w:ascii="Cambria Math" w:hAnsi="Cambria Math"/>
+                              </w:rPr>
+                              <m:t>x</m:t>
+                            </m:r>
+                          </m:e>
+                        </m:d>
+                        <m:r>
+                          <w:rPr>
+                            <w:rFonts w:ascii="Cambria Math" w:hAnsi="Cambria Math"/>
+                          </w:rPr>
+                          <m:t>dξ</m:t>
+                        </m:r>
+                      </m:e>
+                    </m:nary>
+                  </m:e>
+                </m:nary>
+              </m:oMath>
+            </m:oMathPara>
+          </w:p>
+        </w:tc>
+        <w:tc>
+          <w:tcPr>
+            <w:tcW w:w="350" w:type="pct"/>
+            <w:vAlign w:val="center"/>
+          </w:tcPr>
+          <w:p>
+            <w:pPr>
+              <w:pStyle w:val="equation"/>
+              <w:rPr>
+                <w:rFonts w:ascii="Times New Roman" w:hAnsi="Times New Roman" w:cs="Times New Roman"/>
+                <w:b/>
+              </w:rPr>
+            </w:pPr>
+            <w:r>
+              <w:t></w:t>
+            </w:r>
+            <w:r>
+              <w:t></w:t>
+            </w:r>
+            <w:r>
+              <w:rPr>
+                <w:rFonts w:hint="eastAsia"/>
+              </w:rPr>
+              <w:fldChar w:fldCharType="begin"/>
+            </w:r>
+            <w:r>
+              <w:rPr>
+                <w:rFonts w:hint="eastAsia"/>
+              </w:rPr>
+              <w:instrText xml:space="preserve"> </w:instrText>
+            </w:r>
+            <w:r>
+              <w:instrText>SEQ ( \* ARABIC</w:instrText>
+            </w:r>
+            <w:r>
+              <w:rPr>
+                <w:rFonts w:hint="eastAsia"/>
+              </w:rPr>
+              <w:instrText xml:space="preserve"> </w:instrText>
+            </w:r>
+            <w:r>
+              <w:rPr>
+                <w:rFonts w:hint="eastAsia"/>
+              </w:rPr>
+              <w:fldChar w:fldCharType="separate"/>
+            </w:r>
+            <w:r>
+              <w:rPr>
+                <w:noProof/>
+              </w:rPr>
+              <w:t>1</w:t>
+            </w:r>
+            <w:r>
+              <w:rPr>
+                <w:rFonts w:hint="eastAsia"/>
+              </w:rPr>
+              <w:fldChar w:fldCharType="end"/>
+            </w:r>
+            <w:r>
+              <w:t></w:t>
+            </w:r>
+            <w:r>
+              <w:t></w:t>
+            </w:r>
+          </w:p>
+        </w:tc>
+      </w:tr>
+    </w:tbl>
+    <w:p>
+      <w:pPr>
+        <w:pStyle w:val="BodyText"/>
+        <w:ind w:firstLine="0"/>
+        <w:rPr>
+          <w:lang w:val="en-US"/>
+        </w:rPr>
+      </w:pPr>
+      <w:r>
+        <w:rPr>
+          <w:lang w:val="en-US"/>
+        </w:rPr>
+        <w:t xml:space="preserve">where </w:t>
+      </w:r>
+      <m:oMath>
+        <m:r>
+          <w:rPr>
+            <w:rFonts w:ascii="Cambria Math" w:hAnsi="Cambria Math"/>
+            <w:lang w:val="en-US"/>
+          </w:rPr>
+          <m:t>e(ξ,</m:t>
+        </m:r>
+        <m:r>
+          <m:rPr>
+            <m:sty m:val="bi"/>
+          </m:rPr>
+          <w:rPr>
+            <w:rFonts w:ascii="Cambria Math" w:hAnsi="Cambria Math"/>
+            <w:lang w:val="en-US"/>
+          </w:rPr>
+          <m:t>x</m:t>
+        </m:r>
+        <m:r>
+          <w:rPr>
+            <w:rFonts w:ascii="Cambria Math" w:hAnsi="Cambria Math"/>
+            <w:lang w:val="en-US"/>
+          </w:rPr>
+          <m:t>)</m:t>
+        </m:r>
+      </m:oMath>
+      <w:r>
+        <w:rPr>
+          <w:lang w:val="en-US"/>
+        </w:rPr>
+        <w:t xml:space="preserve"> is the measure of the closeness in geometric terms between the center </w:t>
+      </w:r>
+      <m:oMath>
+        <m:r>
+          <m:rPr>
+            <m:sty m:val="b"/>
+          </m:rPr>
+          <w:rPr>
+            <w:rFonts w:ascii="Cambria Math" w:hAnsi="Cambria Math"/>
+            <w:lang w:val="en-US"/>
+          </w:rPr>
+          <m:t>x</m:t>
+        </m:r>
+      </m:oMath>
+      <w:r>
+        <w:rPr>
+          <w:b/>
+          <w:lang w:val="en-US"/>
+        </w:rPr>
+        <w:t xml:space="preserve"> </w:t>
+      </w:r>
+      <w:r>
+        <w:rPr>
+          <w:lang w:val="en-US"/>
+        </w:rPr>
+        <w:t xml:space="preserve">and a point nearby </w:t>
+      </w:r>
+      <m:oMath>
+        <m:r>
+          <w:rPr>
+            <w:rFonts w:ascii="Cambria Math" w:hAnsi="Cambria Math"/>
+            <w:lang w:val="en-US"/>
+          </w:rPr>
+          <m:t>ξ</m:t>
+        </m:r>
+      </m:oMath>
+      <w:r>
+        <w:rPr>
+          <w:lang w:val="en-US"/>
+        </w:rPr>
+        <w:t xml:space="preserve">. </w:t>
+      </w:r>
+      <w:r>
+        <w:rPr>
+          <w:lang w:val="en-US"/>
+        </w:rPr>
+        <w:t xml:space="preserve">Both the output function </w:t>
+      </w:r>
+      <w:r>
+        <w:rPr>
+          <w:b/>
+          <w:lang w:val="en-US"/>
+        </w:rPr>
+        <w:t>h</w:t>
+      </w:r>
+      <w:r>
+        <w:rPr>
+          <w:lang w:val="en-US"/>
+        </w:rPr>
+        <w:t xml:space="preserve"> and</w:t>
+      </w:r>
+      <w:r>
+        <w:rPr>
+          <w:lang w:val="en-US"/>
+        </w:rPr>
+        <w:t xml:space="preserve"> input function</w:t>
+      </w:r>
+      <w:r>
+        <w:rPr>
+          <w:lang w:val="en-US"/>
+        </w:rPr>
+        <w:t xml:space="preserve"> </w:t>
+      </w:r>
+      <w:r>
+        <w:rPr>
+          <w:b/>
+          <w:lang w:val="en-US"/>
+        </w:rPr>
+        <w:t>f</w:t>
+      </w:r>
+      <w:r>
+        <w:rPr>
+          <w:lang w:val="en-US"/>
+        </w:rPr>
+        <w:t xml:space="preserve"> can be multiband. If low-pass filtering is to </w:t>
+      </w:r>
+      <w:r>
+        <w:rPr>
+          <w:lang w:val="en-US"/>
+        </w:rPr>
+        <w:t>preserve the dc component of low-pass signals</w:t>
+      </w:r>
+    </w:p>
+    <w:tbl>
+      <w:tblPr>
+        <w:tblStyle w:val="TableGrid"/>
+        <w:tblW w:w="5000" w:type="pct"/>
+        <w:tblBorders>
+          <w:top w:val="none" w:sz="0" w:space="0" w:color="auto"/>
+          <w:left w:val="none" w:sz="0" w:space="0" w:color="auto"/>
+          <w:bottom w:val="none" w:sz="0" w:space="0" w:color="auto"/>
+          <w:right w:val="none" w:sz="0" w:space="0" w:color="auto"/>
+          <w:insideH w:val="none" w:sz="0" w:space="0" w:color="auto"/>
+          <w:insideV w:val="none" w:sz="0" w:space="0" w:color="auto"/>
+        </w:tblBorders>
+        <w:tblLook w:val="04A0" w:firstRow="1" w:lastRow="0" w:firstColumn="1" w:lastColumn="0" w:noHBand="0" w:noVBand="1"/>
+      </w:tblPr>
+      <w:tblGrid>
+        <w:gridCol w:w="253"/>
+        <w:gridCol w:w="4230"/>
+        <w:gridCol w:w="550"/>
+      </w:tblGrid>
+      <w:tr>
+        <w:tc>
+          <w:tcPr>
+            <w:tcW w:w="350" w:type="pct"/>
+            <w:vAlign w:val="center"/>
+          </w:tcPr>
+          <w:p>
+            <w:pPr>
+              <w:pStyle w:val="equation"/>
+              <w:rPr>
+                <w:rFonts w:ascii="Times New Roman" w:hAnsi="Times New Roman" w:cs="Times New Roman"/>
+                <w:b/>
+              </w:rPr>
+            </w:pPr>
+          </w:p>
+        </w:tc>
+        <w:tc>
+          <w:tcPr>
+            <w:tcW w:w="4300" w:type="pct"/>
+            <w:vAlign w:val="center"/>
+          </w:tcPr>
+          <w:p>
+            <w:pPr>
+              <w:pStyle w:val="equation"/>
+              <w:keepNext/>
+            </w:pPr>
+            <m:oMathPara>
+              <m:oMath>
+                <m:sSub>
+                  <m:sSubPr>
+                    <m:ctrlPr>
+                      <w:rPr>
+                        <w:rFonts w:ascii="Cambria Math" w:hAnsi="Cambria Math"/>
+                        <w:i/>
+                      </w:rPr>
+                    </m:ctrlPr>
+                  </m:sSubPr>
+                  <m:e>
+                    <m:r>
+                      <w:rPr>
+                        <w:rFonts w:ascii="Cambria Math" w:hAnsi="Cambria Math"/>
+                      </w:rPr>
+                      <m:t>k</m:t>
+                    </m:r>
+                  </m:e>
+                  <m:sub>
+                    <m:r>
+                      <w:rPr>
+                        <w:rFonts w:ascii="Cambria Math" w:hAnsi="Cambria Math"/>
+                      </w:rPr>
+                      <m:t>d</m:t>
+                    </m:r>
+                  </m:sub>
+                </m:sSub>
+                <m:r>
+                  <w:rPr>
+                    <w:rFonts w:ascii="Cambria Math" w:hAnsi="Cambria Math"/>
+                  </w:rPr>
+                  <m:t>(</m:t>
+                </m:r>
+                <m:r>
+                  <m:rPr>
+                    <m:sty m:val="b"/>
+                  </m:rPr>
+                  <w:rPr>
+                    <w:rFonts w:ascii="Cambria Math" w:hAnsi="Cambria Math"/>
+                  </w:rPr>
+                  <m:t>x</m:t>
+                </m:r>
+                <m:r>
+                  <w:rPr>
+                    <w:rFonts w:ascii="Cambria Math" w:hAnsi="Cambria Math"/>
+                  </w:rPr>
+                  <m:t>)</m:t>
+                </m:r>
+                <m:r>
+                  <w:rPr>
+                    <w:rFonts w:ascii="Cambria Math" w:hAnsi="Cambria Math"/>
+                  </w:rPr>
+                  <m:t>=</m:t>
+                </m:r>
+                <m:nary>
+                  <m:naryPr>
+                    <m:limLoc m:val="undOvr"/>
+                    <m:ctrlPr>
+                      <w:rPr>
+                        <w:rFonts w:ascii="Cambria Math" w:hAnsi="Cambria Math" w:cs="Times New Roman"/>
+                        <w:i/>
+                        <w:spacing w:val="-1"/>
+                        <w:lang w:eastAsia="x-none"/>
+                      </w:rPr>
+                    </m:ctrlPr>
+                  </m:naryPr>
+                  <m:sub>
+                    <m:r>
+                      <w:rPr>
+                        <w:rFonts w:ascii="Cambria Math" w:hAnsi="Cambria Math"/>
+                      </w:rPr>
+                      <m:t>-∞</m:t>
+                    </m:r>
+                  </m:sub>
+                  <m:sup>
+                    <m:r>
+                      <w:rPr>
+                        <w:rFonts w:ascii="Cambria Math" w:hAnsi="Cambria Math"/>
+                      </w:rPr>
+                      <m:t>∞</m:t>
+                    </m:r>
+                  </m:sup>
+                  <m:e>
+                    <m:nary>
+                      <m:naryPr>
+                        <m:limLoc m:val="undOvr"/>
+                        <m:ctrlPr>
+                          <w:rPr>
+                            <w:rFonts w:ascii="Cambria Math" w:hAnsi="Cambria Math" w:cs="Times New Roman"/>
+                            <w:i/>
+                            <w:spacing w:val="-1"/>
+                            <w:lang w:eastAsia="x-none"/>
+                          </w:rPr>
+                        </m:ctrlPr>
+                      </m:naryPr>
+                      <m:sub>
+                        <m:r>
+                          <w:rPr>
+                            <w:rFonts w:ascii="Cambria Math" w:hAnsi="Cambria Math"/>
+                          </w:rPr>
+                          <m:t>-∞</m:t>
+                        </m:r>
+                      </m:sub>
+                      <m:sup>
+                        <m:r>
+                          <w:rPr>
+                            <w:rFonts w:ascii="Cambria Math" w:hAnsi="Cambria Math"/>
+                          </w:rPr>
+                          <m:t>∞</m:t>
+                        </m:r>
+                      </m:sup>
+                      <m:e>
+                        <m:r>
+                          <w:rPr>
+                            <w:rFonts w:ascii="Cambria Math" w:hAnsi="Cambria Math"/>
+                          </w:rPr>
+                          <m:t>c</m:t>
+                        </m:r>
+                        <m:d>
+                          <m:dPr>
+                            <m:ctrlPr>
+                              <w:rPr>
+                                <w:rFonts w:ascii="Cambria Math" w:hAnsi="Cambria Math"/>
+                                <w:i/>
+                              </w:rPr>
+                            </m:ctrlPr>
+                          </m:dPr>
+                          <m:e>
+                            <m:r>
+                              <m:rPr>
+                                <m:sty m:val="p"/>
+                              </m:rPr>
+                              <w:rPr>
+                                <w:rFonts w:ascii="Cambria Math" w:hAnsi="Cambria Math"/>
+                              </w:rPr>
+                              <m:t xml:space="preserve">ξ, </m:t>
+                            </m:r>
+                            <m:r>
+                              <m:rPr>
+                                <m:sty m:val="b"/>
+                              </m:rPr>
+                              <w:rPr>
+                                <w:rFonts w:ascii="Cambria Math" w:hAnsi="Cambria Math"/>
+                              </w:rPr>
+                              <m:t>x</m:t>
+                            </m:r>
+                          </m:e>
+                        </m:d>
+                        <m:r>
+                          <w:rPr>
+                            <w:rFonts w:ascii="Cambria Math" w:hAnsi="Cambria Math"/>
+                          </w:rPr>
+                          <m:t>dξ</m:t>
+                        </m:r>
+                      </m:e>
+                    </m:nary>
+                  </m:e>
+                </m:nary>
+              </m:oMath>
+            </m:oMathPara>
+          </w:p>
+        </w:tc>
+        <w:tc>
+          <w:tcPr>
+            <w:tcW w:w="350" w:type="pct"/>
+            <w:vAlign w:val="center"/>
+          </w:tcPr>
+          <w:p>
+            <w:pPr>
+              <w:pStyle w:val="equation"/>
+              <w:rPr>
+                <w:rFonts w:ascii="Times New Roman" w:hAnsi="Times New Roman" w:cs="Times New Roman"/>
+                <w:b/>
+              </w:rPr>
+            </w:pPr>
+            <w:bookmarkStart w:id="0" w:name="_Ref468480134"/>
+            <w:r>
+              <w:t></w:t>
+            </w:r>
+            <w:r>
+              <w:t></w:t>
+            </w:r>
+            <w:r>
+              <w:rPr>
+                <w:rFonts w:hint="eastAsia"/>
+              </w:rPr>
+              <w:fldChar w:fldCharType="begin"/>
+            </w:r>
+            <w:r>
+              <w:rPr>
+                <w:rFonts w:hint="eastAsia"/>
+              </w:rPr>
+              <w:instrText xml:space="preserve"> </w:instrText>
+            </w:r>
+            <w:r>
+              <w:instrText>SEQ ( \* ARABIC</w:instrText>
+            </w:r>
+            <w:r>
+              <w:rPr>
+                <w:rFonts w:hint="eastAsia"/>
+              </w:rPr>
+              <w:instrText xml:space="preserve"> </w:instrText>
+            </w:r>
+            <w:r>
+              <w:rPr>
+                <w:rFonts w:hint="eastAsia"/>
+              </w:rPr>
+              <w:fldChar w:fldCharType="separate"/>
+            </w:r>
+            <w:r>
+              <w:rPr>
+                <w:rFonts w:hint="eastAsia"/>
+                <w:noProof/>
+              </w:rPr>
+              <w:t>2</w:t>
+            </w:r>
+            <w:r>
+              <w:rPr>
+                <w:rFonts w:hint="eastAsia"/>
+              </w:rPr>
+              <w:fldChar w:fldCharType="end"/>
+            </w:r>
+            <w:r>
+              <w:t></w:t>
+            </w:r>
+            <w:r>
+              <w:t></w:t>
+            </w:r>
+            <w:bookmarkEnd w:id="0"/>
+          </w:p>
+        </w:tc>
+      </w:tr>
+    </w:tbl>
+    <w:p>
+      <w:pPr>
+        <w:pStyle w:val="BodyText"/>
+        <w:ind w:firstLine="0"/>
+        <w:rPr>
+          <w:lang w:val="en-US"/>
+        </w:rPr>
+      </w:pPr>
+      <w:r>
+        <w:rPr>
+          <w:lang w:val="en-US"/>
+        </w:rPr>
+        <w:t xml:space="preserve">If filter is shift-invariant than </w:t>
+      </w:r>
+      <m:oMath>
+        <m:r>
+          <w:rPr>
+            <w:rFonts w:ascii="Cambria Math" w:hAnsi="Cambria Math"/>
+            <w:lang w:val="en-US"/>
+          </w:rPr>
+          <m:t>e(ξ,</m:t>
+        </m:r>
+        <m:r>
+          <m:rPr>
+            <m:sty m:val="b"/>
+          </m:rPr>
+          <w:rPr>
+            <w:rFonts w:ascii="Cambria Math" w:hAnsi="Cambria Math"/>
+            <w:lang w:val="en-US"/>
+          </w:rPr>
+          <m:t>x</m:t>
+        </m:r>
+        <m:r>
+          <w:rPr>
+            <w:rFonts w:ascii="Cambria Math" w:hAnsi="Cambria Math"/>
+            <w:lang w:val="en-US"/>
+          </w:rPr>
+          <m:t>)</m:t>
+        </m:r>
+      </m:oMath>
+      <w:r>
+        <w:rPr>
+          <w:lang w:val="en-US"/>
+        </w:rPr>
+        <w:t xml:space="preserve"> is purely a function of the vector difference and </w:t>
+      </w:r>
+      <m:oMath>
+        <m:sSub>
+          <m:sSubPr>
+            <m:ctrlPr>
+              <w:rPr>
+                <w:rFonts w:ascii="Cambria Math" w:hAnsi="Cambria Math"/>
+                <w:i/>
+                <w:lang w:val="en-US"/>
+              </w:rPr>
+            </m:ctrlPr>
+          </m:sSubPr>
+          <m:e>
+            <m:r>
+              <w:rPr>
+                <w:rFonts w:ascii="Cambria Math" w:hAnsi="Cambria Math"/>
+                <w:lang w:val="en-US"/>
+              </w:rPr>
+              <m:t>k</m:t>
+            </m:r>
+          </m:e>
+          <m:sub>
+            <m:r>
+              <w:rPr>
+                <w:rFonts w:ascii="Cambria Math" w:hAnsi="Cambria Math"/>
+                <w:lang w:val="en-US"/>
+              </w:rPr>
+              <m:t>d</m:t>
+            </m:r>
+          </m:sub>
+        </m:sSub>
+      </m:oMath>
+      <w:r>
+        <w:rPr>
+          <w:lang w:val="en-US"/>
+        </w:rPr>
+        <w:t xml:space="preserve"> will be constant.</w:t>
+      </w:r>
+    </w:p>
+    <w:p>
+      <w:pPr>
+        <w:pStyle w:val="BodyText"/>
+        <w:ind w:firstLine="0"/>
+        <w:rPr>
+          <w:lang w:val="en-US"/>
+        </w:rPr>
+      </w:pPr>
+      <w:r>
+        <w:rPr>
+          <w:lang w:val="en-US"/>
+        </w:rPr>
+        <w:tab/>
+        <w:t>Like domain filtering, range filtering is defined as:</w:t>
+      </w:r>
+    </w:p>
+    <w:tbl>
+      <w:tblPr>
+        <w:tblStyle w:val="TableGrid"/>
+        <w:tblW w:w="5000" w:type="pct"/>
+        <w:tblBorders>
+          <w:top w:val="none" w:sz="0" w:space="0" w:color="auto"/>
+          <w:left w:val="none" w:sz="0" w:space="0" w:color="auto"/>
+          <w:bottom w:val="none" w:sz="0" w:space="0" w:color="auto"/>
+          <w:right w:val="none" w:sz="0" w:space="0" w:color="auto"/>
+          <w:insideH w:val="none" w:sz="0" w:space="0" w:color="auto"/>
+          <w:insideV w:val="none" w:sz="0" w:space="0" w:color="auto"/>
+        </w:tblBorders>
+        <w:tblLook w:val="04A0" w:firstRow="1" w:lastRow="0" w:firstColumn="1" w:lastColumn="0" w:noHBand="0" w:noVBand="1"/>
+      </w:tblPr>
+      <w:tblGrid>
+        <w:gridCol w:w="253"/>
+        <w:gridCol w:w="4230"/>
+        <w:gridCol w:w="550"/>
+      </w:tblGrid>
+      <w:tr>
+        <w:tc>
+          <w:tcPr>
+            <w:tcW w:w="350" w:type="pct"/>
+            <w:vAlign w:val="center"/>
+          </w:tcPr>
+          <w:p>
+            <w:pPr>
+              <w:pStyle w:val="equation"/>
+              <w:rPr>
+                <w:rFonts w:ascii="Times New Roman" w:hAnsi="Times New Roman" w:cs="Times New Roman"/>
+                <w:b/>
+              </w:rPr>
+            </w:pPr>
+          </w:p>
+        </w:tc>
+        <w:tc>
+          <w:tcPr>
+            <w:tcW w:w="4300" w:type="pct"/>
+            <w:vAlign w:val="center"/>
+          </w:tcPr>
+          <w:p>
+            <w:pPr>
+              <w:pStyle w:val="equation"/>
+              <w:keepNext/>
+            </w:pPr>
+            <m:oMathPara>
+              <m:oMath>
+                <m:r>
+                  <m:rPr>
+                    <m:sty m:val="b"/>
+                  </m:rPr>
+                  <w:rPr>
+                    <w:rFonts w:ascii="Cambria Math" w:hAnsi="Cambria Math"/>
+                  </w:rPr>
+                  <m:t>h</m:t>
+                </m:r>
+                <m:d>
+                  <m:dPr>
+                    <m:ctrlPr>
+                      <w:rPr>
+                        <w:rFonts w:ascii="Cambria Math" w:hAnsi="Cambria Math"/>
+                        <w:i/>
+                      </w:rPr>
+                    </m:ctrlPr>
+                  </m:dPr>
+                  <m:e>
+                    <m:r>
+                      <m:rPr>
+                        <m:sty m:val="b"/>
+                      </m:rPr>
+                      <w:rPr>
+                        <w:rFonts w:ascii="Cambria Math" w:hAnsi="Cambria Math"/>
+                      </w:rPr>
+                      <m:t>x</m:t>
+                    </m:r>
+                  </m:e>
+                </m:d>
+                <m:r>
+                  <w:rPr>
+                    <w:rFonts w:ascii="Cambria Math" w:hAnsi="Cambria Math"/>
+                  </w:rPr>
+                  <m:t>=</m:t>
+                </m:r>
+                <m:sSubSup>
+                  <m:sSubSupPr>
+                    <m:ctrlPr>
+                      <w:rPr>
+                        <w:rFonts w:ascii="Cambria Math" w:hAnsi="Cambria Math"/>
+                        <w:i/>
+                      </w:rPr>
+                    </m:ctrlPr>
+                  </m:sSubSupPr>
+                  <m:e>
+                    <m:r>
+                      <w:rPr>
+                        <w:rFonts w:ascii="Cambria Math" w:hAnsi="Cambria Math"/>
+                      </w:rPr>
+                      <m:t>k</m:t>
+                    </m:r>
+                  </m:e>
+                  <m:sub>
+                    <m:r>
+                      <w:rPr>
+                        <w:rFonts w:ascii="Cambria Math" w:hAnsi="Cambria Math"/>
+                      </w:rPr>
+                      <m:t>r</m:t>
+                    </m:r>
+                  </m:sub>
+                  <m:sup>
+                    <m:r>
+                      <w:rPr>
+                        <w:rFonts w:ascii="Cambria Math" w:hAnsi="Cambria Math"/>
+                      </w:rPr>
+                      <m:t>-1</m:t>
+                    </m:r>
+                  </m:sup>
+                </m:sSubSup>
+                <m:d>
+                  <m:dPr>
+                    <m:ctrlPr>
+                      <w:rPr>
+                        <w:rFonts w:ascii="Cambria Math" w:hAnsi="Cambria Math"/>
+                        <w:i/>
+                      </w:rPr>
+                    </m:ctrlPr>
+                  </m:dPr>
+                  <m:e>
+                    <m:r>
+                      <m:rPr>
+                        <m:sty m:val="b"/>
+                      </m:rPr>
+                      <w:rPr>
+                        <w:rFonts w:ascii="Cambria Math" w:hAnsi="Cambria Math"/>
+                      </w:rPr>
+                      <m:t>x</m:t>
+                    </m:r>
+                  </m:e>
+                </m:d>
+                <m:nary>
+                  <m:naryPr>
+                    <m:limLoc m:val="undOvr"/>
+                    <m:ctrlPr>
+                      <w:rPr>
+                        <w:rFonts w:ascii="Cambria Math" w:hAnsi="Cambria Math" w:cs="Times New Roman"/>
+                        <w:i/>
+                        <w:spacing w:val="-1"/>
+                        <w:lang w:eastAsia="x-none"/>
+                      </w:rPr>
+                    </m:ctrlPr>
+                  </m:naryPr>
+                  <m:sub>
+                    <m:r>
+                      <w:rPr>
+                        <w:rFonts w:ascii="Cambria Math" w:hAnsi="Cambria Math"/>
+                      </w:rPr>
+                      <m:t>-∞</m:t>
+                    </m:r>
+                  </m:sub>
+                  <m:sup>
+                    <m:r>
+                      <w:rPr>
+                        <w:rFonts w:ascii="Cambria Math" w:hAnsi="Cambria Math"/>
+                      </w:rPr>
+                      <m:t>∞</m:t>
+                    </m:r>
+                  </m:sup>
+                  <m:e>
+                    <m:nary>
+                      <m:naryPr>
+                        <m:limLoc m:val="undOvr"/>
+                        <m:ctrlPr>
+                          <w:rPr>
+                            <w:rFonts w:ascii="Cambria Math" w:hAnsi="Cambria Math" w:cs="Times New Roman"/>
+                            <w:i/>
+                            <w:spacing w:val="-1"/>
+                            <w:lang w:eastAsia="x-none"/>
+                          </w:rPr>
+                        </m:ctrlPr>
+                      </m:naryPr>
+                      <m:sub>
+                        <m:r>
+                          <w:rPr>
+                            <w:rFonts w:ascii="Cambria Math" w:hAnsi="Cambria Math"/>
+                          </w:rPr>
+                          <m:t>-∞</m:t>
+                        </m:r>
+                      </m:sub>
+                      <m:sup>
+                        <m:r>
+                          <w:rPr>
+                            <w:rFonts w:ascii="Cambria Math" w:hAnsi="Cambria Math"/>
+                          </w:rPr>
+                          <m:t>∞</m:t>
+                        </m:r>
+                      </m:sup>
+                      <m:e>
+                        <m:r>
+                          <m:rPr>
+                            <m:sty m:val="b"/>
+                          </m:rPr>
+                          <w:rPr>
+                            <w:rFonts w:ascii="Cambria Math" w:hAnsi="Cambria Math"/>
+                          </w:rPr>
+                          <m:t>f</m:t>
+                        </m:r>
+                        <m:d>
+                          <m:dPr>
+                            <m:ctrlPr>
+                              <w:rPr>
+                                <w:rFonts w:ascii="Cambria Math" w:hAnsi="Cambria Math"/>
+                                <w:b/>
+                                <w:i/>
+                              </w:rPr>
+                            </m:ctrlPr>
+                          </m:dPr>
+                          <m:e>
+                            <m:r>
+                              <w:rPr>
+                                <w:rFonts w:ascii="Cambria Math" w:hAnsi="Cambria Math"/>
+                              </w:rPr>
+                              <m:t>ξ</m:t>
+                            </m:r>
+                            <m:ctrlPr>
+                              <w:rPr>
+                                <w:rFonts w:ascii="Cambria Math" w:hAnsi="Cambria Math"/>
+                                <w:i/>
+                              </w:rPr>
+                            </m:ctrlPr>
+                          </m:e>
+                        </m:d>
+                        <m:r>
+                          <w:rPr>
+                            <w:rFonts w:ascii="Cambria Math" w:hAnsi="Cambria Math"/>
+                          </w:rPr>
+                          <m:t>s</m:t>
+                        </m:r>
+                        <m:d>
+                          <m:dPr>
+                            <m:ctrlPr>
+                              <w:rPr>
+                                <w:rFonts w:ascii="Cambria Math" w:hAnsi="Cambria Math"/>
+                                <w:i/>
+                              </w:rPr>
+                            </m:ctrlPr>
+                          </m:dPr>
+                          <m:e>
+                            <m:r>
+                              <m:rPr>
+                                <m:sty m:val="b"/>
+                              </m:rPr>
+                              <w:rPr>
+                                <w:rFonts w:ascii="Cambria Math" w:hAnsi="Cambria Math"/>
+                              </w:rPr>
+                              <m:t>f(</m:t>
+                            </m:r>
+                            <m:r>
+                              <m:rPr>
+                                <m:sty m:val="p"/>
+                              </m:rPr>
+                              <w:rPr>
+                                <w:rFonts w:ascii="Cambria Math" w:hAnsi="Cambria Math"/>
+                              </w:rPr>
+                              <m:t>ξ</m:t>
+                            </m:r>
+                            <m:r>
+                              <m:rPr>
+                                <m:sty m:val="p"/>
+                              </m:rPr>
+                              <w:rPr>
+                                <w:rFonts w:ascii="Cambria Math" w:hAnsi="Cambria Math"/>
+                              </w:rPr>
+                              <m:t>)</m:t>
+                            </m:r>
+                            <m:r>
+                              <m:rPr>
+                                <m:sty m:val="p"/>
+                              </m:rPr>
+                              <w:rPr>
+                                <w:rFonts w:ascii="Cambria Math" w:hAnsi="Cambria Math"/>
+                              </w:rPr>
+                              <m:t>,</m:t>
+                            </m:r>
+                            <m:r>
+                              <m:rPr>
+                                <m:sty m:val="b"/>
+                              </m:rPr>
+                              <w:rPr>
+                                <w:rFonts w:ascii="Cambria Math" w:hAnsi="Cambria Math"/>
+                              </w:rPr>
+                              <m:t>f</m:t>
+                            </m:r>
+                            <m:r>
+                              <m:rPr>
+                                <m:sty m:val="p"/>
+                              </m:rPr>
+                              <w:rPr>
+                                <w:rFonts w:ascii="Cambria Math" w:hAnsi="Cambria Math"/>
+                              </w:rPr>
+                              <m:t>(</m:t>
+                            </m:r>
+                            <m:r>
+                              <m:rPr>
+                                <m:sty m:val="b"/>
+                              </m:rPr>
+                              <w:rPr>
+                                <w:rFonts w:ascii="Cambria Math" w:hAnsi="Cambria Math"/>
+                              </w:rPr>
+                              <m:t>x</m:t>
+                            </m:r>
+                            <m:r>
+                              <m:rPr>
+                                <m:sty m:val="b"/>
+                              </m:rPr>
+                              <w:rPr>
+                                <w:rFonts w:ascii="Cambria Math" w:hAnsi="Cambria Math"/>
+                              </w:rPr>
+                              <m:t>)</m:t>
+                            </m:r>
+                          </m:e>
+                        </m:d>
+                        <m:r>
+                          <w:rPr>
+                            <w:rFonts w:ascii="Cambria Math" w:hAnsi="Cambria Math"/>
+                          </w:rPr>
+                          <m:t>dξ</m:t>
+                        </m:r>
+                      </m:e>
+                    </m:nary>
+                  </m:e>
+                </m:nary>
+              </m:oMath>
+            </m:oMathPara>
+          </w:p>
+        </w:tc>
+        <w:tc>
+          <w:tcPr>
+            <w:tcW w:w="350" w:type="pct"/>
+            <w:vAlign w:val="center"/>
+          </w:tcPr>
+          <w:p>
+            <w:pPr>
+              <w:pStyle w:val="equation"/>
+              <w:rPr>
+                <w:rFonts w:ascii="Times New Roman" w:hAnsi="Times New Roman" w:cs="Times New Roman"/>
+                <w:b/>
+              </w:rPr>
+            </w:pPr>
+            <w:r>
+              <w:t></w:t>
+            </w:r>
+            <w:r>
+              <w:t></w:t>
+            </w:r>
+            <w:r>
+              <w:rPr>
+                <w:rFonts w:hint="eastAsia"/>
+              </w:rPr>
+              <w:fldChar w:fldCharType="begin"/>
+            </w:r>
+            <w:r>
+              <w:rPr>
+                <w:rFonts w:hint="eastAsia"/>
+              </w:rPr>
+              <w:instrText xml:space="preserve"> </w:instrText>
+            </w:r>
+            <w:r>
+              <w:instrText>SEQ ( \* ARABIC</w:instrText>
+            </w:r>
+            <w:r>
+              <w:rPr>
+                <w:rFonts w:hint="eastAsia"/>
+              </w:rPr>
+              <w:instrText xml:space="preserve"> </w:instrText>
+            </w:r>
+            <w:r>
+              <w:rPr>
+                <w:rFonts w:hint="eastAsia"/>
+              </w:rPr>
+              <w:fldChar w:fldCharType="separate"/>
+            </w:r>
+            <w:r>
+              <w:rPr>
+                <w:rFonts w:hint="eastAsia"/>
+                <w:noProof/>
+              </w:rPr>
+              <w:t>3</w:t>
+            </w:r>
+            <w:r>
+              <w:rPr>
+                <w:rFonts w:hint="eastAsia"/>
+              </w:rPr>
+              <w:fldChar w:fldCharType="end"/>
+            </w:r>
+            <w:r>
+              <w:t></w:t>
+            </w:r>
+            <w:r>
+              <w:t></w:t>
+            </w:r>
+          </w:p>
+        </w:tc>
+      </w:tr>
+    </w:tbl>
+    <w:p>
+      <w:pPr>
+        <w:pStyle w:val="BodyText"/>
+        <w:ind w:firstLine="0"/>
+        <w:rPr>
+          <w:lang w:val="en-US"/>
+        </w:rPr>
+      </w:pPr>
+      <w:r>
+        <w:rPr>
+          <w:lang w:val="en-US"/>
+        </w:rPr>
+        <w:t xml:space="preserve">where </w:t>
+      </w:r>
+      <m:oMath>
+        <m:r>
+          <w:rPr>
+            <w:rFonts w:ascii="Cambria Math" w:hAnsi="Cambria Math"/>
+            <w:lang w:val="en-US"/>
+          </w:rPr>
+          <m:t>s(</m:t>
+        </m:r>
+        <m:r>
+          <m:rPr>
+            <m:sty m:val="b"/>
+          </m:rPr>
+          <w:rPr>
+            <w:rFonts w:ascii="Cambria Math" w:hAnsi="Cambria Math"/>
+            <w:lang w:val="en-US"/>
+          </w:rPr>
+          <m:t>f</m:t>
+        </m:r>
+        <m:d>
+          <m:dPr>
+            <m:ctrlPr>
+              <w:rPr>
+                <w:rFonts w:ascii="Cambria Math" w:hAnsi="Cambria Math"/>
+                <w:i/>
+                <w:lang w:val="en-US"/>
+              </w:rPr>
+            </m:ctrlPr>
+          </m:dPr>
+          <m:e>
+            <m:r>
+              <w:rPr>
+                <w:rFonts w:ascii="Cambria Math" w:hAnsi="Cambria Math"/>
+                <w:lang w:val="en-US"/>
+              </w:rPr>
+              <m:t>ξ</m:t>
+            </m:r>
+          </m:e>
+        </m:d>
+        <m:r>
+          <w:rPr>
+            <w:rFonts w:ascii="Cambria Math" w:hAnsi="Cambria Math"/>
+            <w:lang w:val="en-US"/>
+          </w:rPr>
+          <m:t>,</m:t>
+        </m:r>
+        <m:r>
+          <m:rPr>
+            <m:sty m:val="b"/>
+          </m:rPr>
+          <w:rPr>
+            <w:rFonts w:ascii="Cambria Math" w:hAnsi="Cambria Math"/>
+            <w:lang w:val="en-US"/>
+          </w:rPr>
+          <m:t>f</m:t>
+        </m:r>
+        <m:d>
+          <m:dPr>
+            <m:ctrlPr>
+              <w:rPr>
+                <w:rFonts w:ascii="Cambria Math" w:hAnsi="Cambria Math"/>
+                <w:i/>
+                <w:lang w:val="en-US"/>
+              </w:rPr>
+            </m:ctrlPr>
+          </m:dPr>
+          <m:e>
+            <m:r>
+              <m:rPr>
+                <m:sty m:val="b"/>
+              </m:rPr>
+              <w:rPr>
+                <w:rFonts w:ascii="Cambria Math" w:hAnsi="Cambria Math"/>
+                <w:lang w:val="en-US"/>
+              </w:rPr>
+              <m:t>x</m:t>
+            </m:r>
+          </m:e>
+        </m:d>
+        <m:r>
+          <w:rPr>
+            <w:rFonts w:ascii="Cambria Math" w:hAnsi="Cambria Math"/>
+            <w:lang w:val="en-US"/>
+          </w:rPr>
+          <m:t>)</m:t>
+        </m:r>
+      </m:oMath>
+      <w:r>
+        <w:rPr>
+          <w:lang w:val="en-US"/>
+        </w:rPr>
+        <w:t xml:space="preserve"> is the measure of the photometric similarity between the pixel value at the center and some nearby point </w:t>
+      </w:r>
+      <m:oMath>
+        <m:r>
+          <w:rPr>
+            <w:rFonts w:ascii="Cambria Math" w:hAnsi="Cambria Math"/>
+            <w:lang w:val="en-US"/>
+          </w:rPr>
+          <m:t>ξ</m:t>
+        </m:r>
+      </m:oMath>
+      <w:r>
+        <w:rPr>
+          <w:lang w:val="en-US"/>
+        </w:rPr>
+        <w:t xml:space="preserve">. The similarity function </w:t>
+      </w:r>
+      <m:oMath>
+        <m:r>
+          <w:rPr>
+            <w:rFonts w:ascii="Cambria Math" w:hAnsi="Cambria Math"/>
+            <w:lang w:val="en-US"/>
+          </w:rPr>
+          <m:t>s</m:t>
+        </m:r>
+      </m:oMath>
+      <w:r>
+        <w:rPr>
+          <w:lang w:val="en-US"/>
+        </w:rPr>
+        <w:t xml:space="preserve"> therefore deals with the range of the image function, while closeness function </w:t>
+      </w:r>
+      <w:r>
+        <w:rPr>
+          <w:lang w:val="en-US"/>
+        </w:rPr>
+        <w:t xml:space="preserve">operates in the domain of the image function. The constant for normalization </w:t>
+      </w:r>
+      <w:r>
+        <w:rPr>
+          <w:lang w:val="en-US"/>
+        </w:rPr>
+        <w:fldChar w:fldCharType="begin"/>
+      </w:r>
+      <w:r>
+        <w:rPr>
+          <w:lang w:val="en-US"/>
+        </w:rPr>
+        <w:instrText xml:space="preserve"> REF _Ref468480134 \h </w:instrText>
+      </w:r>
+      <w:r>
+        <w:rPr>
+          <w:lang w:val="en-US"/>
+        </w:rPr>
+      </w:r>
+      <w:r>
+        <w:rPr>
+          <w:lang w:val="en-US"/>
+        </w:rPr>
+        <w:fldChar w:fldCharType="separate"/>
+      </w:r>
+      <w:r>
+        <w:rPr>
+          <w:rFonts w:hint="eastAsia"/>
+        </w:rPr>
+        <w:t xml:space="preserve">( </w:t>
+      </w:r>
+      <w:r>
+        <w:rPr>
+          <w:rFonts w:hint="eastAsia"/>
+          <w:noProof/>
+        </w:rPr>
+        <w:t>2</w:t>
+      </w:r>
+      <w:r>
+        <w:t xml:space="preserve"> )</w:t>
+      </w:r>
+      <w:r>
+        <w:rPr>
+          <w:lang w:val="en-US"/>
+        </w:rPr>
+        <w:fldChar w:fldCharType="end"/>
+      </w:r>
+      <w:r>
+        <w:rPr>
+          <w:lang w:val="en-US"/>
+        </w:rPr>
+        <w:t xml:space="preserve"> is replaced in the range domain by</w:t>
+      </w:r>
+    </w:p>
+    <w:tbl>
+      <w:tblPr>
+        <w:tblStyle w:val="TableGrid"/>
+        <w:tblW w:w="5000" w:type="pct"/>
+        <w:tblBorders>
+          <w:top w:val="none" w:sz="0" w:space="0" w:color="auto"/>
+          <w:left w:val="none" w:sz="0" w:space="0" w:color="auto"/>
+          <w:bottom w:val="none" w:sz="0" w:space="0" w:color="auto"/>
+          <w:right w:val="none" w:sz="0" w:space="0" w:color="auto"/>
+          <w:insideH w:val="none" w:sz="0" w:space="0" w:color="auto"/>
+          <w:insideV w:val="none" w:sz="0" w:space="0" w:color="auto"/>
+        </w:tblBorders>
+        <w:tblLook w:val="04A0" w:firstRow="1" w:lastRow="0" w:firstColumn="1" w:lastColumn="0" w:noHBand="0" w:noVBand="1"/>
+      </w:tblPr>
+      <w:tblGrid>
+        <w:gridCol w:w="253"/>
+        <w:gridCol w:w="4230"/>
+        <w:gridCol w:w="550"/>
+      </w:tblGrid>
+      <w:tr>
+        <w:tc>
+          <w:tcPr>
+            <w:tcW w:w="350" w:type="pct"/>
+            <w:vAlign w:val="center"/>
+          </w:tcPr>
+          <w:p>
+            <w:pPr>
+              <w:pStyle w:val="equation"/>
+              <w:rPr>
+                <w:rFonts w:ascii="Times New Roman" w:hAnsi="Times New Roman" w:cs="Times New Roman"/>
+                <w:b/>
+              </w:rPr>
+            </w:pPr>
+          </w:p>
+        </w:tc>
+        <w:tc>
+          <w:tcPr>
+            <w:tcW w:w="4300" w:type="pct"/>
+            <w:vAlign w:val="center"/>
+          </w:tcPr>
+          <w:p>
+            <w:pPr>
+              <w:pStyle w:val="equation"/>
+              <w:keepNext/>
+            </w:pPr>
+            <m:oMathPara>
+              <m:oMath>
+                <m:sSub>
+                  <m:sSubPr>
+                    <m:ctrlPr>
+                      <w:rPr>
+                        <w:rFonts w:ascii="Cambria Math" w:hAnsi="Cambria Math"/>
+                        <w:i/>
+                      </w:rPr>
+                    </m:ctrlPr>
+                  </m:sSubPr>
+                  <m:e>
+                    <m:r>
+                      <w:rPr>
+                        <w:rFonts w:ascii="Cambria Math" w:hAnsi="Cambria Math"/>
+                      </w:rPr>
+                      <m:t>k</m:t>
+                    </m:r>
+                  </m:e>
+                  <m:sub>
+                    <m:r>
+                      <w:rPr>
+                        <w:rFonts w:ascii="Cambria Math" w:hAnsi="Cambria Math"/>
+                      </w:rPr>
+                      <m:t>r</m:t>
+                    </m:r>
+                  </m:sub>
+                </m:sSub>
+                <m:d>
+                  <m:dPr>
+                    <m:ctrlPr>
+                      <w:rPr>
+                        <w:rFonts w:ascii="Cambria Math" w:hAnsi="Cambria Math"/>
+                        <w:i/>
+                      </w:rPr>
+                    </m:ctrlPr>
+                  </m:dPr>
+                  <m:e>
+                    <m:r>
+                      <m:rPr>
+                        <m:sty m:val="b"/>
+                      </m:rPr>
+                      <w:rPr>
+                        <w:rFonts w:ascii="Cambria Math" w:hAnsi="Cambria Math"/>
+                      </w:rPr>
+                      <m:t>x</m:t>
+                    </m:r>
+                  </m:e>
+                </m:d>
+                <m:r>
+                  <w:rPr>
+                    <w:rFonts w:ascii="Cambria Math" w:hAnsi="Cambria Math"/>
+                  </w:rPr>
+                  <m:t>=</m:t>
+                </m:r>
+                <m:nary>
+                  <m:naryPr>
+                    <m:limLoc m:val="undOvr"/>
+                    <m:ctrlPr>
+                      <w:rPr>
+                        <w:rFonts w:ascii="Cambria Math" w:hAnsi="Cambria Math" w:cs="Times New Roman"/>
+                        <w:i/>
+                        <w:spacing w:val="-1"/>
+                        <w:lang w:eastAsia="x-none"/>
+                      </w:rPr>
+                    </m:ctrlPr>
+                  </m:naryPr>
+                  <m:sub>
+                    <m:r>
+                      <w:rPr>
+                        <w:rFonts w:ascii="Cambria Math" w:hAnsi="Cambria Math"/>
+                      </w:rPr>
+                      <m:t>-∞</m:t>
+                    </m:r>
+                  </m:sub>
+                  <m:sup>
+                    <m:r>
+                      <w:rPr>
+                        <w:rFonts w:ascii="Cambria Math" w:hAnsi="Cambria Math"/>
+                      </w:rPr>
+                      <m:t>∞</m:t>
+                    </m:r>
+                  </m:sup>
+                  <m:e>
+                    <m:nary>
+                      <m:naryPr>
+                        <m:limLoc m:val="undOvr"/>
+                        <m:ctrlPr>
+                          <w:rPr>
+                            <w:rFonts w:ascii="Cambria Math" w:hAnsi="Cambria Math" w:cs="Times New Roman"/>
+                            <w:i/>
+                            <w:spacing w:val="-1"/>
+                            <w:lang w:eastAsia="x-none"/>
+                          </w:rPr>
+                        </m:ctrlPr>
+                      </m:naryPr>
+                      <m:sub>
+                        <m:r>
+                          <w:rPr>
+                            <w:rFonts w:ascii="Cambria Math" w:hAnsi="Cambria Math"/>
+                          </w:rPr>
+                          <m:t>-∞</m:t>
+                        </m:r>
+                      </m:sub>
+                      <m:sup>
+                        <m:r>
+                          <w:rPr>
+                            <w:rFonts w:ascii="Cambria Math" w:hAnsi="Cambria Math"/>
+                          </w:rPr>
+                          <m:t>∞</m:t>
+                        </m:r>
+                      </m:sup>
+                      <m:e>
+                        <m:r>
+                          <w:rPr>
+                            <w:rFonts w:ascii="Cambria Math" w:hAnsi="Cambria Math" w:cs="Times New Roman"/>
+                            <w:spacing w:val="-1"/>
+                            <w:lang w:eastAsia="x-none"/>
+                          </w:rPr>
+                          <m:t>s</m:t>
+                        </m:r>
+                        <m:d>
+                          <m:dPr>
+                            <m:ctrlPr>
+                              <w:rPr>
+                                <w:rFonts w:ascii="Cambria Math" w:hAnsi="Cambria Math" w:cs="Times New Roman"/>
+                                <w:i/>
+                                <w:spacing w:val="-1"/>
+                                <w:lang w:eastAsia="x-none"/>
+                              </w:rPr>
+                            </m:ctrlPr>
+                          </m:dPr>
+                          <m:e>
+                            <m:r>
+                              <m:rPr>
+                                <m:sty m:val="b"/>
+                              </m:rPr>
+                              <w:rPr>
+                                <w:rFonts w:ascii="Cambria Math" w:hAnsi="Cambria Math" w:cs="Times New Roman"/>
+                                <w:spacing w:val="-1"/>
+                                <w:lang w:eastAsia="x-none"/>
+                              </w:rPr>
+                              <m:t>f</m:t>
+                            </m:r>
+                            <m:d>
+                              <m:dPr>
+                                <m:ctrlPr>
+                                  <w:rPr>
+                                    <w:rFonts w:ascii="Cambria Math" w:hAnsi="Cambria Math" w:cs="Times New Roman"/>
+                                    <w:i/>
+                                    <w:spacing w:val="-1"/>
+                                    <w:lang w:eastAsia="x-none"/>
+                                  </w:rPr>
+                                </m:ctrlPr>
+                              </m:dPr>
+                              <m:e>
+                                <m:r>
+                                  <w:rPr>
+                                    <w:rFonts w:ascii="Cambria Math" w:hAnsi="Cambria Math" w:cs="Times New Roman"/>
+                                    <w:spacing w:val="-1"/>
+                                    <w:lang w:eastAsia="x-none"/>
+                                  </w:rPr>
+                                  <m:t>ξ</m:t>
+                                </m:r>
+                              </m:e>
+                            </m:d>
+                            <m:r>
+                              <w:rPr>
+                                <w:rFonts w:ascii="Cambria Math" w:hAnsi="Cambria Math" w:cs="Times New Roman"/>
+                                <w:spacing w:val="-1"/>
+                                <w:lang w:eastAsia="x-none"/>
+                              </w:rPr>
+                              <m:t>,</m:t>
+                            </m:r>
+                            <m:r>
+                              <m:rPr>
+                                <m:sty m:val="b"/>
+                              </m:rPr>
+                              <w:rPr>
+                                <w:rFonts w:ascii="Cambria Math" w:hAnsi="Cambria Math" w:cs="Times New Roman"/>
+                                <w:spacing w:val="-1"/>
+                                <w:lang w:eastAsia="x-none"/>
+                              </w:rPr>
+                              <m:t>f</m:t>
+                            </m:r>
+                            <m:d>
+                              <m:dPr>
+                                <m:ctrlPr>
+                                  <w:rPr>
+                                    <w:rFonts w:ascii="Cambria Math" w:hAnsi="Cambria Math" w:cs="Times New Roman"/>
+                                    <w:i/>
+                                    <w:spacing w:val="-1"/>
+                                    <w:lang w:eastAsia="x-none"/>
+                                  </w:rPr>
+                                </m:ctrlPr>
+                              </m:dPr>
+                              <m:e>
+                                <m:r>
+                                  <m:rPr>
+                                    <m:sty m:val="b"/>
+                                  </m:rPr>
+                                  <w:rPr>
+                                    <w:rFonts w:ascii="Cambria Math" w:hAnsi="Cambria Math" w:cs="Times New Roman"/>
+                                    <w:spacing w:val="-1"/>
+                                    <w:lang w:eastAsia="x-none"/>
+                                  </w:rPr>
+                                  <m:t>x</m:t>
+                                </m:r>
+                              </m:e>
+                            </m:d>
+                          </m:e>
+                        </m:d>
+                        <m:r>
+                          <w:rPr>
+                            <w:rFonts w:ascii="Cambria Math" w:hAnsi="Cambria Math" w:cs="Times New Roman"/>
+                            <w:spacing w:val="-1"/>
+                            <w:lang w:eastAsia="x-none"/>
+                          </w:rPr>
+                          <m:t>dξ</m:t>
+                        </m:r>
+                      </m:e>
+                    </m:nary>
+                  </m:e>
+                </m:nary>
+                <m:r>
+                  <w:rPr>
+                    <w:rFonts w:ascii="Cambria Math" w:hAnsi="Cambria Math"/>
+                    <w:spacing w:val="-1"/>
+                    <w:lang w:eastAsia="x-none"/>
+                  </w:rPr>
+                  <m:t>.</m:t>
+                </m:r>
+              </m:oMath>
+            </m:oMathPara>
+          </w:p>
+        </w:tc>
+        <w:tc>
+          <w:tcPr>
+            <w:tcW w:w="350" w:type="pct"/>
+            <w:vAlign w:val="center"/>
+          </w:tcPr>
+          <w:p>
+            <w:pPr>
+              <w:pStyle w:val="equation"/>
+              <w:rPr>
+                <w:rFonts w:ascii="Times New Roman" w:hAnsi="Times New Roman" w:cs="Times New Roman"/>
+                <w:b/>
+              </w:rPr>
+            </w:pPr>
+            <w:bookmarkStart w:id="1" w:name="_Ref468484283"/>
+            <w:r>
+              <w:t></w:t>
+            </w:r>
+            <w:r>
+              <w:t></w:t>
+            </w:r>
+            <w:r>
+              <w:rPr>
+                <w:rFonts w:hint="eastAsia"/>
+              </w:rPr>
+              <w:fldChar w:fldCharType="begin"/>
+            </w:r>
+            <w:r>
+              <w:rPr>
+                <w:rFonts w:hint="eastAsia"/>
+              </w:rPr>
+              <w:instrText xml:space="preserve"> </w:instrText>
+            </w:r>
+            <w:r>
+              <w:instrText>SEQ ( \* ARABIC</w:instrText>
+            </w:r>
+            <w:r>
+              <w:rPr>
+                <w:rFonts w:hint="eastAsia"/>
+              </w:rPr>
+              <w:instrText xml:space="preserve"> </w:instrText>
+            </w:r>
+            <w:r>
+              <w:rPr>
+                <w:rFonts w:hint="eastAsia"/>
+              </w:rPr>
+              <w:fldChar w:fldCharType="separate"/>
+            </w:r>
+            <w:r>
+              <w:rPr>
+                <w:rFonts w:hint="eastAsia"/>
+                <w:noProof/>
+              </w:rPr>
+              <w:t>4</w:t>
+            </w:r>
+            <w:r>
+              <w:rPr>
+                <w:rFonts w:hint="eastAsia"/>
+              </w:rPr>
+              <w:fldChar w:fldCharType="end"/>
+            </w:r>
+            <w:r>
+              <w:t></w:t>
+            </w:r>
+            <w:r>
+              <w:t></w:t>
+            </w:r>
+            <w:bookmarkEnd w:id="1"/>
+          </w:p>
+        </w:tc>
+      </w:tr>
+    </w:tbl>
+    <w:p>
+      <w:pPr>
+        <w:pStyle w:val="BodyText"/>
+        <w:ind w:firstLine="0"/>
+        <w:rPr>
+          <w:lang w:val="en-US"/>
+        </w:rPr>
+      </w:pPr>
+      <w:r>
+        <w:rPr>
+          <w:lang w:val="en-US"/>
+        </w:rPr>
+        <w:t xml:space="preserve">Instead of depending on the distance from center </w:t>
+      </w:r>
+      <m:oMath>
+        <m:r>
+          <m:rPr>
+            <m:sty m:val="b"/>
+          </m:rPr>
+          <w:rPr>
+            <w:rFonts w:ascii="Cambria Math" w:hAnsi="Cambria Math"/>
+            <w:lang w:val="en-US"/>
+          </w:rPr>
+          <m:t>x</m:t>
+        </m:r>
+      </m:oMath>
+      <w:r>
+        <w:rPr>
+          <w:lang w:val="en-US"/>
+        </w:rPr>
+        <w:t xml:space="preserve"> as the function </w:t>
+      </w:r>
+      <m:oMath>
+        <m:r>
+          <w:rPr>
+            <w:rFonts w:ascii="Cambria Math" w:hAnsi="Cambria Math"/>
+            <w:lang w:val="en-US"/>
+          </w:rPr>
+          <m:t>c</m:t>
+        </m:r>
+      </m:oMath>
+      <w:r>
+        <w:rPr>
+          <w:lang w:val="en-US"/>
+        </w:rPr>
+        <w:t xml:space="preserve"> does, the normalization for the similarity function </w:t>
+      </w:r>
+      <m:oMath>
+        <m:r>
+          <w:rPr>
+            <w:rFonts w:ascii="Cambria Math" w:hAnsi="Cambria Math"/>
+            <w:lang w:val="en-US"/>
+          </w:rPr>
+          <m:t>s</m:t>
+        </m:r>
+      </m:oMath>
+      <w:r>
+        <w:rPr>
+          <w:lang w:val="en-US"/>
+        </w:rPr>
+        <w:t xml:space="preserve"> is dependent upon the image function. The similarity function is said to be </w:t>
+      </w:r>
+      <w:r>
+        <w:rPr>
+          <w:i/>
+          <w:lang w:val="en-US"/>
+        </w:rPr>
+        <w:t>unbiased</w:t>
+      </w:r>
+      <w:r>
+        <w:rPr>
+          <w:lang w:val="en-US"/>
+        </w:rPr>
+        <w:t xml:space="preserve"> if it depends on the difference </w:t>
+      </w:r>
+      <m:oMath>
+        <m:r>
+          <m:rPr>
+            <m:sty m:val="b"/>
+          </m:rPr>
+          <w:rPr>
+            <w:rFonts w:ascii="Cambria Math" w:hAnsi="Cambria Math"/>
+            <w:lang w:val="en-US"/>
+          </w:rPr>
+          <m:t>f</m:t>
+        </m:r>
+        <m:d>
+          <m:dPr>
+            <m:ctrlPr>
+              <w:rPr>
+                <w:rFonts w:ascii="Cambria Math" w:hAnsi="Cambria Math"/>
+                <w:i/>
+                <w:lang w:val="en-US"/>
+              </w:rPr>
+            </m:ctrlPr>
+          </m:dPr>
+          <m:e>
+            <m:r>
+              <w:rPr>
+                <w:rFonts w:ascii="Cambria Math" w:hAnsi="Cambria Math"/>
+                <w:lang w:val="en-US"/>
+              </w:rPr>
+              <m:t>ξ</m:t>
+            </m:r>
+          </m:e>
+        </m:d>
+        <m:r>
+          <w:rPr>
+            <w:rFonts w:ascii="Cambria Math" w:hAnsi="Cambria Math"/>
+            <w:lang w:val="en-US"/>
+          </w:rPr>
+          <m:t>-</m:t>
+        </m:r>
+        <m:r>
+          <m:rPr>
+            <m:sty m:val="b"/>
+          </m:rPr>
+          <w:rPr>
+            <w:rFonts w:ascii="Cambria Math" w:hAnsi="Cambria Math"/>
+            <w:lang w:val="en-US"/>
+          </w:rPr>
+          <m:t>f</m:t>
+        </m:r>
+        <m:r>
+          <w:rPr>
+            <w:rFonts w:ascii="Cambria Math" w:hAnsi="Cambria Math"/>
+            <w:lang w:val="en-US"/>
+          </w:rPr>
+          <m:t>(</m:t>
+        </m:r>
+        <m:r>
+          <m:rPr>
+            <m:sty m:val="b"/>
+          </m:rPr>
+          <w:rPr>
+            <w:rFonts w:ascii="Cambria Math" w:hAnsi="Cambria Math"/>
+            <w:lang w:val="en-US"/>
+          </w:rPr>
+          <m:t>x</m:t>
+        </m:r>
+        <m:r>
+          <w:rPr>
+            <w:rFonts w:ascii="Cambria Math" w:hAnsi="Cambria Math"/>
+            <w:lang w:val="en-US"/>
+          </w:rPr>
+          <m:t>)</m:t>
+        </m:r>
+      </m:oMath>
+      <w:r>
+        <w:rPr>
+          <w:lang w:val="en-US"/>
+        </w:rPr>
+        <w:t xml:space="preserve"> alone.</w:t>
+      </w:r>
+    </w:p>
+    <w:p>
+      <w:pPr>
+        <w:pStyle w:val="BodyText"/>
+        <w:ind w:firstLine="0"/>
+        <w:rPr>
+          <w:lang w:val="en-US"/>
+        </w:rPr>
+      </w:pPr>
+      <w:r>
+        <w:rPr>
+          <w:lang w:val="en-US"/>
+        </w:rPr>
+        <w:tab/>
+        <w:t xml:space="preserve">In these equations, the spatial distribution of the image intensities has no role in range filtering alone. However, </w:t>
+      </w:r>
+      <w:r>
+        <w:rPr>
+          <w:lang w:val="en-US"/>
+        </w:rPr>
+        <w:t xml:space="preserve">a combination of intensities from the entire image does not make much sense as </w:t>
+      </w:r>
+      <w:r>
+        <w:rPr>
+          <w:lang w:val="en-US"/>
+        </w:rPr>
+        <w:t xml:space="preserve">values a large distance from </w:t>
+      </w:r>
+      <m:oMath>
+        <m:r>
+          <m:rPr>
+            <m:sty m:val="b"/>
+          </m:rPr>
+          <w:rPr>
+            <w:rFonts w:ascii="Cambria Math" w:hAnsi="Cambria Math"/>
+            <w:lang w:val="en-US"/>
+          </w:rPr>
+          <m:t>x</m:t>
+        </m:r>
+      </m:oMath>
+      <w:r>
+        <w:rPr>
+          <w:lang w:val="en-US"/>
+        </w:rPr>
+        <w:t xml:space="preserve"> should have no bearing on the final value at location </w:t>
+      </w:r>
+      <m:oMath>
+        <m:r>
+          <m:rPr>
+            <m:sty m:val="b"/>
+          </m:rPr>
+          <w:rPr>
+            <w:rFonts w:ascii="Cambria Math" w:hAnsi="Cambria Math"/>
+            <w:lang w:val="en-US"/>
+          </w:rPr>
+          <m:t>x</m:t>
+        </m:r>
+      </m:oMath>
+      <w:r>
+        <w:rPr>
+          <w:lang w:val="en-US"/>
+        </w:rPr>
+        <w:t>. An appropriate solution to this shortcoming in range filtering is to combine both range and domain filtering into one filter. This achieves both geometric and photometric locality. Combination of the filters is simply:</w:t>
+      </w:r>
+    </w:p>
+    <w:tbl>
+      <w:tblPr>
+        <w:tblStyle w:val="TableGrid"/>
+        <w:tblW w:w="5000" w:type="pct"/>
+        <w:tblBorders>
+          <w:top w:val="none" w:sz="0" w:space="0" w:color="auto"/>
+          <w:left w:val="none" w:sz="0" w:space="0" w:color="auto"/>
+          <w:bottom w:val="none" w:sz="0" w:space="0" w:color="auto"/>
+          <w:right w:val="none" w:sz="0" w:space="0" w:color="auto"/>
+          <w:insideH w:val="none" w:sz="0" w:space="0" w:color="auto"/>
+          <w:insideV w:val="none" w:sz="0" w:space="0" w:color="auto"/>
+        </w:tblBorders>
+        <w:tblLook w:val="04A0" w:firstRow="1" w:lastRow="0" w:firstColumn="1" w:lastColumn="0" w:noHBand="0" w:noVBand="1"/>
+      </w:tblPr>
+      <w:tblGrid>
+        <w:gridCol w:w="253"/>
+        <w:gridCol w:w="4230"/>
+        <w:gridCol w:w="550"/>
+      </w:tblGrid>
+      <w:tr>
+        <w:tc>
+          <w:tcPr>
+            <w:tcW w:w="350" w:type="pct"/>
+            <w:vAlign w:val="center"/>
+          </w:tcPr>
+          <w:p>
+            <w:pPr>
+              <w:pStyle w:val="equation"/>
+              <w:rPr>
+                <w:rFonts w:ascii="Times New Roman" w:hAnsi="Times New Roman" w:cs="Times New Roman"/>
+                <w:b/>
+              </w:rPr>
+            </w:pPr>
+          </w:p>
+        </w:tc>
+        <w:tc>
+          <w:tcPr>
+            <w:tcW w:w="4300" w:type="pct"/>
+            <w:vAlign w:val="center"/>
+          </w:tcPr>
+          <w:p>
+            <w:pPr>
+              <w:pStyle w:val="equation"/>
+              <w:keepNext/>
+            </w:pPr>
+            <m:oMathPara>
+              <m:oMath>
+                <m:r>
+                  <m:rPr>
+                    <m:sty m:val="b"/>
+                  </m:rPr>
+                  <w:rPr>
+                    <w:rFonts w:ascii="Cambria Math" w:hAnsi="Cambria Math"/>
+                  </w:rPr>
+                  <m:t>h</m:t>
+                </m:r>
+                <m:d>
+                  <m:dPr>
+                    <m:ctrlPr>
+                      <w:rPr>
+                        <w:rFonts w:ascii="Cambria Math" w:hAnsi="Cambria Math"/>
+                        <w:i/>
+                      </w:rPr>
+                    </m:ctrlPr>
+                  </m:dPr>
+                  <m:e>
+                    <m:r>
+                      <m:rPr>
+                        <m:sty m:val="b"/>
+                      </m:rPr>
+                      <w:rPr>
+                        <w:rFonts w:ascii="Cambria Math" w:hAnsi="Cambria Math"/>
+                      </w:rPr>
+                      <m:t>x</m:t>
+                    </m:r>
+                  </m:e>
+                </m:d>
+                <m:r>
+                  <w:rPr>
+                    <w:rFonts w:ascii="Cambria Math" w:hAnsi="Cambria Math"/>
+                  </w:rPr>
+                  <m:t>=</m:t>
+                </m:r>
+                <m:sSup>
+                  <m:sSupPr>
+                    <m:ctrlPr>
+                      <w:rPr>
+                        <w:rFonts w:ascii="Cambria Math" w:hAnsi="Cambria Math"/>
+                        <w:i/>
+                      </w:rPr>
+                    </m:ctrlPr>
+                  </m:sSupPr>
+                  <m:e>
+                    <m:r>
+                      <w:rPr>
+                        <w:rFonts w:ascii="Cambria Math" w:hAnsi="Cambria Math"/>
+                      </w:rPr>
+                      <m:t>k</m:t>
+                    </m:r>
+                  </m:e>
+                  <m:sup>
+                    <m:r>
+                      <w:rPr>
+                        <w:rFonts w:ascii="Cambria Math" w:hAnsi="Cambria Math"/>
+                      </w:rPr>
+                      <m:t>-1</m:t>
+                    </m:r>
+                  </m:sup>
+                </m:sSup>
+                <m:r>
+                  <w:rPr>
+                    <w:rFonts w:ascii="Cambria Math" w:hAnsi="Cambria Math"/>
+                  </w:rPr>
+                  <m:t>(</m:t>
+                </m:r>
+                <m:r>
+                  <m:rPr>
+                    <m:sty m:val="b"/>
+                  </m:rPr>
+                  <w:rPr>
+                    <w:rFonts w:ascii="Cambria Math" w:hAnsi="Cambria Math"/>
+                  </w:rPr>
+                  <m:t>x</m:t>
+                </m:r>
+                <m:r>
+                  <w:rPr>
+                    <w:rFonts w:ascii="Cambria Math" w:hAnsi="Cambria Math"/>
+                  </w:rPr>
+                  <m:t>)</m:t>
+                </m:r>
+                <m:nary>
+                  <m:naryPr>
+                    <m:limLoc m:val="undOvr"/>
+                    <m:ctrlPr>
+                      <w:rPr>
+                        <w:rFonts w:ascii="Cambria Math" w:hAnsi="Cambria Math" w:cs="Times New Roman"/>
+                        <w:i/>
+                        <w:spacing w:val="-1"/>
+                        <w:lang w:eastAsia="x-none"/>
+                      </w:rPr>
+                    </m:ctrlPr>
+                  </m:naryPr>
+                  <m:sub>
+                    <m:r>
+                      <w:rPr>
+                        <w:rFonts w:ascii="Cambria Math" w:hAnsi="Cambria Math"/>
+                      </w:rPr>
+                      <m:t>-∞</m:t>
+                    </m:r>
+                  </m:sub>
+                  <m:sup>
+                    <m:r>
+                      <w:rPr>
+                        <w:rFonts w:ascii="Cambria Math" w:hAnsi="Cambria Math"/>
+                      </w:rPr>
+                      <m:t>∞</m:t>
+                    </m:r>
+                  </m:sup>
+                  <m:e>
+                    <m:nary>
+                      <m:naryPr>
+                        <m:limLoc m:val="undOvr"/>
+                        <m:ctrlPr>
+                          <w:rPr>
+                            <w:rFonts w:ascii="Cambria Math" w:hAnsi="Cambria Math" w:cs="Times New Roman"/>
+                            <w:i/>
+                            <w:spacing w:val="-1"/>
+                            <w:lang w:eastAsia="x-none"/>
+                          </w:rPr>
+                        </m:ctrlPr>
+                      </m:naryPr>
+                      <m:sub>
+                        <m:r>
+                          <w:rPr>
+                            <w:rFonts w:ascii="Cambria Math" w:hAnsi="Cambria Math"/>
+                          </w:rPr>
+                          <m:t>-∞</m:t>
+                        </m:r>
+                      </m:sub>
+                      <m:sup>
+                        <m:r>
+                          <w:rPr>
+                            <w:rFonts w:ascii="Cambria Math" w:hAnsi="Cambria Math"/>
+                          </w:rPr>
+                          <m:t>∞</m:t>
+                        </m:r>
+                      </m:sup>
+                      <m:e>
+                        <m:r>
+                          <m:rPr>
+                            <m:sty m:val="b"/>
+                          </m:rPr>
+                          <w:rPr>
+                            <w:rFonts w:ascii="Cambria Math" w:hAnsi="Cambria Math"/>
+                          </w:rPr>
+                          <m:t>f</m:t>
+                        </m:r>
+                        <m:d>
+                          <m:dPr>
+                            <m:ctrlPr>
+                              <w:rPr>
+                                <w:rFonts w:ascii="Cambria Math" w:hAnsi="Cambria Math"/>
+                                <w:b/>
+                                <w:i/>
+                              </w:rPr>
+                            </m:ctrlPr>
+                          </m:dPr>
+                          <m:e>
+                            <m:r>
+                              <w:rPr>
+                                <w:rFonts w:ascii="Cambria Math" w:hAnsi="Cambria Math"/>
+                              </w:rPr>
+                              <m:t>ξ</m:t>
+                            </m:r>
+                            <m:ctrlPr>
+                              <w:rPr>
+                                <w:rFonts w:ascii="Cambria Math" w:hAnsi="Cambria Math"/>
+                                <w:i/>
+                              </w:rPr>
+                            </m:ctrlPr>
+                          </m:e>
+                        </m:d>
+                        <m:r>
+                          <w:rPr>
+                            <w:rFonts w:ascii="Cambria Math" w:hAnsi="Cambria Math"/>
+                          </w:rPr>
+                          <m:t>c</m:t>
+                        </m:r>
+                        <m:d>
+                          <m:dPr>
+                            <m:ctrlPr>
+                              <w:rPr>
+                                <w:rFonts w:ascii="Cambria Math" w:hAnsi="Cambria Math"/>
+                                <w:i/>
+                              </w:rPr>
+                            </m:ctrlPr>
+                          </m:dPr>
+                          <m:e>
+                            <m:r>
+                              <m:rPr>
+                                <m:sty m:val="p"/>
+                              </m:rPr>
+                              <w:rPr>
+                                <w:rFonts w:ascii="Cambria Math" w:hAnsi="Cambria Math"/>
+                              </w:rPr>
+                              <m:t xml:space="preserve">ξ, </m:t>
+                            </m:r>
+                            <m:r>
+                              <m:rPr>
+                                <m:sty m:val="b"/>
+                              </m:rPr>
+                              <w:rPr>
+                                <w:rFonts w:ascii="Cambria Math" w:hAnsi="Cambria Math"/>
+                              </w:rPr>
+                              <m:t>x</m:t>
+                            </m:r>
+                          </m:e>
+                        </m:d>
+                        <m:r>
+                          <w:rPr>
+                            <w:rFonts w:ascii="Cambria Math" w:hAnsi="Cambria Math"/>
+                          </w:rPr>
+                          <m:t>c</m:t>
+                        </m:r>
+                        <m:d>
+                          <m:dPr>
+                            <m:ctrlPr>
+                              <w:rPr>
+                                <w:rFonts w:ascii="Cambria Math" w:hAnsi="Cambria Math"/>
+                                <w:i/>
+                              </w:rPr>
+                            </m:ctrlPr>
+                          </m:dPr>
+                          <m:e>
+                            <m:r>
+                              <m:rPr>
+                                <m:sty m:val="b"/>
+                              </m:rPr>
+                              <w:rPr>
+                                <w:rFonts w:ascii="Cambria Math" w:hAnsi="Cambria Math"/>
+                              </w:rPr>
+                              <m:t>f</m:t>
+                            </m:r>
+                            <m:r>
+                              <m:rPr>
+                                <m:sty m:val="bi"/>
+                              </m:rPr>
+                              <w:rPr>
+                                <w:rFonts w:ascii="Cambria Math" w:hAnsi="Cambria Math"/>
+                              </w:rPr>
+                              <m:t>(</m:t>
+                            </m:r>
+                            <m:r>
+                              <m:rPr>
+                                <m:sty m:val="p"/>
+                              </m:rPr>
+                              <w:rPr>
+                                <w:rFonts w:ascii="Cambria Math" w:hAnsi="Cambria Math"/>
+                              </w:rPr>
+                              <m:t>ξ</m:t>
+                            </m:r>
+                            <m:r>
+                              <m:rPr>
+                                <m:sty m:val="p"/>
+                              </m:rPr>
+                              <w:rPr>
+                                <w:rFonts w:ascii="Cambria Math" w:hAnsi="Cambria Math"/>
+                              </w:rPr>
+                              <m:t>)</m:t>
+                            </m:r>
+                            <m:r>
+                              <m:rPr>
+                                <m:sty m:val="p"/>
+                              </m:rPr>
+                              <w:rPr>
+                                <w:rFonts w:ascii="Cambria Math" w:hAnsi="Cambria Math"/>
+                              </w:rPr>
+                              <m:t>,</m:t>
+                            </m:r>
+                            <m:r>
+                              <m:rPr>
+                                <m:sty m:val="bi"/>
+                              </m:rPr>
+                              <w:rPr>
+                                <w:rFonts w:ascii="Cambria Math" w:hAnsi="Cambria Math"/>
+                              </w:rPr>
+                              <m:t>f</m:t>
+                            </m:r>
+                            <m:r>
+                              <w:rPr>
+                                <w:rFonts w:ascii="Cambria Math" w:hAnsi="Cambria Math"/>
+                              </w:rPr>
+                              <m:t>(</m:t>
+                            </m:r>
+                            <m:r>
+                              <m:rPr>
+                                <m:sty m:val="bi"/>
+                              </m:rPr>
+                              <w:rPr>
+                                <w:rFonts w:ascii="Cambria Math" w:hAnsi="Cambria Math"/>
+                              </w:rPr>
+                              <m:t>x</m:t>
+                            </m:r>
+                            <m:r>
+                              <m:rPr>
+                                <m:sty m:val="p"/>
+                              </m:rPr>
+                              <w:rPr>
+                                <w:rFonts w:ascii="Cambria Math" w:hAnsi="Cambria Math"/>
+                              </w:rPr>
+                              <m:t>)</m:t>
+                            </m:r>
+                          </m:e>
+                        </m:d>
+                        <m:r>
+                          <w:rPr>
+                            <w:rFonts w:ascii="Cambria Math" w:hAnsi="Cambria Math"/>
+                          </w:rPr>
+                          <m:t>dξ</m:t>
+                        </m:r>
+                      </m:e>
+                    </m:nary>
+                  </m:e>
+                </m:nary>
+              </m:oMath>
+            </m:oMathPara>
+          </w:p>
+        </w:tc>
+        <w:tc>
+          <w:tcPr>
+            <w:tcW w:w="350" w:type="pct"/>
+            <w:vAlign w:val="center"/>
+          </w:tcPr>
+          <w:p>
+            <w:pPr>
+              <w:pStyle w:val="equation"/>
+              <w:rPr>
+                <w:rFonts w:ascii="Times New Roman" w:hAnsi="Times New Roman" w:cs="Times New Roman"/>
+                <w:b/>
+              </w:rPr>
+            </w:pPr>
+            <w:r>
+              <w:t></w:t>
+            </w:r>
+            <w:r>
+              <w:t></w:t>
+            </w:r>
+            <w:r>
+              <w:rPr>
+                <w:rFonts w:hint="eastAsia"/>
+              </w:rPr>
+              <w:fldChar w:fldCharType="begin"/>
+            </w:r>
+            <w:r>
+              <w:rPr>
+                <w:rFonts w:hint="eastAsia"/>
+              </w:rPr>
+              <w:instrText xml:space="preserve"> </w:instrText>
+            </w:r>
+            <w:r>
+              <w:instrText>SEQ ( \* ARABIC</w:instrText>
+            </w:r>
+            <w:r>
+              <w:rPr>
+                <w:rFonts w:hint="eastAsia"/>
+              </w:rPr>
+              <w:instrText xml:space="preserve"> </w:instrText>
+            </w:r>
+            <w:r>
+              <w:rPr>
+                <w:rFonts w:hint="eastAsia"/>
+              </w:rPr>
+              <w:fldChar w:fldCharType="separate"/>
+            </w:r>
+            <w:r>
+              <w:rPr>
+                <w:rFonts w:hint="eastAsia"/>
+                <w:noProof/>
+              </w:rPr>
+              <w:t>5</w:t>
+            </w:r>
+            <w:r>
+              <w:rPr>
+                <w:rFonts w:hint="eastAsia"/>
+              </w:rPr>
+              <w:fldChar w:fldCharType="end"/>
+            </w:r>
+            <w:r>
+              <w:t></w:t>
+            </w:r>
+            <w:r>
+              <w:t></w:t>
+            </w:r>
+          </w:p>
+        </w:tc>
+      </w:tr>
+    </w:tbl>
+    <w:p>
+      <w:pPr>
+        <w:pStyle w:val="BodyText"/>
+        <w:ind w:firstLine="0"/>
+        <w:rPr>
+          <w:lang w:val="en-US"/>
+        </w:rPr>
+      </w:pPr>
+      <w:r>
+        <w:rPr>
+          <w:lang w:val="en-US"/>
+        </w:rPr>
+        <w:t>with the normalization</w:t>
+      </w:r>
+      <w:r>
+        <w:rPr>
+          <w:lang w:val="en-US"/>
+        </w:rPr>
+        <w:t xml:space="preserve"> as a si</w:t>
+      </w:r>
+      <w:r>
+        <w:rPr>
+          <w:lang w:val="en-US"/>
+        </w:rPr>
+        <w:t>mple combination of domain and range normalization</w:t>
+      </w:r>
+    </w:p>
+    <w:tbl>
+      <w:tblPr>
+        <w:tblStyle w:val="TableGrid"/>
+        <w:tblW w:w="5000" w:type="pct"/>
+        <w:tblBorders>
+          <w:top w:val="none" w:sz="0" w:space="0" w:color="auto"/>
+          <w:left w:val="none" w:sz="0" w:space="0" w:color="auto"/>
+          <w:bottom w:val="none" w:sz="0" w:space="0" w:color="auto"/>
+          <w:right w:val="none" w:sz="0" w:space="0" w:color="auto"/>
+          <w:insideH w:val="none" w:sz="0" w:space="0" w:color="auto"/>
+          <w:insideV w:val="none" w:sz="0" w:space="0" w:color="auto"/>
+        </w:tblBorders>
+        <w:tblLook w:val="04A0" w:firstRow="1" w:lastRow="0" w:firstColumn="1" w:lastColumn="0" w:noHBand="0" w:noVBand="1"/>
+      </w:tblPr>
+      <w:tblGrid>
+        <w:gridCol w:w="253"/>
+        <w:gridCol w:w="4230"/>
+        <w:gridCol w:w="550"/>
+      </w:tblGrid>
+      <w:tr>
+        <w:tc>
+          <w:tcPr>
+            <w:tcW w:w="350" w:type="pct"/>
+            <w:vAlign w:val="center"/>
+          </w:tcPr>
+          <w:p>
+            <w:pPr>
+              <w:pStyle w:val="equation"/>
+              <w:rPr>
+                <w:rFonts w:ascii="Times New Roman" w:hAnsi="Times New Roman" w:cs="Times New Roman"/>
+                <w:b/>
+              </w:rPr>
+            </w:pPr>
+          </w:p>
+        </w:tc>
+        <w:tc>
+          <w:tcPr>
+            <w:tcW w:w="4300" w:type="pct"/>
+            <w:vAlign w:val="center"/>
+          </w:tcPr>
+          <w:p>
+            <w:pPr>
+              <w:pStyle w:val="equation"/>
+              <w:keepNext/>
+            </w:pPr>
+            <m:oMathPara>
+              <m:oMath>
+                <m:r>
+                  <w:rPr>
+                    <w:rFonts w:ascii="Cambria Math" w:hAnsi="Cambria Math"/>
+                  </w:rPr>
+                  <m:t>k</m:t>
+                </m:r>
+                <m:d>
+                  <m:dPr>
+                    <m:ctrlPr>
+                      <w:rPr>
+                        <w:rFonts w:ascii="Cambria Math" w:hAnsi="Cambria Math"/>
+                        <w:i/>
+                      </w:rPr>
+                    </m:ctrlPr>
+                  </m:dPr>
+                  <m:e>
+                    <m:r>
+                      <m:rPr>
+                        <m:sty m:val="b"/>
+                      </m:rPr>
+                      <w:rPr>
+                        <w:rFonts w:ascii="Cambria Math" w:hAnsi="Cambria Math"/>
+                      </w:rPr>
+                      <m:t>x</m:t>
+                    </m:r>
+                  </m:e>
+                </m:d>
+                <m:r>
+                  <w:rPr>
+                    <w:rFonts w:ascii="Cambria Math" w:hAnsi="Cambria Math"/>
+                  </w:rPr>
+                  <m:t>=</m:t>
+                </m:r>
+                <m:nary>
+                  <m:naryPr>
+                    <m:limLoc m:val="undOvr"/>
+                    <m:ctrlPr>
+                      <w:rPr>
+                        <w:rFonts w:ascii="Cambria Math" w:hAnsi="Cambria Math" w:cs="Times New Roman"/>
+                        <w:i/>
+                        <w:spacing w:val="-1"/>
+                        <w:lang w:eastAsia="x-none"/>
+                      </w:rPr>
+                    </m:ctrlPr>
+                  </m:naryPr>
+                  <m:sub>
+                    <m:r>
+                      <w:rPr>
+                        <w:rFonts w:ascii="Cambria Math" w:hAnsi="Cambria Math"/>
+                      </w:rPr>
+                      <m:t>-∞</m:t>
+                    </m:r>
+                  </m:sub>
+                  <m:sup>
+                    <m:r>
+                      <w:rPr>
+                        <w:rFonts w:ascii="Cambria Math" w:hAnsi="Cambria Math"/>
+                      </w:rPr>
+                      <m:t>∞</m:t>
+                    </m:r>
+                  </m:sup>
+                  <m:e>
+                    <m:nary>
+                      <m:naryPr>
+                        <m:limLoc m:val="undOvr"/>
+                        <m:ctrlPr>
+                          <w:rPr>
+                            <w:rFonts w:ascii="Cambria Math" w:hAnsi="Cambria Math" w:cs="Times New Roman"/>
+                            <w:i/>
+                            <w:spacing w:val="-1"/>
+                            <w:lang w:eastAsia="x-none"/>
+                          </w:rPr>
+                        </m:ctrlPr>
+                      </m:naryPr>
+                      <m:sub>
+                        <m:r>
+                          <w:rPr>
+                            <w:rFonts w:ascii="Cambria Math" w:hAnsi="Cambria Math"/>
+                          </w:rPr>
+                          <m:t>-∞</m:t>
+                        </m:r>
+                      </m:sub>
+                      <m:sup>
+                        <m:r>
+                          <w:rPr>
+                            <w:rFonts w:ascii="Cambria Math" w:hAnsi="Cambria Math"/>
+                          </w:rPr>
+                          <m:t>∞</m:t>
+                        </m:r>
+                      </m:sup>
+                      <m:e>
+                        <m:r>
+                          <w:rPr>
+                            <w:rFonts w:ascii="Cambria Math" w:hAnsi="Cambria Math"/>
+                          </w:rPr>
+                          <m:t>c</m:t>
+                        </m:r>
+                        <m:d>
+                          <m:dPr>
+                            <m:ctrlPr>
+                              <w:rPr>
+                                <w:rFonts w:ascii="Cambria Math" w:hAnsi="Cambria Math"/>
+                                <w:i/>
+                              </w:rPr>
+                            </m:ctrlPr>
+                          </m:dPr>
+                          <m:e>
+                            <m:r>
+                              <m:rPr>
+                                <m:sty m:val="p"/>
+                              </m:rPr>
+                              <w:rPr>
+                                <w:rFonts w:ascii="Cambria Math" w:hAnsi="Cambria Math"/>
+                              </w:rPr>
+                              <m:t xml:space="preserve">ξ, </m:t>
+                            </m:r>
+                            <m:r>
+                              <m:rPr>
+                                <m:sty m:val="b"/>
+                              </m:rPr>
+                              <w:rPr>
+                                <w:rFonts w:ascii="Cambria Math" w:hAnsi="Cambria Math"/>
+                              </w:rPr>
+                              <m:t>x</m:t>
+                            </m:r>
+                          </m:e>
+                        </m:d>
+                        <m:r>
+                          <w:rPr>
+                            <w:rFonts w:ascii="Cambria Math" w:hAnsi="Cambria Math" w:cs="Times New Roman"/>
+                            <w:spacing w:val="-1"/>
+                            <w:lang w:eastAsia="x-none"/>
+                          </w:rPr>
+                          <m:t>s</m:t>
+                        </m:r>
+                        <m:d>
+                          <m:dPr>
+                            <m:ctrlPr>
+                              <w:rPr>
+                                <w:rFonts w:ascii="Cambria Math" w:hAnsi="Cambria Math" w:cs="Times New Roman"/>
+                                <w:i/>
+                                <w:spacing w:val="-1"/>
+                                <w:lang w:eastAsia="x-none"/>
+                              </w:rPr>
+                            </m:ctrlPr>
+                          </m:dPr>
+                          <m:e>
+                            <m:r>
+                              <m:rPr>
+                                <m:sty m:val="b"/>
+                              </m:rPr>
+                              <w:rPr>
+                                <w:rFonts w:ascii="Cambria Math" w:hAnsi="Cambria Math" w:cs="Times New Roman"/>
+                                <w:spacing w:val="-1"/>
+                                <w:lang w:eastAsia="x-none"/>
+                              </w:rPr>
+                              <m:t>f</m:t>
+                            </m:r>
+                            <m:d>
+                              <m:dPr>
+                                <m:ctrlPr>
+                                  <w:rPr>
+                                    <w:rFonts w:ascii="Cambria Math" w:hAnsi="Cambria Math" w:cs="Times New Roman"/>
+                                    <w:i/>
+                                    <w:spacing w:val="-1"/>
+                                    <w:lang w:eastAsia="x-none"/>
+                                  </w:rPr>
+                                </m:ctrlPr>
+                              </m:dPr>
+                              <m:e>
+                                <m:r>
+                                  <w:rPr>
+                                    <w:rFonts w:ascii="Cambria Math" w:hAnsi="Cambria Math" w:cs="Times New Roman"/>
+                                    <w:spacing w:val="-1"/>
+                                    <w:lang w:eastAsia="x-none"/>
+                                  </w:rPr>
+                                  <m:t>ξ</m:t>
+                                </m:r>
+                              </m:e>
+                            </m:d>
+                            <m:r>
+                              <w:rPr>
+                                <w:rFonts w:ascii="Cambria Math" w:hAnsi="Cambria Math" w:cs="Times New Roman"/>
+                                <w:spacing w:val="-1"/>
+                                <w:lang w:eastAsia="x-none"/>
+                              </w:rPr>
+                              <m:t>,</m:t>
+                            </m:r>
+                            <m:r>
+                              <m:rPr>
+                                <m:sty m:val="b"/>
+                              </m:rPr>
+                              <w:rPr>
+                                <w:rFonts w:ascii="Cambria Math" w:hAnsi="Cambria Math" w:cs="Times New Roman"/>
+                                <w:spacing w:val="-1"/>
+                                <w:lang w:eastAsia="x-none"/>
+                              </w:rPr>
+                              <m:t>f</m:t>
+                            </m:r>
+                            <m:d>
+                              <m:dPr>
+                                <m:ctrlPr>
+                                  <w:rPr>
+                                    <w:rFonts w:ascii="Cambria Math" w:hAnsi="Cambria Math" w:cs="Times New Roman"/>
+                                    <w:i/>
+                                    <w:spacing w:val="-1"/>
+                                    <w:lang w:eastAsia="x-none"/>
+                                  </w:rPr>
+                                </m:ctrlPr>
+                              </m:dPr>
+                              <m:e>
+                                <m:r>
+                                  <m:rPr>
+                                    <m:sty m:val="b"/>
+                                  </m:rPr>
+                                  <w:rPr>
+                                    <w:rFonts w:ascii="Cambria Math" w:hAnsi="Cambria Math" w:cs="Times New Roman"/>
+                                    <w:spacing w:val="-1"/>
+                                    <w:lang w:eastAsia="x-none"/>
+                                  </w:rPr>
+                                  <m:t>x</m:t>
+                                </m:r>
+                              </m:e>
+                            </m:d>
+                          </m:e>
+                        </m:d>
+                        <m:r>
+                          <w:rPr>
+                            <w:rFonts w:ascii="Cambria Math" w:hAnsi="Cambria Math" w:cs="Times New Roman"/>
+                            <w:spacing w:val="-1"/>
+                            <w:lang w:eastAsia="x-none"/>
+                          </w:rPr>
+                          <m:t>dξ</m:t>
+                        </m:r>
+                      </m:e>
+                    </m:nary>
+                  </m:e>
+                </m:nary>
+              </m:oMath>
+            </m:oMathPara>
+          </w:p>
+        </w:tc>
+        <w:tc>
+          <w:tcPr>
+            <w:tcW w:w="350" w:type="pct"/>
+            <w:vAlign w:val="center"/>
+          </w:tcPr>
+          <w:p>
+            <w:pPr>
+              <w:pStyle w:val="equation"/>
+              <w:rPr>
+                <w:rFonts w:ascii="Times New Roman" w:hAnsi="Times New Roman" w:cs="Times New Roman"/>
+                <w:b/>
+              </w:rPr>
+            </w:pPr>
+            <w:r>
+              <w:t></w:t>
+            </w:r>
+            <w:r>
+              <w:t></w:t>
+            </w:r>
+            <w:r>
+              <w:rPr>
+                <w:rFonts w:hint="eastAsia"/>
+              </w:rPr>
+              <w:fldChar w:fldCharType="begin"/>
+            </w:r>
+            <w:r>
+              <w:rPr>
+                <w:rFonts w:hint="eastAsia"/>
+              </w:rPr>
+              <w:instrText xml:space="preserve"> </w:instrText>
+            </w:r>
+            <w:r>
+              <w:instrText>SEQ ( \* ARABIC</w:instrText>
+            </w:r>
+            <w:r>
+              <w:rPr>
+                <w:rFonts w:hint="eastAsia"/>
+              </w:rPr>
+              <w:instrText xml:space="preserve"> </w:instrText>
+            </w:r>
+            <w:r>
+              <w:rPr>
+                <w:rFonts w:hint="eastAsia"/>
+              </w:rPr>
+              <w:fldChar w:fldCharType="separate"/>
+            </w:r>
+            <w:r>
+              <w:rPr>
+                <w:rFonts w:hint="eastAsia"/>
+                <w:noProof/>
+              </w:rPr>
+              <w:t>6</w:t>
+            </w:r>
+            <w:r>
+              <w:rPr>
+                <w:rFonts w:hint="eastAsia"/>
+              </w:rPr>
+              <w:fldChar w:fldCharType="end"/>
+            </w:r>
+            <w:r>
+              <w:t></w:t>
+            </w:r>
+            <w:r>
+              <w:t></w:t>
+            </w:r>
+          </w:p>
+        </w:tc>
+      </w:tr>
+    </w:tbl>
+    <w:p>
+      <w:pPr>
+        <w:pStyle w:val="BodyText"/>
+        <w:ind w:firstLine="0"/>
+        <w:rPr>
+          <w:i/>
+          <w:lang w:val="en-US"/>
+        </w:rPr>
+      </w:pPr>
+      <w:r>
+        <w:rPr>
+          <w:i/>
+        </w:rPr>
+        <w:tab/>
+      </w:r>
+      <w:r>
+        <w:rPr>
+          <w:lang w:val="en-US"/>
+        </w:rPr>
+        <w:t xml:space="preserve">The combination of the two filters is termed </w:t>
+      </w:r>
+      <w:r>
+        <w:rPr>
+          <w:i/>
+          <w:lang w:val="en-US"/>
+        </w:rPr>
+        <w:t>bilateral filtering</w:t>
+      </w:r>
+      <w:r>
+        <w:rPr>
+          <w:lang w:val="en-US"/>
+        </w:rPr>
+        <w:t xml:space="preserve">.  </w:t>
+      </w:r>
+      <w:r>
+        <w:rPr>
+          <w:lang w:val="en-US"/>
+        </w:rPr>
+        <w:t xml:space="preserve">This filter replaces the pixel value at a point </w:t>
+      </w:r>
+      <m:oMath>
+        <m:r>
+          <m:rPr>
+            <m:sty m:val="b"/>
+          </m:rPr>
+          <w:rPr>
+            <w:rFonts w:ascii="Cambria Math" w:hAnsi="Cambria Math"/>
+            <w:lang w:val="en-US"/>
+          </w:rPr>
+          <m:t>x</m:t>
+        </m:r>
+      </m:oMath>
+      <w:r>
+        <w:rPr>
+          <w:lang w:val="en-US"/>
+        </w:rPr>
+        <w:t xml:space="preserve"> with an average of similar and nearby pixel values. Regions without edges have pixel values that are similar to each other which results in </w:t>
+      </w:r>
+      <w:r>
+        <w:rPr>
+          <w:lang w:val="en-US"/>
+        </w:rPr>
+        <w:fldChar w:fldCharType="begin"/>
+      </w:r>
+      <w:r>
+        <w:rPr>
+          <w:lang w:val="en-US"/>
+        </w:rPr>
+        <w:instrText xml:space="preserve"> REF _Ref468484283 \h </w:instrText>
+      </w:r>
+      <w:r>
+        <w:rPr>
+          <w:lang w:val="en-US"/>
+        </w:rPr>
+      </w:r>
+      <w:r>
+        <w:rPr>
+          <w:lang w:val="en-US"/>
+        </w:rPr>
+        <w:fldChar w:fldCharType="separate"/>
+      </w:r>
+      <w:r>
+        <w:rPr>
+          <w:rFonts w:hint="eastAsia"/>
+        </w:rPr>
+        <w:t xml:space="preserve">( </w:t>
+      </w:r>
+      <w:r>
+        <w:rPr>
+          <w:rFonts w:hint="eastAsia"/>
+          <w:noProof/>
+        </w:rPr>
+        <w:t>4</w:t>
+      </w:r>
+      <w:r>
+        <w:t xml:space="preserve"> )</w:t>
+      </w:r>
+      <w:r>
+        <w:rPr>
+          <w:lang w:val="en-US"/>
+        </w:rPr>
+        <w:fldChar w:fldCharType="end"/>
+      </w:r>
+      <w:r>
+        <w:rPr>
+          <w:lang w:val="en-US"/>
+        </w:rPr>
+        <w:t xml:space="preserve"> being close to one. Thus, the filter in these regions is essentially a domain filter, averaging away weakly correlated pixel differences that are caused by noise.</w:t>
+      </w:r>
+      <w:r>
+        <w:rPr>
+          <w:lang w:val="en-US"/>
+        </w:rPr>
+        <w:t xml:space="preserve"> When considering a function which has </w:t>
+      </w:r>
+    </w:p>
+    <w:p>
+      <w:pPr>
+        <w:pStyle w:val="Heading1"/>
+      </w:pPr>
+      <w:r>
+        <w:t xml:space="preserve">Prepare Your Paper </w:t>
+      </w:r>
+      <w:r>
+        <w:t>Before</w:t>
+      </w:r>
+      <w:r>
+        <w:t xml:space="preserve"> Styling</w:t>
+      </w:r>
+    </w:p>
+    <w:p>
+      <w:pPr>
+        <w:pStyle w:val="BodyText"/>
+      </w:pPr>
+      <w:r>
+        <w:t>Before</w:t>
+      </w:r>
+      <w:r>
+        <w:t xml:space="preserve"> you begin to format your paper, first write and save the content as a separate text file. Keep your text and graphic files separate until after the text has been formatted and styled. Do not use hard tabs, and limit use of hard returns to only one return at the end of a paragraph. Do not add any kind of pagination anywhere in the paper. Do not number text heads-the template will do that for you.</w:t>
+      </w:r>
+    </w:p>
+    <w:p>
+      <w:pPr>
+        <w:pStyle w:val="BodyText"/>
+      </w:pPr>
+      <w:r>
+        <w:t>Finally, complete content and organizational editing before formatting. Please take note of the following items when proofreading spelling and grammar:</w:t>
       </w:r>
     </w:p>
     <w:p>
@@ -1019,13 +4135,10 @@
         <w:pStyle w:val="Heading2"/>
       </w:pPr>
       <w:r>
-        <w:t xml:space="preserve">Selecting a </w:t>
-      </w:r>
-      <w:r>
-        <w:t>Template</w:t>
-      </w:r>
-      <w:r>
-        <w:t xml:space="preserve"> (Heading 2)</w:t>
+        <w:t>Abbreviations</w:t>
+      </w:r>
+      <w:r>
+        <w:t xml:space="preserve"> and Acronyms</w:t>
       </w:r>
     </w:p>
     <w:p>
@@ -1033,19 +4146,15 @@
         <w:pStyle w:val="BodyText"/>
       </w:pPr>
       <w:r>
-        <w:t>First, confirm that you have the correct template for your paper size. This template has been tailored for output on the US-letter paper size. If you are using A4-sized paper, please close this</w:t>
-      </w:r>
-      <w:r>
-        <w:t xml:space="preserve"> file and download the file </w:t>
-      </w:r>
-      <w:r>
-        <w:t>“</w:t>
-      </w:r>
-      <w:r>
-        <w:t>MSW_A4_format</w:t>
-      </w:r>
-      <w:r>
-        <w:t>”.</w:t>
+        <w:t xml:space="preserve">Define abbreviations and acronyms the first time they are used in the text, even after they have been defined in the abstract. Abbreviations such as IEEE, SI, MKS, CGS, sc, dc, and </w:t>
+      </w:r>
+      <w:proofErr w:type="spellStart"/>
+      <w:r>
+        <w:t>rms</w:t>
+      </w:r>
+      <w:proofErr w:type="spellEnd"/>
+      <w:r>
+        <w:t xml:space="preserve"> do not have to be defined. Do not use abbreviations in the title or heads unless they are unavoidable.</w:t>
       </w:r>
     </w:p>
     <w:p>
@@ -1053,74 +4162,6 @@
         <w:pStyle w:val="Heading2"/>
       </w:pPr>
       <w:r>
-        <w:t>Maintaining the Integrity of the Specifications</w:t>
-      </w:r>
-    </w:p>
-    <w:p>
-      <w:pPr>
-        <w:pStyle w:val="BodyText"/>
-      </w:pPr>
-      <w:r>
-        <w:t>The template is used to format your paper and style the text. All margins, column widths, line spaces, and text fonts are prescribed; please do not alter them. You may note peculiarities. For example, the head margin in this template measures proportionately more than is customary. This measurement and others are deliberate, using specifications that anticipate your paper as one part of the entire proceedings, and not as an independent document. Please do not revise any of the current designations.</w:t>
-      </w:r>
-    </w:p>
-    <w:p>
-      <w:pPr>
-        <w:pStyle w:val="Heading1"/>
-      </w:pPr>
-      <w:r>
-        <w:t xml:space="preserve">Prepare Your Paper </w:t>
-      </w:r>
-      <w:r>
-        <w:t>Before</w:t>
-      </w:r>
-      <w:r>
-        <w:t xml:space="preserve"> Styling</w:t>
-      </w:r>
-    </w:p>
-    <w:p>
-      <w:pPr>
-        <w:pStyle w:val="BodyText"/>
-      </w:pPr>
-      <w:r>
-        <w:t>Before</w:t>
-      </w:r>
-      <w:r>
-        <w:t xml:space="preserve"> you begin to format your paper, first write and save the content as a separate text file. Keep your text and graphic files separate until after the text has been formatted and styled. Do not use hard tabs, and limit use of hard returns to only one return at the end of a paragraph. Do not add any kind of pagination anywhere in the paper. Do not number text heads-the template will do that for you.</w:t>
-      </w:r>
-    </w:p>
-    <w:p>
-      <w:pPr>
-        <w:pStyle w:val="BodyText"/>
-      </w:pPr>
-      <w:r>
-        <w:t>Finally, complete content and organizational editing before formatting. Please take note of the following items when proofreading spelling and grammar:</w:t>
-      </w:r>
-    </w:p>
-    <w:p>
-      <w:pPr>
-        <w:pStyle w:val="Heading2"/>
-      </w:pPr>
-      <w:r>
-        <w:t>Abbreviations</w:t>
-      </w:r>
-      <w:r>
-        <w:t xml:space="preserve"> and Acronyms</w:t>
-      </w:r>
-    </w:p>
-    <w:p>
-      <w:pPr>
-        <w:pStyle w:val="BodyText"/>
-      </w:pPr>
-      <w:r>
-        <w:t>Define abbreviations and acronyms the first time they are used in the text, even after they have been defined in the abstract. Abbreviations such as IEEE, SI, MKS, CGS, sc, dc, and rms do not have to be defined. Do not use abbreviations in the title or heads unless they are unavoidable.</w:t>
-      </w:r>
-    </w:p>
-    <w:p>
-      <w:pPr>
-        <w:pStyle w:val="Heading2"/>
-      </w:pPr>
-      <w:r>
         <w:t>Units</w:t>
       </w:r>
     </w:p>
@@ -1143,7 +4184,15 @@
         <w:pStyle w:val="bulletlist"/>
       </w:pPr>
       <w:r>
-        <w:t>Avoid combining SI and CGS units, such as current in amperes and magnetic field in oersteds. This often leads to confusion because equations do not balance dimensionally. If you must use mixed units, clearly state the units for each quantity that you use in an equation.</w:t>
+        <w:t xml:space="preserve">Avoid combining SI and CGS units, such as current in amperes and magnetic field in </w:t>
+      </w:r>
+      <w:proofErr w:type="spellStart"/>
+      <w:r>
+        <w:t>oersteds</w:t>
+      </w:r>
+      <w:proofErr w:type="spellEnd"/>
+      <w:r>
+        <w:t>. This often leads to confusion because equations do not balance dimensionally. If you must use mixed units, clearly state the units for each quantity that you use in an equation.</w:t>
       </w:r>
     </w:p>
     <w:p>
@@ -1151,7 +4200,31 @@
         <w:pStyle w:val="bulletlist"/>
       </w:pPr>
       <w:r>
-        <w:t>Do not mix complete spellings and abbreviations of units: “Wb/m2” or “webers per square meter”, not “webers/m2”.  Spell out units when they appear in text: “. . . a few henries”, not “. . . a few H”.</w:t>
+        <w:t>Do not mix complete spellings and abbreviations of units: “</w:t>
+      </w:r>
+      <w:proofErr w:type="spellStart"/>
+      <w:r>
+        <w:t>Wb</w:t>
+      </w:r>
+      <w:proofErr w:type="spellEnd"/>
+      <w:r>
+        <w:t>/m2” or “</w:t>
+      </w:r>
+      <w:proofErr w:type="spellStart"/>
+      <w:r>
+        <w:t>webers</w:t>
+      </w:r>
+      <w:proofErr w:type="spellEnd"/>
+      <w:r>
+        <w:t xml:space="preserve"> per square meter”, not “</w:t>
+      </w:r>
+      <w:proofErr w:type="spellStart"/>
+      <w:r>
+        <w:t>webers</w:t>
+      </w:r>
+      <w:proofErr w:type="spellEnd"/>
+      <w:r>
+        <w:t>/m2”.  Spell out units when they appear in text: “. . . a few henries”, not “. . . a few H”.</w:t>
       </w:r>
     </w:p>
     <w:p>
@@ -1179,7 +4252,10 @@
       <w:pPr>
         <w:pStyle w:val="Heading2"/>
       </w:pPr>
-      <w:r>
+      <w:bookmarkStart w:id="2" w:name="_GoBack"/>
+      <w:bookmarkEnd w:id="2"/>
+      <w:r>
+        <w:lastRenderedPageBreak/>
         <w:t>Equations</w:t>
       </w:r>
     </w:p>
@@ -1363,226 +4439,226 @@
         <w:pStyle w:val="bulletlist"/>
       </w:pPr>
       <w:r>
+        <w:t>The prefix “non” is not a word; it should be joined to the word it modifies, usually without a hyphen.</w:t>
+      </w:r>
+    </w:p>
+    <w:p>
+      <w:pPr>
+        <w:pStyle w:val="bulletlist"/>
+      </w:pPr>
+      <w:r>
+        <w:t>There is no period after the “et” in the Latin abbreviation “et al.”.</w:t>
+      </w:r>
+    </w:p>
+    <w:p>
+      <w:pPr>
+        <w:pStyle w:val="bulletlist"/>
+      </w:pPr>
+      <w:r>
+        <w:t>The abbreviation “i.e.” means “that is”, and the abbreviation “e.g.” means “for example”.</w:t>
+      </w:r>
+    </w:p>
+    <w:p>
+      <w:pPr>
+        <w:pStyle w:val="BodyText"/>
+      </w:pPr>
+      <w:r>
+        <w:t>An excellent style manual for science writers is [7].</w:t>
+      </w:r>
+    </w:p>
+    <w:p>
+      <w:pPr>
+        <w:pStyle w:val="Heading1"/>
+      </w:pPr>
+      <w:r>
+        <w:t xml:space="preserve">Using the </w:t>
+      </w:r>
+      <w:r>
+        <w:t>Template</w:t>
+      </w:r>
+    </w:p>
+    <w:p>
+      <w:pPr>
+        <w:pStyle w:val="BodyText"/>
+      </w:pPr>
+      <w:r>
+        <w:t>After the text edit has been completed, the paper is ready for the template. Duplicate the template file by using the Save As command, and use the naming convention prescribed by your conference for the name of your paper. In this newly created file, highlight all of the contents and import your prepared text file. You are now ready to style your paper; use the scroll down window on the left of the MS Word Formatting toolbar.</w:t>
+      </w:r>
+    </w:p>
+    <w:p>
+      <w:pPr>
+        <w:pStyle w:val="Heading2"/>
+      </w:pPr>
+      <w:r>
+        <w:t>Authors</w:t>
+      </w:r>
+      <w:r>
+        <w:t xml:space="preserve"> and Affiliations</w:t>
+      </w:r>
+    </w:p>
+    <w:p>
+      <w:pPr>
+        <w:pStyle w:val="BodyText"/>
+      </w:pPr>
+      <w:r>
+        <w:t>The template is designed so that author affiliations are not repeated each time for multiple authors of the same affiliation. Please keep your affiliations as succinct as possible (for example, do not differentiate among departments of the same organization). This template was designed for two affiliations.</w:t>
+      </w:r>
+    </w:p>
+    <w:p>
+      <w:pPr>
+        <w:pStyle w:val="Heading3"/>
+      </w:pPr>
+      <w:r>
+        <w:t xml:space="preserve">For author/s of only one affiliation (Heading 3): </w:t>
+      </w:r>
+      <w:r>
+        <w:rPr>
+          <w:i w:val="0"/>
+        </w:rPr>
+        <w:t>To change the default, adjust the template as follows.</w:t>
+      </w:r>
+    </w:p>
+    <w:p>
+      <w:pPr>
+        <w:pStyle w:val="Heading4"/>
+      </w:pPr>
+      <w:r>
+        <w:t>Selection</w:t>
+      </w:r>
+      <w:r>
+        <w:t xml:space="preserve"> (Heading 4): </w:t>
+      </w:r>
+      <w:r>
+        <w:rPr>
+          <w:i w:val="0"/>
+        </w:rPr>
+        <w:t>Highlight all author and affiliation lines.</w:t>
+      </w:r>
+    </w:p>
+    <w:p>
+      <w:pPr>
+        <w:pStyle w:val="Heading4"/>
+      </w:pPr>
+      <w:r>
+        <w:t>Change number of columns:</w:t>
+      </w:r>
+      <w:r>
+        <w:t xml:space="preserve"> </w:t>
+      </w:r>
+      <w:r>
+        <w:rPr>
+          <w:i w:val="0"/>
+        </w:rPr>
+        <w:t>Select the Columns icon from the MS Word Standard toolbar and then select “1 Column” from the selection palette.</w:t>
+      </w:r>
+    </w:p>
+    <w:p>
+      <w:pPr>
+        <w:pStyle w:val="Heading4"/>
+      </w:pPr>
+      <w:r>
+        <w:t xml:space="preserve">Deletion: </w:t>
+      </w:r>
+      <w:r>
+        <w:rPr>
+          <w:i w:val="0"/>
+        </w:rPr>
+        <w:t>Delete the author and affiliation lines for the second affiliation.</w:t>
+      </w:r>
+    </w:p>
+    <w:p>
+      <w:pPr>
+        <w:pStyle w:val="Heading3"/>
+      </w:pPr>
+      <w:r>
+        <w:t xml:space="preserve">For author/s of more than two affiliations: </w:t>
+      </w:r>
+      <w:r>
+        <w:rPr>
+          <w:i w:val="0"/>
+        </w:rPr>
+        <w:t>To change the default, adjust the template as follows.</w:t>
+      </w:r>
+    </w:p>
+    <w:p>
+      <w:pPr>
+        <w:pStyle w:val="Heading4"/>
+      </w:pPr>
+      <w:r>
+        <w:t xml:space="preserve">Selection: </w:t>
+      </w:r>
+      <w:r>
+        <w:rPr>
+          <w:i w:val="0"/>
+        </w:rPr>
+        <w:t>Highlight all author and affiliation lines.</w:t>
+      </w:r>
+    </w:p>
+    <w:p>
+      <w:pPr>
+        <w:pStyle w:val="Heading4"/>
+      </w:pPr>
+      <w:r>
+        <w:t xml:space="preserve">Change number of columns: </w:t>
+      </w:r>
+      <w:r>
+        <w:rPr>
+          <w:i w:val="0"/>
+        </w:rPr>
+        <w:t>Select the “Columns” icon from the MS Word Standard toolbar and then select “1 Column” from the selection palette.</w:t>
+      </w:r>
+    </w:p>
+    <w:p>
+      <w:pPr>
+        <w:pStyle w:val="Heading4"/>
+      </w:pPr>
+      <w:r>
+        <w:t>Highlight author and affiliation lines of affiliation 1 and copy this selection.</w:t>
+      </w:r>
+    </w:p>
+    <w:p>
+      <w:pPr>
+        <w:pStyle w:val="Heading4"/>
+      </w:pPr>
+      <w:r>
+        <w:t xml:space="preserve">Formatting: </w:t>
+      </w:r>
+      <w:r>
+        <w:rPr>
+          <w:i w:val="0"/>
+        </w:rPr>
+        <w:t>Insert one hard return immediately after the last character of the last affiliation line. Then paste down the copy of affiliation 1. Repeat as necessary for each additional affiliation.</w:t>
+      </w:r>
+    </w:p>
+    <w:p>
+      <w:pPr>
+        <w:pStyle w:val="Heading4"/>
+      </w:pPr>
+      <w:r>
+        <w:t xml:space="preserve">Reassign number of columns: </w:t>
+      </w:r>
+      <w:r>
+        <w:rPr>
+          <w:i w:val="0"/>
+        </w:rPr>
+        <w:t>Place your cursor to the right of the last character of the last affiliation line of an even numbered affiliation (e.g., if there are five affiliations, place your cursor at end of fourth affiliation). Drag the cursor up to highlight all of the above author and affiliation lines. Go to Column icon and select “2 Columns”. If you have an odd</w:t>
+      </w:r>
+      <w:r>
+        <w:t xml:space="preserve"> </w:t>
+      </w:r>
+      <w:r>
+        <w:rPr>
+          <w:i w:val="0"/>
+        </w:rPr>
+        <w:t>number of affiliations, the final affiliation will be centered on the page; all previous will be in two columns.</w:t>
+      </w:r>
+    </w:p>
+    <w:p>
+      <w:pPr>
+        <w:pStyle w:val="Heading2"/>
+      </w:pPr>
+      <w:r>
         <w:lastRenderedPageBreak/>
-        <w:t>The prefix “non” is not a word; it should be joined to the word it modifies, usually without a hyphen.</w:t>
-      </w:r>
-    </w:p>
-    <w:p>
-      <w:pPr>
-        <w:pStyle w:val="bulletlist"/>
-      </w:pPr>
-      <w:r>
-        <w:t>There is no period after the “et” in the Latin abbreviation “et al.”.</w:t>
-      </w:r>
-    </w:p>
-    <w:p>
-      <w:pPr>
-        <w:pStyle w:val="bulletlist"/>
-      </w:pPr>
-      <w:r>
-        <w:t>The abbreviation “i.e.” means “that is”, and the abbreviation “e.g.” means “for example”.</w:t>
-      </w:r>
-    </w:p>
-    <w:p>
-      <w:pPr>
-        <w:pStyle w:val="BodyText"/>
-      </w:pPr>
-      <w:r>
-        <w:t>An excellent style manual for science writers is [7].</w:t>
-      </w:r>
-    </w:p>
-    <w:p>
-      <w:pPr>
-        <w:pStyle w:val="Heading1"/>
-      </w:pPr>
-      <w:r>
-        <w:t xml:space="preserve">Using the </w:t>
-      </w:r>
-      <w:r>
-        <w:t>Template</w:t>
-      </w:r>
-    </w:p>
-    <w:p>
-      <w:pPr>
-        <w:pStyle w:val="BodyText"/>
-      </w:pPr>
-      <w:r>
-        <w:t>After the text edit has been completed, the paper is ready for the template. Duplicate the template file by using the Save As command, and use the naming convention prescribed by your conference for the name of your paper. In this newly created file, highlight all of the contents and import your prepared text file. You are now ready to style your paper; use the scroll down window on the left of the MS Word Formatting toolbar.</w:t>
-      </w:r>
-    </w:p>
-    <w:p>
-      <w:pPr>
-        <w:pStyle w:val="Heading2"/>
-      </w:pPr>
-      <w:r>
-        <w:t>Authors</w:t>
-      </w:r>
-      <w:r>
-        <w:t xml:space="preserve"> and Affiliations</w:t>
-      </w:r>
-    </w:p>
-    <w:p>
-      <w:pPr>
-        <w:pStyle w:val="BodyText"/>
-      </w:pPr>
-      <w:r>
-        <w:t>The template is designed so that author affiliations are not repeated each time for multiple authors of the same affiliation. Please keep your affiliations as succinct as possible (for example, do not differentiate among departments of the same organization). This template was designed for two affiliations.</w:t>
-      </w:r>
-    </w:p>
-    <w:p>
-      <w:pPr>
-        <w:pStyle w:val="Heading3"/>
-      </w:pPr>
-      <w:r>
-        <w:t xml:space="preserve">For author/s of only one affiliation (Heading 3): </w:t>
-      </w:r>
-      <w:r>
-        <w:rPr>
-          <w:i w:val="0"/>
-        </w:rPr>
-        <w:t>To change the default, adjust the template as follows.</w:t>
-      </w:r>
-    </w:p>
-    <w:p>
-      <w:pPr>
-        <w:pStyle w:val="Heading4"/>
-      </w:pPr>
-      <w:r>
-        <w:t>Selection</w:t>
-      </w:r>
-      <w:r>
-        <w:t xml:space="preserve"> (Heading 4): </w:t>
-      </w:r>
-      <w:r>
-        <w:rPr>
-          <w:i w:val="0"/>
-        </w:rPr>
-        <w:t>Highlight all author and affiliation lines.</w:t>
-      </w:r>
-    </w:p>
-    <w:p>
-      <w:pPr>
-        <w:pStyle w:val="Heading4"/>
-      </w:pPr>
-      <w:r>
-        <w:t>Change number of columns:</w:t>
-      </w:r>
-      <w:r>
-        <w:t xml:space="preserve"> </w:t>
-      </w:r>
-      <w:r>
-        <w:rPr>
-          <w:i w:val="0"/>
-        </w:rPr>
-        <w:t>Select the Columns icon from the MS Word Standard toolbar and then select “1 Column” from the selection palette.</w:t>
-      </w:r>
-    </w:p>
-    <w:p>
-      <w:pPr>
-        <w:pStyle w:val="Heading4"/>
-      </w:pPr>
-      <w:r>
-        <w:t xml:space="preserve">Deletion: </w:t>
-      </w:r>
-      <w:r>
-        <w:rPr>
-          <w:i w:val="0"/>
-        </w:rPr>
-        <w:t>Delete the author and affiliation lines for the second affiliation.</w:t>
-      </w:r>
-    </w:p>
-    <w:p>
-      <w:pPr>
-        <w:pStyle w:val="Heading3"/>
-      </w:pPr>
-      <w:r>
-        <w:t xml:space="preserve">For author/s of more than two affiliations: </w:t>
-      </w:r>
-      <w:r>
-        <w:rPr>
-          <w:i w:val="0"/>
-        </w:rPr>
-        <w:t>To change the default, adjust the template as follows.</w:t>
-      </w:r>
-    </w:p>
-    <w:p>
-      <w:pPr>
-        <w:pStyle w:val="Heading4"/>
-      </w:pPr>
-      <w:r>
-        <w:t xml:space="preserve">Selection: </w:t>
-      </w:r>
-      <w:r>
-        <w:rPr>
-          <w:i w:val="0"/>
-        </w:rPr>
-        <w:t>Highlight all author and affiliation lines.</w:t>
-      </w:r>
-    </w:p>
-    <w:p>
-      <w:pPr>
-        <w:pStyle w:val="Heading4"/>
-      </w:pPr>
-      <w:r>
-        <w:t xml:space="preserve">Change number of columns: </w:t>
-      </w:r>
-      <w:r>
-        <w:rPr>
-          <w:i w:val="0"/>
-        </w:rPr>
-        <w:t>Select the “Columns” icon from the MS Word Standard toolbar and then select “1 Column” from the selection palette.</w:t>
-      </w:r>
-    </w:p>
-    <w:p>
-      <w:pPr>
-        <w:pStyle w:val="Heading4"/>
-      </w:pPr>
-      <w:r>
-        <w:t>Highlight author and affiliation lines of affiliation 1 and copy this selection.</w:t>
-      </w:r>
-    </w:p>
-    <w:p>
-      <w:pPr>
-        <w:pStyle w:val="Heading4"/>
-      </w:pPr>
-      <w:r>
-        <w:t xml:space="preserve">Formatting: </w:t>
-      </w:r>
-      <w:r>
-        <w:rPr>
-          <w:i w:val="0"/>
-        </w:rPr>
-        <w:t>Insert one hard return immediately after the last character of the last affiliation line. Then paste down the copy of affiliation 1. Repeat as necessary for each additional affiliation.</w:t>
-      </w:r>
-    </w:p>
-    <w:p>
-      <w:pPr>
-        <w:pStyle w:val="Heading4"/>
-      </w:pPr>
-      <w:r>
-        <w:t xml:space="preserve">Reassign number of columns: </w:t>
-      </w:r>
-      <w:r>
-        <w:rPr>
-          <w:i w:val="0"/>
-        </w:rPr>
-        <w:t>Place your cursor to the right of the last character of the last affiliation line of an even numbered affiliation (e.g., if there are five affiliations, place your cursor at end of fourth affiliation). Drag the cursor up to highlight all of the above author and affiliation lines. Go to Column icon and select “2 Columns”. If you have an odd</w:t>
-      </w:r>
-      <w:r>
-        <w:t xml:space="preserve"> </w:t>
-      </w:r>
-      <w:r>
-        <w:rPr>
-          <w:i w:val="0"/>
-        </w:rPr>
-        <w:t>number of affiliations, the final affiliation will be centered on the page; all previous will be in two columns.</w:t>
-      </w:r>
-    </w:p>
-    <w:p>
-      <w:pPr>
-        <w:pStyle w:val="Heading2"/>
-      </w:pPr>
-      <w:r>
         <w:t>Identify</w:t>
       </w:r>
       <w:r>
@@ -1936,7 +5012,10 @@
         <w:pStyle w:val="BodyText"/>
       </w:pPr>
       <w:r>
-        <w:t>Figure Labels: Use 8 point Times New Roman for Figure labels. Use words rather than symbols or abbreviations when writing Figure axis labels to avoid confusing the reader. As an example, write the quantity “Magnetization”, or “Magnetization, M”, not just “M”. If including units in the label, present them within parentheses. Do not label axes only with units. In the example, write “Magnetization (A/m)” or “Magnetization {A[m(1)]}”, not just “A/m”. Do not label axes</w:t>
+        <w:t xml:space="preserve">Figure Labels: Use 8 point Times New Roman for Figure labels. Use words rather than symbols or abbreviations when writing Figure axis labels to avoid confusing the reader. As an example, write the quantity “Magnetization”, or “Magnetization, M”, not just “M”. If including units in the label, </w:t>
+      </w:r>
+      <w:r>
+        <w:t>present them within parentheses. Do not label axes only with units. In the example, write “Magnetization (A/m)” or “Magnetization {A[m(1)]}”, not just “A/m”. Do not label axes</w:t>
       </w:r>
       <w:r>
         <w:t xml:space="preserve"> </w:t>
@@ -2037,7 +5116,6 @@
         <w:pStyle w:val="Heading5"/>
       </w:pPr>
       <w:r>
-        <w:lastRenderedPageBreak/>
         <w:t>References</w:t>
       </w:r>
     </w:p>
@@ -2086,10 +5164,7 @@
         <w:t xml:space="preserve">’ </w:t>
       </w:r>
       <w:r>
-        <w:t xml:space="preserve">names; do not use “et al.”. Papers that have not been published, even if they have been submitted for publication, should be cited as “unpublished” [4]. Papers that have been accepted for </w:t>
-      </w:r>
-      <w:r>
-        <w:t>publication should be cited as “in press” [5]. Capitalize only the first word in a paper title, except for proper nouns and element symbols.</w:t>
+        <w:t>names; do not use “et al.”. Papers that have not been published, even if they have been submitted for publication, should be cited as “unpublished” [4]. Papers that have been accepted for publication should be cited as “in press” [5]. Capitalize only the first word in a paper title, except for proper nouns and element symbols.</w:t>
       </w:r>
     </w:p>
     <w:p>
@@ -4444,7 +7519,607 @@
       <w:i/>
     </w:rPr>
   </w:style>
+  <w:style w:type="character" w:styleId="PlaceholderText">
+    <w:name w:val="Placeholder Text"/>
+    <w:basedOn w:val="DefaultParagraphFont"/>
+    <w:uiPriority w:val="99"/>
+    <w:semiHidden/>
+    <w:rsid w:val="0024054B"/>
+    <w:rPr>
+      <w:color w:val="808080"/>
+    </w:rPr>
+  </w:style>
+  <w:style w:type="table" w:styleId="TableGrid">
+    <w:name w:val="Table Grid"/>
+    <w:basedOn w:val="TableNormal"/>
+    <w:rsid w:val="00371C58"/>
+    <w:tblPr>
+      <w:tblBorders>
+        <w:top w:val="single" w:sz="4" w:space="0" w:color="auto"/>
+        <w:left w:val="single" w:sz="4" w:space="0" w:color="auto"/>
+        <w:bottom w:val="single" w:sz="4" w:space="0" w:color="auto"/>
+        <w:right w:val="single" w:sz="4" w:space="0" w:color="auto"/>
+        <w:insideH w:val="single" w:sz="4" w:space="0" w:color="auto"/>
+        <w:insideV w:val="single" w:sz="4" w:space="0" w:color="auto"/>
+      </w:tblBorders>
+    </w:tblPr>
+  </w:style>
+  <w:style w:type="paragraph" w:styleId="Caption">
+    <w:name w:val="caption"/>
+    <w:basedOn w:val="Normal"/>
+    <w:next w:val="Normal"/>
+    <w:unhideWhenUsed/>
+    <w:qFormat/>
+    <w:rsid w:val="00371C58"/>
+    <w:pPr>
+      <w:spacing w:after="200"/>
+    </w:pPr>
+    <w:rPr>
+      <w:i/>
+      <w:iCs/>
+      <w:color w:val="44546A" w:themeColor="text2"/>
+      <w:sz w:val="18"/>
+      <w:szCs w:val="18"/>
+    </w:rPr>
+  </w:style>
 </w:styles>
+</file>
+
+<file path=word/glossary/document.xml><?xml version="1.0" encoding="utf-8"?>
+<w:glossaryDocument xmlns:wpc="http://schemas.microsoft.com/office/word/2010/wordprocessingCanvas" xmlns:cx="http://schemas.microsoft.com/office/drawing/2014/chartex" xmlns:cx1="http://schemas.microsoft.com/office/drawing/2015/9/8/chartex" xmlns:cx2="http://schemas.microsoft.com/office/drawing/2015/10/21/chartex" xmlns:cx3="http://schemas.microsoft.com/office/drawing/2016/5/9/chartex" xmlns:cx4="http://schemas.microsoft.com/office/drawing/2016/5/10/chartex" xmlns:cx5="http://schemas.microsoft.com/office/drawing/2016/5/11/chartex" xmlns:mc="http://schemas.openxmlformats.org/markup-compatibility/2006" xmlns:o="urn:schemas-microsoft-com:office:office" xmlns:r="http://schemas.openxmlformats.org/officeDocument/2006/relationships" xmlns:m="http://schemas.openxmlformats.org/officeDocument/2006/math" xmlns:v="urn:schemas-microsoft-com:vml" xmlns:wp14="http://schemas.microsoft.com/office/word/2010/wordprocessingDrawing" xmlns:wp="http://schemas.openxmlformats.org/drawingml/2006/wordprocessingDrawing" xmlns:w10="urn:schemas-microsoft-com:office:word" xmlns:w="http://schemas.openxmlformats.org/wordprocessingml/2006/main" xmlns:w14="http://schemas.microsoft.com/office/word/2010/wordml" xmlns:w15="http://schemas.microsoft.com/office/word/2012/wordml" xmlns:w16se="http://schemas.microsoft.com/office/word/2015/wordml/symex" xmlns:wpg="http://schemas.microsoft.com/office/word/2010/wordprocessingGroup" xmlns:wpi="http://schemas.microsoft.com/office/word/2010/wordprocessingInk" xmlns:wne="http://schemas.microsoft.com/office/word/2006/wordml" xmlns:wps="http://schemas.microsoft.com/office/word/2010/wordprocessingShape" mc:Ignorable="w14 w15 w16se wp14"/>
+</file>
+
+<file path=word/glossary/fontTable.xml><?xml version="1.0" encoding="utf-8"?>
+<w:fonts xmlns:mc="http://schemas.openxmlformats.org/markup-compatibility/2006" xmlns:r="http://schemas.openxmlformats.org/officeDocument/2006/relationships" xmlns:w="http://schemas.openxmlformats.org/wordprocessingml/2006/main" xmlns:w14="http://schemas.microsoft.com/office/word/2010/wordml" xmlns:w15="http://schemas.microsoft.com/office/word/2012/wordml" xmlns:w16se="http://schemas.microsoft.com/office/word/2015/wordml/symex" mc:Ignorable="w14 w15 w16se">
+  <w:font w:name="Symbol">
+    <w:panose1 w:val="05050102010706020507"/>
+    <w:charset w:val="02"/>
+    <w:family w:val="roman"/>
+    <w:pitch w:val="variable"/>
+    <w:sig w:usb0="00000000" w:usb1="10000000" w:usb2="00000000" w:usb3="00000000" w:csb0="80000000" w:csb1="00000000"/>
+  </w:font>
+  <w:font w:name="Times New Roman">
+    <w:panose1 w:val="02020603050405020304"/>
+    <w:charset w:val="00"/>
+    <w:family w:val="roman"/>
+    <w:pitch w:val="variable"/>
+    <w:sig w:usb0="E0002EFF" w:usb1="C000785B" w:usb2="00000009" w:usb3="00000000" w:csb0="000001FF" w:csb1="00000000"/>
+  </w:font>
+  <w:font w:name="Courier New">
+    <w:panose1 w:val="02070309020205020404"/>
+    <w:charset w:val="00"/>
+    <w:family w:val="modern"/>
+    <w:pitch w:val="fixed"/>
+    <w:sig w:usb0="E0002EFF" w:usb1="C0007843" w:usb2="00000009" w:usb3="00000000" w:csb0="000001FF" w:csb1="00000000"/>
+  </w:font>
+  <w:font w:name="Wingdings">
+    <w:panose1 w:val="05000000000000000000"/>
+    <w:charset w:val="02"/>
+    <w:family w:val="auto"/>
+    <w:pitch w:val="variable"/>
+    <w:sig w:usb0="00000000" w:usb1="10000000" w:usb2="00000000" w:usb3="00000000" w:csb0="80000000" w:csb1="00000000"/>
+  </w:font>
+  <w:font w:name="SimSun">
+    <w:altName w:val="宋体"/>
+    <w:panose1 w:val="02010600030101010101"/>
+    <w:charset w:val="86"/>
+    <w:family w:val="auto"/>
+    <w:pitch w:val="variable"/>
+    <w:sig w:usb0="00000003" w:usb1="288F0000" w:usb2="00000016" w:usb3="00000000" w:csb0="00040001" w:csb1="00000000"/>
+  </w:font>
+  <w:font w:name="MS Mincho">
+    <w:altName w:val="ＭＳ 明朝"/>
+    <w:panose1 w:val="02020609040205080304"/>
+    <w:charset w:val="80"/>
+    <w:family w:val="roman"/>
+    <w:pitch w:val="fixed"/>
+    <w:sig w:usb0="00000001" w:usb1="08070000" w:usb2="00000010" w:usb3="00000000" w:csb0="00020000" w:csb1="00000000"/>
+  </w:font>
+  <w:font w:name="Cambria Math">
+    <w:panose1 w:val="02040503050406030204"/>
+    <w:charset w:val="00"/>
+    <w:family w:val="roman"/>
+    <w:pitch w:val="variable"/>
+    <w:sig w:usb0="E00002FF" w:usb1="420024FF" w:usb2="00000000" w:usb3="00000000" w:csb0="0000019F" w:csb1="00000000"/>
+  </w:font>
+  <w:font w:name="Calibri Light">
+    <w:panose1 w:val="020F0302020204030204"/>
+    <w:charset w:val="00"/>
+    <w:family w:val="swiss"/>
+    <w:pitch w:val="variable"/>
+    <w:sig w:usb0="E0002AFF" w:usb1="C000247B" w:usb2="00000009" w:usb3="00000000" w:csb0="000001FF" w:csb1="00000000"/>
+  </w:font>
+  <w:font w:name="Calibri">
+    <w:panose1 w:val="020F0502020204030204"/>
+    <w:charset w:val="00"/>
+    <w:family w:val="swiss"/>
+    <w:pitch w:val="variable"/>
+    <w:sig w:usb0="E0002AFF" w:usb1="C000247B" w:usb2="00000009" w:usb3="00000000" w:csb0="000001FF" w:csb1="00000000"/>
+  </w:font>
+</w:fonts>
+</file>
+
+<file path=word/glossary/settings.xml><?xml version="1.0" encoding="utf-8"?>
+<w:settings xmlns:mc="http://schemas.openxmlformats.org/markup-compatibility/2006" xmlns:o="urn:schemas-microsoft-com:office:office" xmlns:r="http://schemas.openxmlformats.org/officeDocument/2006/relationships" xmlns:m="http://schemas.openxmlformats.org/officeDocument/2006/math" xmlns:v="urn:schemas-microsoft-com:vml" xmlns:w10="urn:schemas-microsoft-com:office:word" xmlns:w="http://schemas.openxmlformats.org/wordprocessingml/2006/main" xmlns:w14="http://schemas.microsoft.com/office/word/2010/wordml" xmlns:w15="http://schemas.microsoft.com/office/word/2012/wordml" xmlns:w16se="http://schemas.microsoft.com/office/word/2015/wordml/symex" xmlns:sl="http://schemas.openxmlformats.org/schemaLibrary/2006/main" mc:Ignorable="w14 w15 w16se">
+  <w:view w:val="normal"/>
+  <w:defaultTabStop w:val="720"/>
+  <w:characterSpacingControl w:val="doNotCompress"/>
+  <w:compat>
+    <w:useFELayout/>
+    <w:compatSetting w:name="compatibilityMode" w:uri="http://schemas.microsoft.com/office/word" w:val="15"/>
+    <w:compatSetting w:name="overrideTableStyleFontSizeAndJustification" w:uri="http://schemas.microsoft.com/office/word" w:val="1"/>
+    <w:compatSetting w:name="enableOpenTypeFeatures" w:uri="http://schemas.microsoft.com/office/word" w:val="1"/>
+    <w:compatSetting w:name="doNotFlipMirrorIndents" w:uri="http://schemas.microsoft.com/office/word" w:val="1"/>
+    <w:compatSetting w:name="differentiateMultirowTableHeaders" w:uri="http://schemas.microsoft.com/office/word" w:val="1"/>
+  </w:compat>
+  <w:rsids>
+    <w:rsidRoot w:val="001019BE"/>
+    <w:rsid w:val="001019BE"/>
+    <w:rsid w:val="00870B7F"/>
+  </w:rsids>
+  <m:mathPr>
+    <m:mathFont m:val="Cambria Math"/>
+    <m:brkBin m:val="before"/>
+    <m:brkBinSub m:val="--"/>
+    <m:smallFrac m:val="0"/>
+    <m:dispDef/>
+    <m:lMargin m:val="0"/>
+    <m:rMargin m:val="0"/>
+    <m:defJc m:val="centerGroup"/>
+    <m:wrapIndent m:val="1440"/>
+    <m:intLim m:val="subSup"/>
+    <m:naryLim m:val="undOvr"/>
+  </m:mathPr>
+  <w:themeFontLang w:val="en-US"/>
+  <w:clrSchemeMapping w:bg1="light1" w:t1="dark1" w:bg2="light2" w:t2="dark2" w:accent1="accent1" w:accent2="accent2" w:accent3="accent3" w:accent4="accent4" w:accent5="accent5" w:accent6="accent6" w:hyperlink="hyperlink" w:followedHyperlink="followedHyperlink"/>
+  <w:decimalSymbol w:val="."/>
+  <w:listSeparator w:val=","/>
+  <w15:chartTrackingRefBased/>
+</w:settings>
+</file>
+
+<file path=word/glossary/styles.xml><?xml version="1.0" encoding="utf-8"?>
+<w:styles xmlns:mc="http://schemas.openxmlformats.org/markup-compatibility/2006" xmlns:r="http://schemas.openxmlformats.org/officeDocument/2006/relationships" xmlns:w="http://schemas.openxmlformats.org/wordprocessingml/2006/main" xmlns:w14="http://schemas.microsoft.com/office/word/2010/wordml" xmlns:w15="http://schemas.microsoft.com/office/word/2012/wordml" xmlns:w16se="http://schemas.microsoft.com/office/word/2015/wordml/symex" mc:Ignorable="w14 w15 w16se">
+  <w:docDefaults>
+    <w:rPrDefault>
+      <w:rPr>
+        <w:rFonts w:asciiTheme="minorHAnsi" w:eastAsiaTheme="minorEastAsia" w:hAnsiTheme="minorHAnsi" w:cstheme="minorBidi"/>
+        <w:sz w:val="22"/>
+        <w:szCs w:val="22"/>
+        <w:lang w:val="en-US" w:eastAsia="en-US" w:bidi="ar-SA"/>
+      </w:rPr>
+    </w:rPrDefault>
+    <w:pPrDefault>
+      <w:pPr>
+        <w:spacing w:after="160" w:line="259" w:lineRule="auto"/>
+      </w:pPr>
+    </w:pPrDefault>
+  </w:docDefaults>
+  <w:latentStyles w:defLockedState="0" w:defUIPriority="99" w:defSemiHidden="0" w:defUnhideWhenUsed="0" w:defQFormat="0" w:count="374">
+    <w:lsdException w:name="Normal" w:uiPriority="0" w:qFormat="1"/>
+    <w:lsdException w:name="heading 1" w:uiPriority="9" w:qFormat="1"/>
+    <w:lsdException w:name="heading 2" w:semiHidden="1" w:uiPriority="9" w:unhideWhenUsed="1" w:qFormat="1"/>
+    <w:lsdException w:name="heading 3" w:semiHidden="1" w:uiPriority="9" w:unhideWhenUsed="1" w:qFormat="1"/>
+    <w:lsdException w:name="heading 4" w:semiHidden="1" w:uiPriority="9" w:unhideWhenUsed="1" w:qFormat="1"/>
+    <w:lsdException w:name="heading 5" w:semiHidden="1" w:uiPriority="9" w:unhideWhenUsed="1" w:qFormat="1"/>
+    <w:lsdException w:name="heading 6" w:semiHidden="1" w:uiPriority="9" w:unhideWhenUsed="1" w:qFormat="1"/>
+    <w:lsdException w:name="heading 7" w:semiHidden="1" w:uiPriority="9" w:unhideWhenUsed="1" w:qFormat="1"/>
+    <w:lsdException w:name="heading 8" w:semiHidden="1" w:uiPriority="9" w:unhideWhenUsed="1" w:qFormat="1"/>
+    <w:lsdException w:name="heading 9" w:semiHidden="1" w:uiPriority="9" w:unhideWhenUsed="1" w:qFormat="1"/>
+    <w:lsdException w:name="index 1" w:semiHidden="1" w:unhideWhenUsed="1"/>
+    <w:lsdException w:name="index 2" w:semiHidden="1" w:unhideWhenUsed="1"/>
+    <w:lsdException w:name="index 3" w:semiHidden="1" w:unhideWhenUsed="1"/>
+    <w:lsdException w:name="index 4" w:semiHidden="1" w:unhideWhenUsed="1"/>
+    <w:lsdException w:name="index 5" w:semiHidden="1" w:unhideWhenUsed="1"/>
+    <w:lsdException w:name="index 6" w:semiHidden="1" w:unhideWhenUsed="1"/>
+    <w:lsdException w:name="index 7" w:semiHidden="1" w:unhideWhenUsed="1"/>
+    <w:lsdException w:name="index 8" w:semiHidden="1" w:unhideWhenUsed="1"/>
+    <w:lsdException w:name="index 9" w:semiHidden="1" w:unhideWhenUsed="1"/>
+    <w:lsdException w:name="toc 1" w:semiHidden="1" w:uiPriority="39" w:unhideWhenUsed="1"/>
+    <w:lsdException w:name="toc 2" w:semiHidden="1" w:uiPriority="39" w:unhideWhenUsed="1"/>
+    <w:lsdException w:name="toc 3" w:semiHidden="1" w:uiPriority="39" w:unhideWhenUsed="1"/>
+    <w:lsdException w:name="toc 4" w:semiHidden="1" w:uiPriority="39" w:unhideWhenUsed="1"/>
+    <w:lsdException w:name="toc 5" w:semiHidden="1" w:uiPriority="39" w:unhideWhenUsed="1"/>
+    <w:lsdException w:name="toc 6" w:semiHidden="1" w:uiPriority="39" w:unhideWhenUsed="1"/>
+    <w:lsdException w:name="toc 7" w:semiHidden="1" w:uiPriority="39" w:unhideWhenUsed="1"/>
+    <w:lsdException w:name="toc 8" w:semiHidden="1" w:uiPriority="39" w:unhideWhenUsed="1"/>
+    <w:lsdException w:name="toc 9" w:semiHidden="1" w:uiPriority="39" w:unhideWhenUsed="1"/>
+    <w:lsdException w:name="Normal Indent" w:semiHidden="1" w:unhideWhenUsed="1"/>
+    <w:lsdException w:name="footnote text" w:semiHidden="1" w:unhideWhenUsed="1"/>
+    <w:lsdException w:name="annotation text" w:semiHidden="1" w:unhideWhenUsed="1"/>
+    <w:lsdException w:name="header" w:semiHidden="1" w:unhideWhenUsed="1"/>
+    <w:lsdException w:name="footer" w:semiHidden="1" w:unhideWhenUsed="1"/>
+    <w:lsdException w:name="index heading" w:semiHidden="1" w:unhideWhenUsed="1"/>
+    <w:lsdException w:name="caption" w:semiHidden="1" w:uiPriority="35" w:unhideWhenUsed="1" w:qFormat="1"/>
+    <w:lsdException w:name="table of figures" w:semiHidden="1" w:unhideWhenUsed="1"/>
+    <w:lsdException w:name="envelope address" w:semiHidden="1" w:unhideWhenUsed="1"/>
+    <w:lsdException w:name="envelope return" w:semiHidden="1" w:unhideWhenUsed="1"/>
+    <w:lsdException w:name="footnote reference" w:semiHidden="1" w:unhideWhenUsed="1"/>
+    <w:lsdException w:name="annotation reference" w:semiHidden="1" w:unhideWhenUsed="1"/>
+    <w:lsdException w:name="line number" w:semiHidden="1" w:unhideWhenUsed="1"/>
+    <w:lsdException w:name="page number" w:semiHidden="1" w:unhideWhenUsed="1"/>
+    <w:lsdException w:name="endnote reference" w:semiHidden="1" w:unhideWhenUsed="1"/>
+    <w:lsdException w:name="endnote text" w:semiHidden="1" w:unhideWhenUsed="1"/>
+    <w:lsdException w:name="table of authorities" w:semiHidden="1" w:unhideWhenUsed="1"/>
+    <w:lsdException w:name="macro" w:semiHidden="1" w:unhideWhenUsed="1"/>
+    <w:lsdException w:name="toa heading" w:semiHidden="1" w:unhideWhenUsed="1"/>
+    <w:lsdException w:name="List" w:semiHidden="1" w:unhideWhenUsed="1"/>
+    <w:lsdException w:name="List Bullet" w:semiHidden="1" w:unhideWhenUsed="1"/>
+    <w:lsdException w:name="List Number" w:semiHidden="1" w:unhideWhenUsed="1"/>
+    <w:lsdException w:name="List 2" w:semiHidden="1" w:unhideWhenUsed="1"/>
+    <w:lsdException w:name="List 3" w:semiHidden="1" w:unhideWhenUsed="1"/>
+    <w:lsdException w:name="List 4" w:semiHidden="1" w:unhideWhenUsed="1"/>
+    <w:lsdException w:name="List 5" w:semiHidden="1" w:unhideWhenUsed="1"/>
+    <w:lsdException w:name="List Bullet 2" w:semiHidden="1" w:unhideWhenUsed="1"/>
+    <w:lsdException w:name="List Bullet 3" w:semiHidden="1" w:unhideWhenUsed="1"/>
+    <w:lsdException w:name="List Bullet 4" w:semiHidden="1" w:unhideWhenUsed="1"/>
+    <w:lsdException w:name="List Bullet 5" w:semiHidden="1" w:unhideWhenUsed="1"/>
+    <w:lsdException w:name="List Number 2" w:semiHidden="1" w:unhideWhenUsed="1"/>
+    <w:lsdException w:name="List Number 3" w:semiHidden="1" w:unhideWhenUsed="1"/>
+    <w:lsdException w:name="List Number 4" w:semiHidden="1" w:unhideWhenUsed="1"/>
+    <w:lsdException w:name="List Number 5" w:semiHidden="1" w:unhideWhenUsed="1"/>
+    <w:lsdException w:name="Title" w:uiPriority="10" w:qFormat="1"/>
+    <w:lsdException w:name="Closing" w:semiHidden="1" w:unhideWhenUsed="1"/>
+    <w:lsdException w:name="Signature" w:semiHidden="1" w:unhideWhenUsed="1"/>
+    <w:lsdException w:name="Default Paragraph Font" w:semiHidden="1" w:uiPriority="1" w:unhideWhenUsed="1"/>
+    <w:lsdException w:name="Body Text" w:semiHidden="1" w:unhideWhenUsed="1"/>
+    <w:lsdException w:name="Body Text Indent" w:semiHidden="1" w:unhideWhenUsed="1"/>
+    <w:lsdException w:name="List Continue" w:semiHidden="1" w:unhideWhenUsed="1"/>
+    <w:lsdException w:name="List Continue 2" w:semiHidden="1" w:unhideWhenUsed="1"/>
+    <w:lsdException w:name="List Continue 3" w:semiHidden="1" w:unhideWhenUsed="1"/>
+    <w:lsdException w:name="List Continue 4" w:semiHidden="1" w:unhideWhenUsed="1"/>
+    <w:lsdException w:name="List Continue 5" w:semiHidden="1" w:unhideWhenUsed="1"/>
+    <w:lsdException w:name="Message Header" w:semiHidden="1" w:unhideWhenUsed="1"/>
+    <w:lsdException w:name="Subtitle" w:uiPriority="11" w:qFormat="1"/>
+    <w:lsdException w:name="Salutation" w:semiHidden="1" w:unhideWhenUsed="1"/>
+    <w:lsdException w:name="Date" w:semiHidden="1" w:unhideWhenUsed="1"/>
+    <w:lsdException w:name="Body Text First Indent" w:semiHidden="1" w:unhideWhenUsed="1"/>
+    <w:lsdException w:name="Body Text First Indent 2" w:semiHidden="1" w:unhideWhenUsed="1"/>
+    <w:lsdException w:name="Note Heading" w:semiHidden="1" w:unhideWhenUsed="1"/>
+    <w:lsdException w:name="Body Text 2" w:semiHidden="1" w:unhideWhenUsed="1"/>
+    <w:lsdException w:name="Body Text 3" w:semiHidden="1" w:unhideWhenUsed="1"/>
+    <w:lsdException w:name="Body Text Indent 2" w:semiHidden="1" w:unhideWhenUsed="1"/>
+    <w:lsdException w:name="Body Text Indent 3" w:semiHidden="1" w:unhideWhenUsed="1"/>
+    <w:lsdException w:name="Block Text" w:semiHidden="1" w:unhideWhenUsed="1"/>
+    <w:lsdException w:name="Hyperlink" w:semiHidden="1" w:unhideWhenUsed="1"/>
+    <w:lsdException w:name="FollowedHyperlink" w:semiHidden="1" w:unhideWhenUsed="1"/>
+    <w:lsdException w:name="Strong" w:uiPriority="22" w:qFormat="1"/>
+    <w:lsdException w:name="Emphasis" w:uiPriority="20" w:qFormat="1"/>
+    <w:lsdException w:name="Document Map" w:semiHidden="1" w:unhideWhenUsed="1"/>
+    <w:lsdException w:name="Plain Text" w:semiHidden="1" w:unhideWhenUsed="1"/>
+    <w:lsdException w:name="E-mail Signature" w:semiHidden="1" w:unhideWhenUsed="1"/>
+    <w:lsdException w:name="HTML Top of Form" w:semiHidden="1" w:unhideWhenUsed="1"/>
+    <w:lsdException w:name="HTML Bottom of Form" w:semiHidden="1" w:unhideWhenUsed="1"/>
+    <w:lsdException w:name="Normal (Web)" w:semiHidden="1" w:unhideWhenUsed="1"/>
+    <w:lsdException w:name="HTML Acronym" w:semiHidden="1" w:unhideWhenUsed="1"/>
+    <w:lsdException w:name="HTML Address" w:semiHidden="1" w:unhideWhenUsed="1"/>
+    <w:lsdException w:name="HTML Cite" w:semiHidden="1" w:unhideWhenUsed="1"/>
+    <w:lsdException w:name="HTML Code" w:semiHidden="1" w:unhideWhenUsed="1"/>
+    <w:lsdException w:name="HTML Definition" w:semiHidden="1" w:unhideWhenUsed="1"/>
+    <w:lsdException w:name="HTML Keyboard" w:semiHidden="1" w:unhideWhenUsed="1"/>
+    <w:lsdException w:name="HTML Preformatted" w:semiHidden="1" w:unhideWhenUsed="1"/>
+    <w:lsdException w:name="HTML Sample" w:semiHidden="1" w:unhideWhenUsed="1"/>
+    <w:lsdException w:name="HTML Typewriter" w:semiHidden="1" w:unhideWhenUsed="1"/>
+    <w:lsdException w:name="HTML Variable" w:semiHidden="1" w:unhideWhenUsed="1"/>
+    <w:lsdException w:name="Normal Table" w:semiHidden="1" w:unhideWhenUsed="1"/>
+    <w:lsdException w:name="annotation subject" w:semiHidden="1" w:unhideWhenUsed="1"/>
+    <w:lsdException w:name="No List" w:semiHidden="1" w:unhideWhenUsed="1"/>
+    <w:lsdException w:name="Outline List 1" w:semiHidden="1" w:unhideWhenUsed="1"/>
+    <w:lsdException w:name="Outline List 2" w:semiHidden="1" w:unhideWhenUsed="1"/>
+    <w:lsdException w:name="Outline List 3" w:semiHidden="1" w:unhideWhenUsed="1"/>
+    <w:lsdException w:name="Table Simple 1" w:semiHidden="1" w:unhideWhenUsed="1"/>
+    <w:lsdException w:name="Table Simple 2" w:semiHidden="1" w:unhideWhenUsed="1"/>
+    <w:lsdException w:name="Table Simple 3" w:semiHidden="1" w:unhideWhenUsed="1"/>
+    <w:lsdException w:name="Table Classic 1" w:semiHidden="1" w:unhideWhenUsed="1"/>
+    <w:lsdException w:name="Table Classic 2" w:semiHidden="1" w:unhideWhenUsed="1"/>
+    <w:lsdException w:name="Table Classic 3" w:semiHidden="1" w:unhideWhenUsed="1"/>
+    <w:lsdException w:name="Table Classic 4" w:semiHidden="1" w:unhideWhenUsed="1"/>
+    <w:lsdException w:name="Table Colorful 1" w:semiHidden="1" w:unhideWhenUsed="1"/>
+    <w:lsdException w:name="Table Colorful 2" w:semiHidden="1" w:unhideWhenUsed="1"/>
+    <w:lsdException w:name="Table Colorful 3" w:semiHidden="1" w:unhideWhenUsed="1"/>
+    <w:lsdException w:name="Table Columns 1" w:semiHidden="1" w:unhideWhenUsed="1"/>
+    <w:lsdException w:name="Table Columns 2" w:semiHidden="1" w:unhideWhenUsed="1"/>
+    <w:lsdException w:name="Table Columns 3" w:semiHidden="1" w:unhideWhenUsed="1"/>
+    <w:lsdException w:name="Table Columns 4" w:semiHidden="1" w:unhideWhenUsed="1"/>
+    <w:lsdException w:name="Table Columns 5" w:semiHidden="1" w:unhideWhenUsed="1"/>
+    <w:lsdException w:name="Table Grid 1" w:semiHidden="1" w:unhideWhenUsed="1"/>
+    <w:lsdException w:name="Table Grid 2" w:semiHidden="1" w:unhideWhenUsed="1"/>
+    <w:lsdException w:name="Table Grid 3" w:semiHidden="1" w:unhideWhenUsed="1"/>
+    <w:lsdException w:name="Table Grid 4" w:semiHidden="1" w:unhideWhenUsed="1"/>
+    <w:lsdException w:name="Table Grid 5" w:semiHidden="1" w:unhideWhenUsed="1"/>
+    <w:lsdException w:name="Table Grid 6" w:semiHidden="1" w:unhideWhenUsed="1"/>
+    <w:lsdException w:name="Table Grid 7" w:semiHidden="1" w:unhideWhenUsed="1"/>
+    <w:lsdException w:name="Table Grid 8" w:semiHidden="1" w:unhideWhenUsed="1"/>
+    <w:lsdException w:name="Table List 1" w:semiHidden="1" w:unhideWhenUsed="1"/>
+    <w:lsdException w:name="Table List 2" w:semiHidden="1" w:unhideWhenUsed="1"/>
+    <w:lsdException w:name="Table List 3" w:semiHidden="1" w:unhideWhenUsed="1"/>
+    <w:lsdException w:name="Table List 4" w:semiHidden="1" w:unhideWhenUsed="1"/>
+    <w:lsdException w:name="Table List 5" w:semiHidden="1" w:unhideWhenUsed="1"/>
+    <w:lsdException w:name="Table List 6" w:semiHidden="1" w:unhideWhenUsed="1"/>
+    <w:lsdException w:name="Table List 7" w:semiHidden="1" w:unhideWhenUsed="1"/>
+    <w:lsdException w:name="Table List 8" w:semiHidden="1" w:unhideWhenUsed="1"/>
+    <w:lsdException w:name="Table 3D effects 1" w:semiHidden="1" w:unhideWhenUsed="1"/>
+    <w:lsdException w:name="Table 3D effects 2" w:semiHidden="1" w:unhideWhenUsed="1"/>
+    <w:lsdException w:name="Table 3D effects 3" w:semiHidden="1" w:unhideWhenUsed="1"/>
+    <w:lsdException w:name="Table Contemporary" w:semiHidden="1" w:unhideWhenUsed="1"/>
+    <w:lsdException w:name="Table Elegant" w:semiHidden="1" w:unhideWhenUsed="1"/>
+    <w:lsdException w:name="Table Professional" w:semiHidden="1" w:unhideWhenUsed="1"/>
+    <w:lsdException w:name="Table Subtle 1" w:semiHidden="1" w:unhideWhenUsed="1"/>
+    <w:lsdException w:name="Table Subtle 2" w:semiHidden="1" w:unhideWhenUsed="1"/>
+    <w:lsdException w:name="Table Web 1" w:semiHidden="1" w:unhideWhenUsed="1"/>
+    <w:lsdException w:name="Table Web 2" w:semiHidden="1" w:unhideWhenUsed="1"/>
+    <w:lsdException w:name="Table Web 3" w:semiHidden="1" w:unhideWhenUsed="1"/>
+    <w:lsdException w:name="Balloon Text" w:semiHidden="1" w:unhideWhenUsed="1"/>
+    <w:lsdException w:name="Table Grid" w:uiPriority="39"/>
+    <w:lsdException w:name="Table Theme" w:semiHidden="1" w:unhideWhenUsed="1"/>
+    <w:lsdException w:name="Placeholder Text" w:semiHidden="1"/>
+    <w:lsdException w:name="No Spacing" w:uiPriority="1" w:qFormat="1"/>
+    <w:lsdException w:name="Light Shading" w:uiPriority="60"/>
+    <w:lsdException w:name="Light List" w:uiPriority="61"/>
+    <w:lsdException w:name="Light Grid" w:uiPriority="62"/>
+    <w:lsdException w:name="Medium Shading 1" w:uiPriority="63"/>
+    <w:lsdException w:name="Medium Shading 2" w:uiPriority="64"/>
+    <w:lsdException w:name="Medium List 1" w:uiPriority="65"/>
+    <w:lsdException w:name="Medium List 2" w:uiPriority="66"/>
+    <w:lsdException w:name="Medium Grid 1" w:uiPriority="67"/>
+    <w:lsdException w:name="Medium Grid 2" w:uiPriority="68"/>
+    <w:lsdException w:name="Medium Grid 3" w:uiPriority="69"/>
+    <w:lsdException w:name="Dark List" w:uiPriority="70"/>
+    <w:lsdException w:name="Colorful Shading" w:uiPriority="71"/>
+    <w:lsdException w:name="Colorful List" w:uiPriority="72"/>
+    <w:lsdException w:name="Colorful Grid" w:uiPriority="73"/>
+    <w:lsdException w:name="Light Shading Accent 1" w:uiPriority="60"/>
+    <w:lsdException w:name="Light List Accent 1" w:uiPriority="61"/>
+    <w:lsdException w:name="Light Grid Accent 1" w:uiPriority="62"/>
+    <w:lsdException w:name="Medium Shading 1 Accent 1" w:uiPriority="63"/>
+    <w:lsdException w:name="Medium Shading 2 Accent 1" w:uiPriority="64"/>
+    <w:lsdException w:name="Medium List 1 Accent 1" w:uiPriority="65"/>
+    <w:lsdException w:name="Revision" w:semiHidden="1"/>
+    <w:lsdException w:name="List Paragraph" w:uiPriority="34" w:qFormat="1"/>
+    <w:lsdException w:name="Quote" w:uiPriority="29" w:qFormat="1"/>
+    <w:lsdException w:name="Intense Quote" w:uiPriority="30" w:qFormat="1"/>
+    <w:lsdException w:name="Medium List 2 Accent 1" w:uiPriority="66"/>
+    <w:lsdException w:name="Medium Grid 1 Accent 1" w:uiPriority="67"/>
+    <w:lsdException w:name="Medium Grid 2 Accent 1" w:uiPriority="68"/>
+    <w:lsdException w:name="Medium Grid 3 Accent 1" w:uiPriority="69"/>
+    <w:lsdException w:name="Dark List Accent 1" w:uiPriority="70"/>
+    <w:lsdException w:name="Colorful Shading Accent 1" w:uiPriority="71"/>
+    <w:lsdException w:name="Colorful List Accent 1" w:uiPriority="72"/>
+    <w:lsdException w:name="Colorful Grid Accent 1" w:uiPriority="73"/>
+    <w:lsdException w:name="Light Shading Accent 2" w:uiPriority="60"/>
+    <w:lsdException w:name="Light List Accent 2" w:uiPriority="61"/>
+    <w:lsdException w:name="Light Grid Accent 2" w:uiPriority="62"/>
+    <w:lsdException w:name="Medium Shading 1 Accent 2" w:uiPriority="63"/>
+    <w:lsdException w:name="Medium Shading 2 Accent 2" w:uiPriority="64"/>
+    <w:lsdException w:name="Medium List 1 Accent 2" w:uiPriority="65"/>
+    <w:lsdException w:name="Medium List 2 Accent 2" w:uiPriority="66"/>
+    <w:lsdException w:name="Medium Grid 1 Accent 2" w:uiPriority="67"/>
+    <w:lsdException w:name="Medium Grid 2 Accent 2" w:uiPriority="68"/>
+    <w:lsdException w:name="Medium Grid 3 Accent 2" w:uiPriority="69"/>
+    <w:lsdException w:name="Dark List Accent 2" w:uiPriority="70"/>
+    <w:lsdException w:name="Colorful Shading Accent 2" w:uiPriority="71"/>
+    <w:lsdException w:name="Colorful List Accent 2" w:uiPriority="72"/>
+    <w:lsdException w:name="Colorful Grid Accent 2" w:uiPriority="73"/>
+    <w:lsdException w:name="Light Shading Accent 3" w:uiPriority="60"/>
+    <w:lsdException w:name="Light List Accent 3" w:uiPriority="61"/>
+    <w:lsdException w:name="Light Grid Accent 3" w:uiPriority="62"/>
+    <w:lsdException w:name="Medium Shading 1 Accent 3" w:uiPriority="63"/>
+    <w:lsdException w:name="Medium Shading 2 Accent 3" w:uiPriority="64"/>
+    <w:lsdException w:name="Medium List 1 Accent 3" w:uiPriority="65"/>
+    <w:lsdException w:name="Medium List 2 Accent 3" w:uiPriority="66"/>
+    <w:lsdException w:name="Medium Grid 1 Accent 3" w:uiPriority="67"/>
+    <w:lsdException w:name="Medium Grid 2 Accent 3" w:uiPriority="68"/>
+    <w:lsdException w:name="Medium Grid 3 Accent 3" w:uiPriority="69"/>
+    <w:lsdException w:name="Dark List Accent 3" w:uiPriority="70"/>
+    <w:lsdException w:name="Colorful Shading Accent 3" w:uiPriority="71"/>
+    <w:lsdException w:name="Colorful List Accent 3" w:uiPriority="72"/>
+    <w:lsdException w:name="Colorful Grid Accent 3" w:uiPriority="73"/>
+    <w:lsdException w:name="Light Shading Accent 4" w:uiPriority="60"/>
+    <w:lsdException w:name="Light List Accent 4" w:uiPriority="61"/>
+    <w:lsdException w:name="Light Grid Accent 4" w:uiPriority="62"/>
+    <w:lsdException w:name="Medium Shading 1 Accent 4" w:uiPriority="63"/>
+    <w:lsdException w:name="Medium Shading 2 Accent 4" w:uiPriority="64"/>
+    <w:lsdException w:name="Medium List 1 Accent 4" w:uiPriority="65"/>
+    <w:lsdException w:name="Medium List 2 Accent 4" w:uiPriority="66"/>
+    <w:lsdException w:name="Medium Grid 1 Accent 4" w:uiPriority="67"/>
+    <w:lsdException w:name="Medium Grid 2 Accent 4" w:uiPriority="68"/>
+    <w:lsdException w:name="Medium Grid 3 Accent 4" w:uiPriority="69"/>
+    <w:lsdException w:name="Dark List Accent 4" w:uiPriority="70"/>
+    <w:lsdException w:name="Colorful Shading Accent 4" w:uiPriority="71"/>
+    <w:lsdException w:name="Colorful List Accent 4" w:uiPriority="72"/>
+    <w:lsdException w:name="Colorful Grid Accent 4" w:uiPriority="73"/>
+    <w:lsdException w:name="Light Shading Accent 5" w:uiPriority="60"/>
+    <w:lsdException w:name="Light List Accent 5" w:uiPriority="61"/>
+    <w:lsdException w:name="Light Grid Accent 5" w:uiPriority="62"/>
+    <w:lsdException w:name="Medium Shading 1 Accent 5" w:uiPriority="63"/>
+    <w:lsdException w:name="Medium Shading 2 Accent 5" w:uiPriority="64"/>
+    <w:lsdException w:name="Medium List 1 Accent 5" w:uiPriority="65"/>
+    <w:lsdException w:name="Medium List 2 Accent 5" w:uiPriority="66"/>
+    <w:lsdException w:name="Medium Grid 1 Accent 5" w:uiPriority="67"/>
+    <w:lsdException w:name="Medium Grid 2 Accent 5" w:uiPriority="68"/>
+    <w:lsdException w:name="Medium Grid 3 Accent 5" w:uiPriority="69"/>
+    <w:lsdException w:name="Dark List Accent 5" w:uiPriority="70"/>
+    <w:lsdException w:name="Colorful Shading Accent 5" w:uiPriority="71"/>
+    <w:lsdException w:name="Colorful List Accent 5" w:uiPriority="72"/>
+    <w:lsdException w:name="Colorful Grid Accent 5" w:uiPriority="73"/>
+    <w:lsdException w:name="Light Shading Accent 6" w:uiPriority="60"/>
+    <w:lsdException w:name="Light List Accent 6" w:uiPriority="61"/>
+    <w:lsdException w:name="Light Grid Accent 6" w:uiPriority="62"/>
+    <w:lsdException w:name="Medium Shading 1 Accent 6" w:uiPriority="63"/>
+    <w:lsdException w:name="Medium Shading 2 Accent 6" w:uiPriority="64"/>
+    <w:lsdException w:name="Medium List 1 Accent 6" w:uiPriority="65"/>
+    <w:lsdException w:name="Medium List 2 Accent 6" w:uiPriority="66"/>
+    <w:lsdException w:name="Medium Grid 1 Accent 6" w:uiPriority="67"/>
+    <w:lsdException w:name="Medium Grid 2 Accent 6" w:uiPriority="68"/>
+    <w:lsdException w:name="Medium Grid 3 Accent 6" w:uiPriority="69"/>
+    <w:lsdException w:name="Dark List Accent 6" w:uiPriority="70"/>
+    <w:lsdException w:name="Colorful Shading Accent 6" w:uiPriority="71"/>
+    <w:lsdException w:name="Colorful List Accent 6" w:uiPriority="72"/>
+    <w:lsdException w:name="Colorful Grid Accent 6" w:uiPriority="73"/>
+    <w:lsdException w:name="Subtle Emphasis" w:uiPriority="19" w:qFormat="1"/>
+    <w:lsdException w:name="Intense Emphasis" w:uiPriority="21" w:qFormat="1"/>
+    <w:lsdException w:name="Subtle Reference" w:uiPriority="31" w:qFormat="1"/>
+    <w:lsdException w:name="Intense Reference" w:uiPriority="32" w:qFormat="1"/>
+    <w:lsdException w:name="Book Title" w:uiPriority="33" w:qFormat="1"/>
+    <w:lsdException w:name="Bibliography" w:semiHidden="1" w:uiPriority="37" w:unhideWhenUsed="1"/>
+    <w:lsdException w:name="TOC Heading" w:semiHidden="1" w:uiPriority="39" w:unhideWhenUsed="1" w:qFormat="1"/>
+    <w:lsdException w:name="Plain Table 1" w:uiPriority="41"/>
+    <w:lsdException w:name="Plain Table 2" w:uiPriority="42"/>
+    <w:lsdException w:name="Plain Table 3" w:uiPriority="43"/>
+    <w:lsdException w:name="Plain Table 4" w:uiPriority="44"/>
+    <w:lsdException w:name="Plain Table 5" w:uiPriority="45"/>
+    <w:lsdException w:name="Grid Table Light" w:uiPriority="40"/>
+    <w:lsdException w:name="Grid Table 1 Light" w:uiPriority="46"/>
+    <w:lsdException w:name="Grid Table 2" w:uiPriority="47"/>
+    <w:lsdException w:name="Grid Table 3" w:uiPriority="48"/>
+    <w:lsdException w:name="Grid Table 4" w:uiPriority="49"/>
+    <w:lsdException w:name="Grid Table 5 Dark" w:uiPriority="50"/>
+    <w:lsdException w:name="Grid Table 6 Colorful" w:uiPriority="51"/>
+    <w:lsdException w:name="Grid Table 7 Colorful" w:uiPriority="52"/>
+    <w:lsdException w:name="Grid Table 1 Light Accent 1" w:uiPriority="46"/>
+    <w:lsdException w:name="Grid Table 2 Accent 1" w:uiPriority="47"/>
+    <w:lsdException w:name="Grid Table 3 Accent 1" w:uiPriority="48"/>
+    <w:lsdException w:name="Grid Table 4 Accent 1" w:uiPriority="49"/>
+    <w:lsdException w:name="Grid Table 5 Dark Accent 1" w:uiPriority="50"/>
+    <w:lsdException w:name="Grid Table 6 Colorful Accent 1" w:uiPriority="51"/>
+    <w:lsdException w:name="Grid Table 7 Colorful Accent 1" w:uiPriority="52"/>
+    <w:lsdException w:name="Grid Table 1 Light Accent 2" w:uiPriority="46"/>
+    <w:lsdException w:name="Grid Table 2 Accent 2" w:uiPriority="47"/>
+    <w:lsdException w:name="Grid Table 3 Accent 2" w:uiPriority="48"/>
+    <w:lsdException w:name="Grid Table 4 Accent 2" w:uiPriority="49"/>
+    <w:lsdException w:name="Grid Table 5 Dark Accent 2" w:uiPriority="50"/>
+    <w:lsdException w:name="Grid Table 6 Colorful Accent 2" w:uiPriority="51"/>
+    <w:lsdException w:name="Grid Table 7 Colorful Accent 2" w:uiPriority="52"/>
+    <w:lsdException w:name="Grid Table 1 Light Accent 3" w:uiPriority="46"/>
+    <w:lsdException w:name="Grid Table 2 Accent 3" w:uiPriority="47"/>
+    <w:lsdException w:name="Grid Table 3 Accent 3" w:uiPriority="48"/>
+    <w:lsdException w:name="Grid Table 4 Accent 3" w:uiPriority="49"/>
+    <w:lsdException w:name="Grid Table 5 Dark Accent 3" w:uiPriority="50"/>
+    <w:lsdException w:name="Grid Table 6 Colorful Accent 3" w:uiPriority="51"/>
+    <w:lsdException w:name="Grid Table 7 Colorful Accent 3" w:uiPriority="52"/>
+    <w:lsdException w:name="Grid Table 1 Light Accent 4" w:uiPriority="46"/>
+    <w:lsdException w:name="Grid Table 2 Accent 4" w:uiPriority="47"/>
+    <w:lsdException w:name="Grid Table 3 Accent 4" w:uiPriority="48"/>
+    <w:lsdException w:name="Grid Table 4 Accent 4" w:uiPriority="49"/>
+    <w:lsdException w:name="Grid Table 5 Dark Accent 4" w:uiPriority="50"/>
+    <w:lsdException w:name="Grid Table 6 Colorful Accent 4" w:uiPriority="51"/>
+    <w:lsdException w:name="Grid Table 7 Colorful Accent 4" w:uiPriority="52"/>
+    <w:lsdException w:name="Grid Table 1 Light Accent 5" w:uiPriority="46"/>
+    <w:lsdException w:name="Grid Table 2 Accent 5" w:uiPriority="47"/>
+    <w:lsdException w:name="Grid Table 3 Accent 5" w:uiPriority="48"/>
+    <w:lsdException w:name="Grid Table 4 Accent 5" w:uiPriority="49"/>
+    <w:lsdException w:name="Grid Table 5 Dark Accent 5" w:uiPriority="50"/>
+    <w:lsdException w:name="Grid Table 6 Colorful Accent 5" w:uiPriority="51"/>
+    <w:lsdException w:name="Grid Table 7 Colorful Accent 5" w:uiPriority="52"/>
+    <w:lsdException w:name="Grid Table 1 Light Accent 6" w:uiPriority="46"/>
+    <w:lsdException w:name="Grid Table 2 Accent 6" w:uiPriority="47"/>
+    <w:lsdException w:name="Grid Table 3 Accent 6" w:uiPriority="48"/>
+    <w:lsdException w:name="Grid Table 4 Accent 6" w:uiPriority="49"/>
+    <w:lsdException w:name="Grid Table 5 Dark Accent 6" w:uiPriority="50"/>
+    <w:lsdException w:name="Grid Table 6 Colorful Accent 6" w:uiPriority="51"/>
+    <w:lsdException w:name="Grid Table 7 Colorful Accent 6" w:uiPriority="52"/>
+    <w:lsdException w:name="List Table 1 Light" w:uiPriority="46"/>
+    <w:lsdException w:name="List Table 2" w:uiPriority="47"/>
+    <w:lsdException w:name="List Table 3" w:uiPriority="48"/>
+    <w:lsdException w:name="List Table 4" w:uiPriority="49"/>
+    <w:lsdException w:name="List Table 5 Dark" w:uiPriority="50"/>
+    <w:lsdException w:name="List Table 6 Colorful" w:uiPriority="51"/>
+    <w:lsdException w:name="List Table 7 Colorful" w:uiPriority="52"/>
+    <w:lsdException w:name="List Table 1 Light Accent 1" w:uiPriority="46"/>
+    <w:lsdException w:name="List Table 2 Accent 1" w:uiPriority="47"/>
+    <w:lsdException w:name="List Table 3 Accent 1" w:uiPriority="48"/>
+    <w:lsdException w:name="List Table 4 Accent 1" w:uiPriority="49"/>
+    <w:lsdException w:name="List Table 5 Dark Accent 1" w:uiPriority="50"/>
+    <w:lsdException w:name="List Table 6 Colorful Accent 1" w:uiPriority="51"/>
+    <w:lsdException w:name="List Table 7 Colorful Accent 1" w:uiPriority="52"/>
+    <w:lsdException w:name="List Table 1 Light Accent 2" w:uiPriority="46"/>
+    <w:lsdException w:name="List Table 2 Accent 2" w:uiPriority="47"/>
+    <w:lsdException w:name="List Table 3 Accent 2" w:uiPriority="48"/>
+    <w:lsdException w:name="List Table 4 Accent 2" w:uiPriority="49"/>
+    <w:lsdException w:name="List Table 5 Dark Accent 2" w:uiPriority="50"/>
+    <w:lsdException w:name="List Table 6 Colorful Accent 2" w:uiPriority="51"/>
+    <w:lsdException w:name="List Table 7 Colorful Accent 2" w:uiPriority="52"/>
+    <w:lsdException w:name="List Table 1 Light Accent 3" w:uiPriority="46"/>
+    <w:lsdException w:name="List Table 2 Accent 3" w:uiPriority="47"/>
+    <w:lsdException w:name="List Table 3 Accent 3" w:uiPriority="48"/>
+    <w:lsdException w:name="List Table 4 Accent 3" w:uiPriority="49"/>
+    <w:lsdException w:name="List Table 5 Dark Accent 3" w:uiPriority="50"/>
+    <w:lsdException w:name="List Table 6 Colorful Accent 3" w:uiPriority="51"/>
+    <w:lsdException w:name="List Table 7 Colorful Accent 3" w:uiPriority="52"/>
+    <w:lsdException w:name="List Table 1 Light Accent 4" w:uiPriority="46"/>
+    <w:lsdException w:name="List Table 2 Accent 4" w:uiPriority="47"/>
+    <w:lsdException w:name="List Table 3 Accent 4" w:uiPriority="48"/>
+    <w:lsdException w:name="List Table 4 Accent 4" w:uiPriority="49"/>
+    <w:lsdException w:name="List Table 5 Dark Accent 4" w:uiPriority="50"/>
+    <w:lsdException w:name="List Table 6 Colorful Accent 4" w:uiPriority="51"/>
+    <w:lsdException w:name="List Table 7 Colorful Accent 4" w:uiPriority="52"/>
+    <w:lsdException w:name="List Table 1 Light Accent 5" w:uiPriority="46"/>
+    <w:lsdException w:name="List Table 2 Accent 5" w:uiPriority="47"/>
+    <w:lsdException w:name="List Table 3 Accent 5" w:uiPriority="48"/>
+    <w:lsdException w:name="List Table 4 Accent 5" w:uiPriority="49"/>
+    <w:lsdException w:name="List Table 5 Dark Accent 5" w:uiPriority="50"/>
+    <w:lsdException w:name="List Table 6 Colorful Accent 5" w:uiPriority="51"/>
+    <w:lsdException w:name="List Table 7 Colorful Accent 5" w:uiPriority="52"/>
+    <w:lsdException w:name="List Table 1 Light Accent 6" w:uiPriority="46"/>
+    <w:lsdException w:name="List Table 2 Accent 6" w:uiPriority="47"/>
+    <w:lsdException w:name="List Table 3 Accent 6" w:uiPriority="48"/>
+    <w:lsdException w:name="List Table 4 Accent 6" w:uiPriority="49"/>
+    <w:lsdException w:name="List Table 5 Dark Accent 6" w:uiPriority="50"/>
+    <w:lsdException w:name="List Table 6 Colorful Accent 6" w:uiPriority="51"/>
+    <w:lsdException w:name="List Table 7 Colorful Accent 6" w:uiPriority="52"/>
+    <w:lsdException w:name="Mention" w:semiHidden="1" w:unhideWhenUsed="1"/>
+    <w:lsdException w:name="Smart Hyperlink" w:semiHidden="1" w:unhideWhenUsed="1"/>
+    <w:lsdException w:name="Hashtag" w:semiHidden="1" w:unhideWhenUsed="1"/>
+  </w:latentStyles>
+  <w:style w:type="paragraph" w:default="1" w:styleId="Normal">
+    <w:name w:val="Normal"/>
+    <w:qFormat/>
+  </w:style>
+  <w:style w:type="character" w:default="1" w:styleId="DefaultParagraphFont">
+    <w:name w:val="Default Paragraph Font"/>
+    <w:uiPriority w:val="1"/>
+    <w:semiHidden/>
+    <w:unhideWhenUsed/>
+  </w:style>
+  <w:style w:type="table" w:default="1" w:styleId="TableNormal">
+    <w:name w:val="Normal Table"/>
+    <w:uiPriority w:val="99"/>
+    <w:semiHidden/>
+    <w:unhideWhenUsed/>
+    <w:tblPr>
+      <w:tblInd w:w="0" w:type="dxa"/>
+      <w:tblCellMar>
+        <w:top w:w="0" w:type="dxa"/>
+        <w:left w:w="108" w:type="dxa"/>
+        <w:bottom w:w="0" w:type="dxa"/>
+        <w:right w:w="108" w:type="dxa"/>
+      </w:tblCellMar>
+    </w:tblPr>
+  </w:style>
+  <w:style w:type="numbering" w:default="1" w:styleId="NoList">
+    <w:name w:val="No List"/>
+    <w:uiPriority w:val="99"/>
+    <w:semiHidden/>
+    <w:unhideWhenUsed/>
+  </w:style>
+  <w:style w:type="character" w:styleId="PlaceholderText">
+    <w:name w:val="Placeholder Text"/>
+    <w:basedOn w:val="DefaultParagraphFont"/>
+    <w:uiPriority w:val="99"/>
+    <w:semiHidden/>
+    <w:rsid w:val="001019BE"/>
+    <w:rPr>
+      <w:color w:val="808080"/>
+    </w:rPr>
+  </w:style>
+</w:styles>
+</file>
+
+<file path=word/glossary/webSettings.xml><?xml version="1.0" encoding="utf-8"?>
+<w:webSettings xmlns:mc="http://schemas.openxmlformats.org/markup-compatibility/2006" xmlns:r="http://schemas.openxmlformats.org/officeDocument/2006/relationships" xmlns:w="http://schemas.openxmlformats.org/wordprocessingml/2006/main" xmlns:w14="http://schemas.microsoft.com/office/word/2010/wordml" xmlns:w15="http://schemas.microsoft.com/office/word/2012/wordml" xmlns:w16se="http://schemas.microsoft.com/office/word/2015/wordml/symex" mc:Ignorable="w14 w15 w16se">
+  <w:optimizeForBrowser/>
+  <w:allowPNG/>
+</w:webSettings>
 </file>
 
 <file path=word/theme/theme1.xml><?xml version="1.0" encoding="utf-8"?>
@@ -4894,7 +8569,7 @@
 </file>
 
 <file path=customXml/itemProps1.xml><?xml version="1.0" encoding="utf-8"?>
-<ds:datastoreItem xmlns:ds="http://schemas.openxmlformats.org/officeDocument/2006/customXml" ds:itemID="{FB136833-98D5-4360-A0CA-A9B266AACBE5}">
+<ds:datastoreItem xmlns:ds="http://schemas.openxmlformats.org/officeDocument/2006/customXml" ds:itemID="{6AB3AE1A-A759-4C00-AD97-D509E27C2319}">
   <ds:schemaRefs>
     <ds:schemaRef ds:uri="http://schemas.openxmlformats.org/officeDocument/2006/bibliography"/>
   </ds:schemaRefs>

</xml_diff>

<commit_message>
Get results from matlab code
</commit_message>
<xml_diff>
--- a/BilateralFiltering.docx
+++ b/BilateralFiltering.docx
@@ -234,6 +234,7 @@
           <w:id w:val="138467063"/>
           <w:citation/>
         </w:sdtPr>
+        <w:sdtEndPr/>
         <w:sdtContent>
           <w:r>
             <w:rPr>
@@ -380,6 +381,7 @@
           <w:id w:val="625672202"/>
           <w:citation/>
         </w:sdtPr>
+        <w:sdtEndPr/>
         <w:sdtContent>
           <w:r>
             <w:rPr>
@@ -429,6 +431,7 @@
           <w:id w:val="-146360307"/>
           <w:citation/>
         </w:sdtPr>
+        <w:sdtEndPr/>
         <w:sdtContent>
           <w:r>
             <w:rPr>
@@ -498,6 +501,7 @@
           <w:id w:val="1175003082"/>
           <w:citation/>
         </w:sdtPr>
+        <w:sdtEndPr/>
         <w:sdtContent>
           <w:r>
             <w:rPr>
@@ -569,35 +573,7 @@
         <w:rPr>
           <w:lang w:val="en-US"/>
         </w:rPr>
-        <w:t xml:space="preserve">A scheme introduced by C. </w:t>
-      </w:r>
-      <w:proofErr w:type="spellStart"/>
-      <w:r>
-        <w:rPr>
-          <w:lang w:val="en-US"/>
-        </w:rPr>
-        <w:t>Tomasi</w:t>
-      </w:r>
-      <w:proofErr w:type="spellEnd"/>
-      <w:r>
-        <w:rPr>
-          <w:lang w:val="en-US"/>
-        </w:rPr>
-        <w:t xml:space="preserve"> and R. </w:t>
-      </w:r>
-      <w:proofErr w:type="spellStart"/>
-      <w:r>
-        <w:rPr>
-          <w:lang w:val="en-US"/>
-        </w:rPr>
-        <w:t>Manduchi</w:t>
-      </w:r>
-      <w:proofErr w:type="spellEnd"/>
-      <w:r>
-        <w:rPr>
-          <w:lang w:val="en-US"/>
-        </w:rPr>
-        <w:t xml:space="preserve"> </w:t>
+        <w:t xml:space="preserve">A scheme introduced by C. Tomasi and R. Manduchi </w:t>
       </w:r>
       <w:sdt>
         <w:sdtPr>
@@ -607,6 +583,7 @@
           <w:id w:val="-1768232019"/>
           <w:citation/>
         </w:sdtPr>
+        <w:sdtEndPr/>
         <w:sdtContent>
           <w:r>
             <w:rPr>
@@ -700,6 +677,7 @@
           <w:id w:val="-312181859"/>
           <w:citation/>
         </w:sdtPr>
+        <w:sdtEndPr/>
         <w:sdtContent>
           <w:r>
             <w:rPr>
@@ -852,30 +830,8 @@
         <w:rPr>
           <w:lang w:val="en-US"/>
         </w:rPr>
-        <w:t xml:space="preserve"> scheme introduced by C. </w:t>
-      </w:r>
-      <w:proofErr w:type="spellStart"/>
-      <w:r>
-        <w:rPr>
-          <w:lang w:val="en-US"/>
-        </w:rPr>
-        <w:t>Tomasi</w:t>
-      </w:r>
-      <w:proofErr w:type="spellEnd"/>
-      <w:r>
-        <w:rPr>
-          <w:lang w:val="en-US"/>
-        </w:rPr>
-        <w:t xml:space="preserve"> and R. </w:t>
-      </w:r>
-      <w:proofErr w:type="spellStart"/>
-      <w:r>
-        <w:rPr>
-          <w:lang w:val="en-US"/>
-        </w:rPr>
-        <w:t>Manduchi</w:t>
-      </w:r>
-      <w:proofErr w:type="spellEnd"/>
+        <w:t xml:space="preserve"> scheme introduced by C. Tomasi and R. Manduchi</w:t>
+      </w:r>
       <w:sdt>
         <w:sdtPr>
           <w:rPr>
@@ -884,6 +840,7 @@
           <w:id w:val="-248972663"/>
           <w:citation/>
         </w:sdtPr>
+        <w:sdtEndPr/>
         <w:sdtContent>
           <w:r>
             <w:rPr>
@@ -951,6 +908,7 @@
           <w:id w:val="1312985744"/>
           <w:citation/>
         </w:sdtPr>
+        <w:sdtEndPr/>
         <w:sdtContent>
           <w:r>
             <w:rPr>
@@ -1076,6 +1034,14 @@
     </w:p>
     <w:p>
       <w:pPr>
+        <w:pStyle w:val="Heading2"/>
+      </w:pPr>
+      <w:r>
+        <w:t>The Premise</w:t>
+      </w:r>
+    </w:p>
+    <w:p>
+      <w:pPr>
         <w:pStyle w:val="BodyText"/>
         <w:rPr>
           <w:lang w:val="en-US"/>
@@ -1139,8 +1105,8 @@
       </w:tblPr>
       <w:tblGrid>
         <w:gridCol w:w="253"/>
-        <w:gridCol w:w="4230"/>
-        <w:gridCol w:w="550"/>
+        <w:gridCol w:w="4229"/>
+        <w:gridCol w:w="551"/>
       </w:tblGrid>
       <w:tr>
         <w:tc>
@@ -1428,40 +1394,32 @@
             </w:r>
             <w:r>
               <w:rPr>
-                <w:rFonts w:hint="eastAsia"/>
+                <w:rFonts w:asciiTheme="majorHAnsi" w:hAnsiTheme="majorHAnsi" w:cstheme="majorHAnsi"/>
               </w:rPr>
               <w:fldChar w:fldCharType="begin"/>
             </w:r>
             <w:r>
               <w:rPr>
-                <w:rFonts w:hint="eastAsia"/>
+                <w:rFonts w:asciiTheme="majorHAnsi" w:hAnsiTheme="majorHAnsi" w:cstheme="majorHAnsi"/>
               </w:rPr>
-              <w:instrText xml:space="preserve"> </w:instrText>
-            </w:r>
-            <w:r>
-              <w:instrText>SEQ ( \* ARABIC</w:instrText>
+              <w:instrText xml:space="preserve"> SEQ ( \* alphabetic \* Arabic </w:instrText>
             </w:r>
             <w:r>
               <w:rPr>
-                <w:rFonts w:hint="eastAsia"/>
-              </w:rPr>
-              <w:instrText xml:space="preserve"> </w:instrText>
-            </w:r>
-            <w:r>
-              <w:rPr>
-                <w:rFonts w:hint="eastAsia"/>
+                <w:rFonts w:asciiTheme="majorHAnsi" w:hAnsiTheme="majorHAnsi" w:cstheme="majorHAnsi"/>
               </w:rPr>
               <w:fldChar w:fldCharType="separate"/>
             </w:r>
             <w:r>
               <w:rPr>
+                <w:rFonts w:asciiTheme="majorHAnsi" w:hAnsiTheme="majorHAnsi" w:cstheme="majorHAnsi"/>
                 <w:noProof/>
               </w:rPr>
               <w:t>1</w:t>
             </w:r>
             <w:r>
               <w:rPr>
-                <w:rFonts w:hint="eastAsia"/>
+                <w:rFonts w:asciiTheme="majorHAnsi" w:hAnsiTheme="majorHAnsi" w:cstheme="majorHAnsi"/>
               </w:rPr>
               <w:fldChar w:fldCharType="end"/>
             </w:r>
@@ -1704,13 +1662,7 @@
                   <w:rPr>
                     <w:rFonts w:ascii="Cambria Math" w:hAnsi="Cambria Math"/>
                   </w:rPr>
-                  <m:t>)</m:t>
-                </m:r>
-                <m:r>
-                  <w:rPr>
-                    <w:rFonts w:ascii="Cambria Math" w:hAnsi="Cambria Math"/>
-                  </w:rPr>
-                  <m:t>=</m:t>
+                  <m:t>)=</m:t>
                 </m:r>
                 <m:nary>
                   <m:naryPr>
@@ -1850,16 +1802,7 @@
               <w:rPr>
                 <w:rFonts w:hint="eastAsia"/>
               </w:rPr>
-              <w:instrText xml:space="preserve"> </w:instrText>
-            </w:r>
-            <w:r>
-              <w:instrText>SEQ ( \* ARABIC</w:instrText>
-            </w:r>
-            <w:r>
-              <w:rPr>
-                <w:rFonts w:hint="eastAsia"/>
-              </w:rPr>
-              <w:instrText xml:space="preserve"> </w:instrText>
+              <w:instrText xml:space="preserve"> SEQ ( \* alphabetic \* Arabic </w:instrText>
             </w:r>
             <w:r>
               <w:rPr>
@@ -2253,25 +2196,7 @@
                               <w:rPr>
                                 <w:rFonts w:ascii="Cambria Math" w:hAnsi="Cambria Math"/>
                               </w:rPr>
-                              <m:t>ξ</m:t>
-                            </m:r>
-                            <m:r>
-                              <m:rPr>
-                                <m:sty m:val="p"/>
-                              </m:rPr>
-                              <w:rPr>
-                                <w:rFonts w:ascii="Cambria Math" w:hAnsi="Cambria Math"/>
-                              </w:rPr>
-                              <m:t>)</m:t>
-                            </m:r>
-                            <m:r>
-                              <m:rPr>
-                                <m:sty m:val="p"/>
-                              </m:rPr>
-                              <w:rPr>
-                                <w:rFonts w:ascii="Cambria Math" w:hAnsi="Cambria Math"/>
-                              </w:rPr>
-                              <m:t>,</m:t>
+                              <m:t>ξ),</m:t>
                             </m:r>
                             <m:r>
                               <m:rPr>
@@ -2298,16 +2223,7 @@
                               <w:rPr>
                                 <w:rFonts w:ascii="Cambria Math" w:hAnsi="Cambria Math"/>
                               </w:rPr>
-                              <m:t>x</m:t>
-                            </m:r>
-                            <m:r>
-                              <m:rPr>
-                                <m:sty m:val="b"/>
-                              </m:rPr>
-                              <w:rPr>
-                                <w:rFonts w:ascii="Cambria Math" w:hAnsi="Cambria Math"/>
-                              </w:rPr>
-                              <m:t>)</m:t>
+                              <m:t>x)</m:t>
                             </m:r>
                           </m:e>
                         </m:d>
@@ -2354,16 +2270,7 @@
               <w:rPr>
                 <w:rFonts w:hint="eastAsia"/>
               </w:rPr>
-              <w:instrText xml:space="preserve"> </w:instrText>
-            </w:r>
-            <w:r>
-              <w:instrText>SEQ ( \* ARABIC</w:instrText>
-            </w:r>
-            <w:r>
-              <w:rPr>
-                <w:rFonts w:hint="eastAsia"/>
-              </w:rPr>
-              <w:instrText xml:space="preserve"> </w:instrText>
+              <w:instrText xml:space="preserve"> SEQ ( \* alphabetic \* Arabic </w:instrText>
             </w:r>
             <w:r>
               <w:rPr>
@@ -2899,16 +2806,7 @@
               <w:rPr>
                 <w:rFonts w:hint="eastAsia"/>
               </w:rPr>
-              <w:instrText xml:space="preserve"> </w:instrText>
-            </w:r>
-            <w:r>
-              <w:instrText>SEQ ( \* ARABIC</w:instrText>
-            </w:r>
-            <w:r>
-              <w:rPr>
-                <w:rFonts w:hint="eastAsia"/>
-              </w:rPr>
-              <w:instrText xml:space="preserve"> </w:instrText>
+              <w:instrText xml:space="preserve"> SEQ ( \* alphabetic \* Arabic </w:instrText>
             </w:r>
             <w:r>
               <w:rPr>
@@ -3105,6 +3003,876 @@
       </w:pPr>
       <w:r>
         <w:rPr>
+          <w:noProof/>
+          <w:lang w:val="en-US" w:eastAsia="en-US"/>
+        </w:rPr>
+        <mc:AlternateContent>
+          <mc:Choice Requires="wps">
+            <w:drawing>
+              <wp:anchor distT="0" distB="0" distL="114300" distR="114300" simplePos="0" relativeHeight="251659776" behindDoc="1" locked="0" layoutInCell="1" allowOverlap="1" wp14:anchorId="3344BF5F" wp14:editId="6F6E742E">
+                <wp:simplePos x="0" y="0"/>
+                <wp:positionH relativeFrom="margin">
+                  <wp:posOffset>0</wp:posOffset>
+                </wp:positionH>
+                <wp:positionV relativeFrom="paragraph">
+                  <wp:posOffset>1534220</wp:posOffset>
+                </wp:positionV>
+                <wp:extent cx="6620510" cy="268605"/>
+                <wp:effectExtent l="0" t="0" r="8890" b="0"/>
+                <wp:wrapTight wrapText="bothSides">
+                  <wp:wrapPolygon edited="0">
+                    <wp:start x="0" y="0"/>
+                    <wp:lineTo x="0" y="19915"/>
+                    <wp:lineTo x="21567" y="19915"/>
+                    <wp:lineTo x="21567" y="0"/>
+                    <wp:lineTo x="0" y="0"/>
+                  </wp:wrapPolygon>
+                </wp:wrapTight>
+                <wp:docPr id="4" name="Text Box 4"/>
+                <wp:cNvGraphicFramePr/>
+                <a:graphic xmlns:a="http://schemas.openxmlformats.org/drawingml/2006/main">
+                  <a:graphicData uri="http://schemas.microsoft.com/office/word/2010/wordprocessingShape">
+                    <wps:wsp>
+                      <wps:cNvSpPr txBox="1"/>
+                      <wps:spPr>
+                        <a:xfrm>
+                          <a:off x="0" y="0"/>
+                          <a:ext cx="6620510" cy="268605"/>
+                        </a:xfrm>
+                        <a:prstGeom prst="rect">
+                          <a:avLst/>
+                        </a:prstGeom>
+                        <a:solidFill>
+                          <a:prstClr val="white"/>
+                        </a:solidFill>
+                        <a:ln>
+                          <a:noFill/>
+                        </a:ln>
+                      </wps:spPr>
+                      <wps:txbx>
+                        <w:txbxContent>
+                          <w:p>
+                            <w:pPr>
+                              <w:pStyle w:val="Caption"/>
+                              <w:jc w:val="left"/>
+                              <w:rPr>
+                                <w:i w:val="0"/>
+                                <w:color w:val="auto"/>
+                                <w:spacing w:val="-1"/>
+                                <w:szCs w:val="20"/>
+                                <w:lang w:val="x-none" w:eastAsia="x-none"/>
+                              </w:rPr>
+                            </w:pPr>
+                            <w:bookmarkStart w:id="2" w:name="_Ref468552463"/>
+                            <w:r>
+                              <w:rPr>
+                                <w:b/>
+                                <w:i w:val="0"/>
+                                <w:color w:val="auto"/>
+                                <w:sz w:val="16"/>
+                              </w:rPr>
+                              <w:t xml:space="preserve">Figure </w:t>
+                            </w:r>
+                            <w:r>
+                              <w:rPr>
+                                <w:b/>
+                                <w:i w:val="0"/>
+                                <w:color w:val="auto"/>
+                                <w:sz w:val="16"/>
+                              </w:rPr>
+                              <w:fldChar w:fldCharType="begin"/>
+                            </w:r>
+                            <w:r>
+                              <w:rPr>
+                                <w:b/>
+                                <w:i w:val="0"/>
+                                <w:color w:val="auto"/>
+                                <w:sz w:val="16"/>
+                              </w:rPr>
+                              <w:instrText xml:space="preserve"> SEQ Figure \* ARABIC </w:instrText>
+                            </w:r>
+                            <w:r>
+                              <w:rPr>
+                                <w:b/>
+                                <w:i w:val="0"/>
+                                <w:color w:val="auto"/>
+                                <w:sz w:val="16"/>
+                              </w:rPr>
+                              <w:fldChar w:fldCharType="separate"/>
+                            </w:r>
+                            <w:r>
+                              <w:rPr>
+                                <w:b/>
+                                <w:i w:val="0"/>
+                                <w:noProof/>
+                                <w:color w:val="auto"/>
+                                <w:sz w:val="16"/>
+                              </w:rPr>
+                              <w:t>1</w:t>
+                            </w:r>
+                            <w:r>
+                              <w:rPr>
+                                <w:b/>
+                                <w:i w:val="0"/>
+                                <w:color w:val="auto"/>
+                                <w:sz w:val="16"/>
+                              </w:rPr>
+                              <w:fldChar w:fldCharType="end"/>
+                            </w:r>
+                            <w:bookmarkEnd w:id="2"/>
+                            <w:r>
+                              <w:rPr>
+                                <w:i w:val="0"/>
+                                <w:color w:val="auto"/>
+                                <w:sz w:val="16"/>
+                              </w:rPr>
+                              <w:t>: (a) A level step image with Gaussian noise. (b) The surface plot of the unfiltered image. (c) Surface plot after Gaussian filter applied. (d) Surface plot after bilateral filter applied. (e) The output image after bilateral filter applied.</w:t>
+                            </w:r>
+                          </w:p>
+                        </w:txbxContent>
+                      </wps:txbx>
+                      <wps:bodyPr rot="0" spcFirstLastPara="0" vertOverflow="overflow" horzOverflow="overflow" vert="horz" wrap="square" lIns="0" tIns="0" rIns="0" bIns="0" numCol="1" spcCol="0" rtlCol="0" fromWordArt="0" anchor="t" anchorCtr="0" forceAA="0" compatLnSpc="1">
+                        <a:prstTxWarp prst="textNoShape">
+                          <a:avLst/>
+                        </a:prstTxWarp>
+                        <a:noAutofit/>
+                      </wps:bodyPr>
+                    </wps:wsp>
+                  </a:graphicData>
+                </a:graphic>
+                <wp14:sizeRelV relativeFrom="margin">
+                  <wp14:pctHeight>0</wp14:pctHeight>
+                </wp14:sizeRelV>
+              </wp:anchor>
+            </w:drawing>
+          </mc:Choice>
+          <mc:Fallback>
+            <w:pict>
+              <v:shapetype w14:anchorId="3344BF5F" id="_x0000_t202" coordsize="21600,21600" o:spt="202" path="m,l,21600r21600,l21600,xe">
+                <v:stroke joinstyle="miter"/>
+                <v:path gradientshapeok="t" o:connecttype="rect"/>
+              </v:shapetype>
+              <v:shape id="Text Box 4" o:spid="_x0000_s1026" type="#_x0000_t202" style="position:absolute;left:0;text-align:left;margin-left:0;margin-top:120.8pt;width:521.3pt;height:21.15pt;z-index:-251656704;visibility:visible;mso-wrap-style:square;mso-height-percent:0;mso-wrap-distance-left:9pt;mso-wrap-distance-top:0;mso-wrap-distance-right:9pt;mso-wrap-distance-bottom:0;mso-position-horizontal:absolute;mso-position-horizontal-relative:margin;mso-position-vertical:absolute;mso-position-vertical-relative:text;mso-height-percent:0;mso-height-relative:margin;v-text-anchor:top" o:gfxdata="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" stroked="f">
+                <v:textbox inset="0,0,0,0">
+                  <w:txbxContent>
+                    <w:p>
+                      <w:pPr>
+                        <w:pStyle w:val="Caption"/>
+                        <w:jc w:val="left"/>
+                        <w:rPr>
+                          <w:i w:val="0"/>
+                          <w:color w:val="auto"/>
+                          <w:spacing w:val="-1"/>
+                          <w:szCs w:val="20"/>
+                          <w:lang w:val="x-none" w:eastAsia="x-none"/>
+                        </w:rPr>
+                      </w:pPr>
+                      <w:bookmarkStart w:id="3" w:name="_Ref468552463"/>
+                      <w:r>
+                        <w:rPr>
+                          <w:b/>
+                          <w:i w:val="0"/>
+                          <w:color w:val="auto"/>
+                          <w:sz w:val="16"/>
+                        </w:rPr>
+                        <w:t xml:space="preserve">Figure </w:t>
+                      </w:r>
+                      <w:r>
+                        <w:rPr>
+                          <w:b/>
+                          <w:i w:val="0"/>
+                          <w:color w:val="auto"/>
+                          <w:sz w:val="16"/>
+                        </w:rPr>
+                        <w:fldChar w:fldCharType="begin"/>
+                      </w:r>
+                      <w:r>
+                        <w:rPr>
+                          <w:b/>
+                          <w:i w:val="0"/>
+                          <w:color w:val="auto"/>
+                          <w:sz w:val="16"/>
+                        </w:rPr>
+                        <w:instrText xml:space="preserve"> SEQ Figure \* ARABIC </w:instrText>
+                      </w:r>
+                      <w:r>
+                        <w:rPr>
+                          <w:b/>
+                          <w:i w:val="0"/>
+                          <w:color w:val="auto"/>
+                          <w:sz w:val="16"/>
+                        </w:rPr>
+                        <w:fldChar w:fldCharType="separate"/>
+                      </w:r>
+                      <w:r>
+                        <w:rPr>
+                          <w:b/>
+                          <w:i w:val="0"/>
+                          <w:noProof/>
+                          <w:color w:val="auto"/>
+                          <w:sz w:val="16"/>
+                        </w:rPr>
+                        <w:t>1</w:t>
+                      </w:r>
+                      <w:r>
+                        <w:rPr>
+                          <w:b/>
+                          <w:i w:val="0"/>
+                          <w:color w:val="auto"/>
+                          <w:sz w:val="16"/>
+                        </w:rPr>
+                        <w:fldChar w:fldCharType="end"/>
+                      </w:r>
+                      <w:bookmarkEnd w:id="3"/>
+                      <w:r>
+                        <w:rPr>
+                          <w:i w:val="0"/>
+                          <w:color w:val="auto"/>
+                          <w:sz w:val="16"/>
+                        </w:rPr>
+                        <w:t>: (a) A level step image with Gaussian noise. (b) The surface plot of the unfiltered image. (c) Surface plot after Gaussian filter applied. (d) Surface plot after bilateral filter applied. (e) The output image after bilateral filter applied.</w:t>
+                      </w:r>
+                    </w:p>
+                  </w:txbxContent>
+                </v:textbox>
+                <w10:wrap type="tight" anchorx="margin"/>
+              </v:shape>
+            </w:pict>
+          </mc:Fallback>
+        </mc:AlternateContent>
+      </w:r>
+      <w:r>
+        <w:rPr>
+          <w:noProof/>
+          <w:lang w:val="en-US" w:eastAsia="en-US"/>
+        </w:rPr>
+        <mc:AlternateContent>
+          <mc:Choice Requires="wps">
+            <w:drawing>
+              <wp:anchor distT="0" distB="0" distL="114300" distR="114300" simplePos="0" relativeHeight="251657728" behindDoc="1" locked="0" layoutInCell="1" allowOverlap="1">
+                <wp:simplePos x="0" y="0"/>
+                <wp:positionH relativeFrom="margin">
+                  <wp:align>left</wp:align>
+                </wp:positionH>
+                <wp:positionV relativeFrom="page">
+                  <wp:posOffset>7703185</wp:posOffset>
+                </wp:positionV>
+                <wp:extent cx="6620510" cy="1578610"/>
+                <wp:effectExtent l="0" t="0" r="8890" b="2540"/>
+                <wp:wrapTight wrapText="bothSides">
+                  <wp:wrapPolygon edited="0">
+                    <wp:start x="0" y="0"/>
+                    <wp:lineTo x="0" y="21374"/>
+                    <wp:lineTo x="21567" y="21374"/>
+                    <wp:lineTo x="21567" y="0"/>
+                    <wp:lineTo x="0" y="0"/>
+                  </wp:wrapPolygon>
+                </wp:wrapTight>
+                <wp:docPr id="1" name="Text Box 8"/>
+                <wp:cNvGraphicFramePr>
+                  <a:graphicFrameLocks xmlns:a="http://schemas.openxmlformats.org/drawingml/2006/main"/>
+                </wp:cNvGraphicFramePr>
+                <a:graphic xmlns:a="http://schemas.openxmlformats.org/drawingml/2006/main">
+                  <a:graphicData uri="http://schemas.microsoft.com/office/word/2010/wordprocessingShape">
+                    <wps:wsp>
+                      <wps:cNvSpPr txBox="1">
+                        <a:spLocks noChangeArrowheads="1"/>
+                      </wps:cNvSpPr>
+                      <wps:spPr bwMode="auto">
+                        <a:xfrm>
+                          <a:off x="0" y="0"/>
+                          <a:ext cx="6620510" cy="1578610"/>
+                        </a:xfrm>
+                        <a:prstGeom prst="rect">
+                          <a:avLst/>
+                        </a:prstGeom>
+                        <a:solidFill>
+                          <a:srgbClr val="FFFFFF"/>
+                        </a:solidFill>
+                        <a:ln w="9525">
+                          <a:noFill/>
+                          <a:miter lim="800000"/>
+                          <a:headEnd/>
+                          <a:tailEnd/>
+                        </a:ln>
+                      </wps:spPr>
+                      <wps:txbx>
+                        <w:txbxContent>
+                          <w:tbl>
+                            <w:tblPr>
+                              <w:tblStyle w:val="TableGrid"/>
+                              <w:tblW w:w="10062" w:type="dxa"/>
+                              <w:tblBorders>
+                                <w:top w:val="none" w:sz="0" w:space="0" w:color="auto"/>
+                                <w:left w:val="none" w:sz="0" w:space="0" w:color="auto"/>
+                                <w:bottom w:val="none" w:sz="0" w:space="0" w:color="auto"/>
+                                <w:right w:val="none" w:sz="0" w:space="0" w:color="auto"/>
+                                <w:insideH w:val="none" w:sz="0" w:space="0" w:color="auto"/>
+                                <w:insideV w:val="none" w:sz="0" w:space="0" w:color="auto"/>
+                              </w:tblBorders>
+                              <w:tblLayout w:type="fixed"/>
+                              <w:tblLook w:val="04A0" w:firstRow="1" w:lastRow="0" w:firstColumn="1" w:lastColumn="0" w:noHBand="0" w:noVBand="1"/>
+                            </w:tblPr>
+                            <w:tblGrid>
+                              <w:gridCol w:w="2012"/>
+                              <w:gridCol w:w="2012"/>
+                              <w:gridCol w:w="2013"/>
+                              <w:gridCol w:w="2012"/>
+                              <w:gridCol w:w="2013"/>
+                            </w:tblGrid>
+                            <w:tr>
+                              <w:trPr>
+                                <w:trHeight w:val="1610"/>
+                              </w:trPr>
+                              <w:tc>
+                                <w:tcPr>
+                                  <w:tcW w:w="2012" w:type="dxa"/>
+                                  <w:vAlign w:val="center"/>
+                                </w:tcPr>
+                                <w:p>
+                                  <w:pPr>
+                                    <w:pStyle w:val="BodyText"/>
+                                    <w:ind w:firstLine="0"/>
+                                    <w:jc w:val="center"/>
+                                  </w:pPr>
+                                  <w:r>
+                                    <w:pict>
+                                      <v:shapetype id="_x0000_t75" coordsize="21600,21600" o:spt="75" o:preferrelative="t" path="m@4@5l@4@11@9@11@9@5xe" filled="f" stroked="f">
+                                        <v:stroke joinstyle="miter"/>
+                                        <v:formulas>
+                                          <v:f eqn="if lineDrawn pixelLineWidth 0"/>
+                                          <v:f eqn="sum @0 1 0"/>
+                                          <v:f eqn="sum 0 0 @1"/>
+                                          <v:f eqn="prod @2 1 2"/>
+                                          <v:f eqn="prod @3 21600 pixelWidth"/>
+                                          <v:f eqn="prod @3 21600 pixelHeight"/>
+                                          <v:f eqn="sum @0 0 1"/>
+                                          <v:f eqn="prod @6 1 2"/>
+                                          <v:f eqn="prod @7 21600 pixelWidth"/>
+                                          <v:f eqn="sum @8 21600 0"/>
+                                          <v:f eqn="prod @7 21600 pixelHeight"/>
+                                          <v:f eqn="sum @10 21600 0"/>
+                                        </v:formulas>
+                                        <v:path o:extrusionok="f" gradientshapeok="t" o:connecttype="rect"/>
+                                        <o:lock v:ext="edit" aspectratio="t"/>
+                                      </v:shapetype>
+                                      <v:shape id="_x0000_i1026" type="#_x0000_t75" style="width:67.6pt;height:64.5pt">
+                                        <v:imagedata r:id="rId8" o:title="noisyImage" croptop="9383f" cropbottom="21431f" cropleft="19835f" cropright="19980f"/>
+                                      </v:shape>
+                                    </w:pict>
+                                  </w:r>
+                                </w:p>
+                                <w:p>
+                                  <w:pPr>
+                                    <w:pStyle w:val="BodyText"/>
+                                    <w:ind w:firstLine="0"/>
+                                    <w:jc w:val="center"/>
+                                    <w:rPr>
+                                      <w:lang w:val="en-US"/>
+                                    </w:rPr>
+                                  </w:pPr>
+                                  <w:r>
+                                    <w:rPr>
+                                      <w:lang w:val="en-US"/>
+                                    </w:rPr>
+                                    <w:t>(a)</w:t>
+                                  </w:r>
+                                </w:p>
+                              </w:tc>
+                              <w:tc>
+                                <w:tcPr>
+                                  <w:tcW w:w="2012" w:type="dxa"/>
+                                  <w:vAlign w:val="center"/>
+                                </w:tcPr>
+                                <w:p>
+                                  <w:pPr>
+                                    <w:pStyle w:val="BodyText"/>
+                                    <w:ind w:firstLine="0"/>
+                                    <w:jc w:val="center"/>
+                                  </w:pPr>
+                                  <w:r>
+                                    <w:rPr>
+                                      <w:noProof/>
+                                      <w:lang w:val="en-US" w:eastAsia="en-US"/>
+                                    </w:rPr>
+                                    <w:drawing>
+                                      <wp:inline distT="0" distB="0" distL="0" distR="0">
+                                        <wp:extent cx="996315" cy="865062"/>
+                                        <wp:effectExtent l="0" t="0" r="0" b="0"/>
+                                        <wp:docPr id="2" name="Picture 2"/>
+                                        <wp:cNvGraphicFramePr>
+                                          <a:graphicFrameLocks xmlns:a="http://schemas.openxmlformats.org/drawingml/2006/main" noChangeAspect="1"/>
+                                        </wp:cNvGraphicFramePr>
+                                        <a:graphic xmlns:a="http://schemas.openxmlformats.org/drawingml/2006/main">
+                                          <a:graphicData uri="http://schemas.openxmlformats.org/drawingml/2006/picture">
+                                            <pic:pic xmlns:pic="http://schemas.openxmlformats.org/drawingml/2006/picture">
+                                              <pic:nvPicPr>
+                                                <pic:cNvPr id="2" name="unfiltered.jpg"/>
+                                                <pic:cNvPicPr/>
+                                              </pic:nvPicPr>
+                                              <pic:blipFill rotWithShape="1">
+                                                <a:blip r:embed="rId9">
+                                                  <a:extLst>
+                                                    <a:ext uri="{28A0092B-C50C-407E-A947-70E740481C1C}">
+                                                      <a14:useLocalDpi xmlns:a14="http://schemas.microsoft.com/office/drawing/2010/main" val="0"/>
+                                                    </a:ext>
+                                                  </a:extLst>
+                                                </a:blip>
+                                                <a:srcRect l="7789" t="6550" r="4823" b="7312"/>
+                                                <a:stretch/>
+                                              </pic:blipFill>
+                                              <pic:spPr bwMode="auto">
+                                                <a:xfrm>
+                                                  <a:off x="0" y="0"/>
+                                                  <a:ext cx="996608" cy="865316"/>
+                                                </a:xfrm>
+                                                <a:prstGeom prst="rect">
+                                                  <a:avLst/>
+                                                </a:prstGeom>
+                                                <a:ln>
+                                                  <a:noFill/>
+                                                </a:ln>
+                                                <a:extLst>
+                                                  <a:ext uri="{53640926-AAD7-44D8-BBD7-CCE9431645EC}">
+                                                    <a14:shadowObscured xmlns:a14="http://schemas.microsoft.com/office/drawing/2010/main"/>
+                                                  </a:ext>
+                                                </a:extLst>
+                                              </pic:spPr>
+                                            </pic:pic>
+                                          </a:graphicData>
+                                        </a:graphic>
+                                      </wp:inline>
+                                    </w:drawing>
+                                  </w:r>
+                                </w:p>
+                                <w:p>
+                                  <w:pPr>
+                                    <w:pStyle w:val="BodyText"/>
+                                    <w:ind w:firstLine="0"/>
+                                    <w:jc w:val="center"/>
+                                    <w:rPr>
+                                      <w:lang w:val="en-US"/>
+                                    </w:rPr>
+                                  </w:pPr>
+                                  <w:r>
+                                    <w:rPr>
+                                      <w:lang w:val="en-US"/>
+                                    </w:rPr>
+                                    <w:t>(b)</w:t>
+                                  </w:r>
+                                </w:p>
+                              </w:tc>
+                              <w:tc>
+                                <w:tcPr>
+                                  <w:tcW w:w="2013" w:type="dxa"/>
+                                  <w:vAlign w:val="center"/>
+                                </w:tcPr>
+                                <w:p>
+                                  <w:pPr>
+                                    <w:pStyle w:val="BodyText"/>
+                                    <w:ind w:firstLine="0"/>
+                                    <w:jc w:val="center"/>
+                                  </w:pPr>
+                                  <w:r>
+                                    <w:pict>
+                                      <v:shape id="_x0000_i1030" type="#_x0000_t75" style="width:78.9pt;height:64.5pt">
+                                        <v:imagedata r:id="rId10" o:title="gaussian" croptop="4349f" cropbottom="4964f" cropleft="5965f" cropright="3922f"/>
+                                      </v:shape>
+                                    </w:pict>
+                                  </w:r>
+                                </w:p>
+                                <w:p>
+                                  <w:pPr>
+                                    <w:pStyle w:val="BodyText"/>
+                                    <w:ind w:firstLine="0"/>
+                                    <w:jc w:val="center"/>
+                                    <w:rPr>
+                                      <w:lang w:val="en-US"/>
+                                    </w:rPr>
+                                  </w:pPr>
+                                  <w:r>
+                                    <w:rPr>
+                                      <w:lang w:val="en-US"/>
+                                    </w:rPr>
+                                    <w:t>(c)</w:t>
+                                  </w:r>
+                                </w:p>
+                              </w:tc>
+                              <w:tc>
+                                <w:tcPr>
+                                  <w:tcW w:w="2012" w:type="dxa"/>
+                                  <w:vAlign w:val="center"/>
+                                </w:tcPr>
+                                <w:p>
+                                  <w:pPr>
+                                    <w:pStyle w:val="BodyText"/>
+                                    <w:ind w:firstLine="0"/>
+                                    <w:jc w:val="center"/>
+                                  </w:pPr>
+                                  <w:r>
+                                    <w:pict>
+                                      <v:shape id="_x0000_i1032" type="#_x0000_t75" style="width:80.75pt;height:65.1pt">
+                                        <v:imagedata r:id="rId11" o:title="bilateral" croptop="4564f" cropbottom="5405f" cropleft="6262f" cropright="3805f"/>
+                                      </v:shape>
+                                    </w:pict>
+                                  </w:r>
+                                </w:p>
+                                <w:p>
+                                  <w:pPr>
+                                    <w:pStyle w:val="BodyText"/>
+                                    <w:ind w:firstLine="0"/>
+                                    <w:jc w:val="center"/>
+                                    <w:rPr>
+                                      <w:lang w:val="en-US"/>
+                                    </w:rPr>
+                                  </w:pPr>
+                                  <w:r>
+                                    <w:rPr>
+                                      <w:lang w:val="en-US"/>
+                                    </w:rPr>
+                                    <w:t>(d)</w:t>
+                                  </w:r>
+                                </w:p>
+                              </w:tc>
+                              <w:tc>
+                                <w:tcPr>
+                                  <w:tcW w:w="2013" w:type="dxa"/>
+                                  <w:vAlign w:val="center"/>
+                                </w:tcPr>
+                                <w:p>
+                                  <w:pPr>
+                                    <w:pStyle w:val="BodyText"/>
+                                    <w:ind w:firstLine="0"/>
+                                    <w:jc w:val="center"/>
+                                  </w:pPr>
+                                  <w:r>
+                                    <w:pict>
+                                      <v:shape id="_x0000_i1034" type="#_x0000_t75" style="width:65.1pt;height:64.5pt">
+                                        <v:imagedata r:id="rId12" o:title="filteredImage" croptop="8701f" cropbottom="19836f" cropleft="19428f" cropright="19727f"/>
+                                      </v:shape>
+                                    </w:pict>
+                                  </w:r>
+                                </w:p>
+                                <w:p>
+                                  <w:pPr>
+                                    <w:pStyle w:val="BodyText"/>
+                                    <w:ind w:firstLine="0"/>
+                                    <w:jc w:val="center"/>
+                                    <w:rPr>
+                                      <w:lang w:val="en-US"/>
+                                    </w:rPr>
+                                  </w:pPr>
+                                  <w:r>
+                                    <w:rPr>
+                                      <w:lang w:val="en-US"/>
+                                    </w:rPr>
+                                    <w:t>(e)</w:t>
+                                  </w:r>
+                                </w:p>
+                              </w:tc>
+                            </w:tr>
+                          </w:tbl>
+                          <w:p>
+                            <w:pPr>
+                              <w:pStyle w:val="BodyText"/>
+                            </w:pPr>
+                          </w:p>
+                        </w:txbxContent>
+                      </wps:txbx>
+                      <wps:bodyPr rot="0" vert="horz" wrap="square" lIns="91440" tIns="45720" rIns="91440" bIns="45720" anchor="t" anchorCtr="0" upright="1">
+                        <a:noAutofit/>
+                      </wps:bodyPr>
+                    </wps:wsp>
+                  </a:graphicData>
+                </a:graphic>
+                <wp14:sizeRelH relativeFrom="page">
+                  <wp14:pctWidth>0</wp14:pctWidth>
+                </wp14:sizeRelH>
+                <wp14:sizeRelV relativeFrom="page">
+                  <wp14:pctHeight>0</wp14:pctHeight>
+                </wp14:sizeRelV>
+              </wp:anchor>
+            </w:drawing>
+          </mc:Choice>
+          <mc:Fallback>
+            <w:pict>
+              <v:shapetype id="_x0000_t202" coordsize="21600,21600" o:spt="202" path="m,l,21600r21600,l21600,xe">
+                <v:stroke joinstyle="miter"/>
+                <v:path gradientshapeok="t" o:connecttype="rect"/>
+              </v:shapetype>
+              <v:shape id="Text Box 8" o:spid="_x0000_s1027" type="#_x0000_t202" style="position:absolute;left:0;text-align:left;margin-left:0;margin-top:606.55pt;width:521.3pt;height:124.3pt;z-index:-251658752;visibility:visible;mso-wrap-style:square;mso-width-percent:0;mso-height-percent:0;mso-wrap-distance-left:9pt;mso-wrap-distance-top:0;mso-wrap-distance-right:9pt;mso-wrap-distance-bottom:0;mso-position-horizontal:left;mso-position-horizontal-relative:margin;mso-position-vertical:absolute;mso-position-vertical-relative:page;mso-width-percent:0;mso-height-percent:0;mso-width-relative:page;mso-height-relative:page;v-text-anchor:top" o:gfxdata="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" stroked="f">
+                <v:textbox>
+                  <w:txbxContent>
+                    <w:tbl>
+                      <w:tblPr>
+                        <w:tblStyle w:val="TableGrid"/>
+                        <w:tblW w:w="10062" w:type="dxa"/>
+                        <w:tblBorders>
+                          <w:top w:val="none" w:sz="0" w:space="0" w:color="auto"/>
+                          <w:left w:val="none" w:sz="0" w:space="0" w:color="auto"/>
+                          <w:bottom w:val="none" w:sz="0" w:space="0" w:color="auto"/>
+                          <w:right w:val="none" w:sz="0" w:space="0" w:color="auto"/>
+                          <w:insideH w:val="none" w:sz="0" w:space="0" w:color="auto"/>
+                          <w:insideV w:val="none" w:sz="0" w:space="0" w:color="auto"/>
+                        </w:tblBorders>
+                        <w:tblLayout w:type="fixed"/>
+                        <w:tblLook w:val="04A0" w:firstRow="1" w:lastRow="0" w:firstColumn="1" w:lastColumn="0" w:noHBand="0" w:noVBand="1"/>
+                      </w:tblPr>
+                      <w:tblGrid>
+                        <w:gridCol w:w="2012"/>
+                        <w:gridCol w:w="2012"/>
+                        <w:gridCol w:w="2013"/>
+                        <w:gridCol w:w="2012"/>
+                        <w:gridCol w:w="2013"/>
+                      </w:tblGrid>
+                      <w:tr>
+                        <w:trPr>
+                          <w:trHeight w:val="1610"/>
+                        </w:trPr>
+                        <w:tc>
+                          <w:tcPr>
+                            <w:tcW w:w="2012" w:type="dxa"/>
+                            <w:vAlign w:val="center"/>
+                          </w:tcPr>
+                          <w:p>
+                            <w:pPr>
+                              <w:pStyle w:val="BodyText"/>
+                              <w:ind w:firstLine="0"/>
+                              <w:jc w:val="center"/>
+                            </w:pPr>
+                            <w:r>
+                              <w:pict>
+                                <v:shape id="_x0000_i1026" type="#_x0000_t75" style="width:67.6pt;height:64.5pt">
+                                  <v:imagedata r:id="rId8" o:title="noisyImage" croptop="9383f" cropbottom="21431f" cropleft="19835f" cropright="19980f"/>
+                                </v:shape>
+                              </w:pict>
+                            </w:r>
+                          </w:p>
+                          <w:p>
+                            <w:pPr>
+                              <w:pStyle w:val="BodyText"/>
+                              <w:ind w:firstLine="0"/>
+                              <w:jc w:val="center"/>
+                              <w:rPr>
+                                <w:lang w:val="en-US"/>
+                              </w:rPr>
+                            </w:pPr>
+                            <w:r>
+                              <w:rPr>
+                                <w:lang w:val="en-US"/>
+                              </w:rPr>
+                              <w:t>(a)</w:t>
+                            </w:r>
+                          </w:p>
+                        </w:tc>
+                        <w:tc>
+                          <w:tcPr>
+                            <w:tcW w:w="2012" w:type="dxa"/>
+                            <w:vAlign w:val="center"/>
+                          </w:tcPr>
+                          <w:p>
+                            <w:pPr>
+                              <w:pStyle w:val="BodyText"/>
+                              <w:ind w:firstLine="0"/>
+                              <w:jc w:val="center"/>
+                            </w:pPr>
+                            <w:r>
+                              <w:rPr>
+                                <w:noProof/>
+                                <w:lang w:val="en-US" w:eastAsia="en-US"/>
+                              </w:rPr>
+                              <w:drawing>
+                                <wp:inline distT="0" distB="0" distL="0" distR="0">
+                                  <wp:extent cx="996315" cy="865062"/>
+                                  <wp:effectExtent l="0" t="0" r="0" b="0"/>
+                                  <wp:docPr id="2" name="Picture 2"/>
+                                  <wp:cNvGraphicFramePr>
+                                    <a:graphicFrameLocks xmlns:a="http://schemas.openxmlformats.org/drawingml/2006/main" noChangeAspect="1"/>
+                                  </wp:cNvGraphicFramePr>
+                                  <a:graphic xmlns:a="http://schemas.openxmlformats.org/drawingml/2006/main">
+                                    <a:graphicData uri="http://schemas.openxmlformats.org/drawingml/2006/picture">
+                                      <pic:pic xmlns:pic="http://schemas.openxmlformats.org/drawingml/2006/picture">
+                                        <pic:nvPicPr>
+                                          <pic:cNvPr id="2" name="unfiltered.jpg"/>
+                                          <pic:cNvPicPr/>
+                                        </pic:nvPicPr>
+                                        <pic:blipFill rotWithShape="1">
+                                          <a:blip r:embed="rId9">
+                                            <a:extLst>
+                                              <a:ext uri="{28A0092B-C50C-407E-A947-70E740481C1C}">
+                                                <a14:useLocalDpi xmlns:a14="http://schemas.microsoft.com/office/drawing/2010/main" val="0"/>
+                                              </a:ext>
+                                            </a:extLst>
+                                          </a:blip>
+                                          <a:srcRect l="7789" t="6550" r="4823" b="7312"/>
+                                          <a:stretch/>
+                                        </pic:blipFill>
+                                        <pic:spPr bwMode="auto">
+                                          <a:xfrm>
+                                            <a:off x="0" y="0"/>
+                                            <a:ext cx="996608" cy="865316"/>
+                                          </a:xfrm>
+                                          <a:prstGeom prst="rect">
+                                            <a:avLst/>
+                                          </a:prstGeom>
+                                          <a:ln>
+                                            <a:noFill/>
+                                          </a:ln>
+                                          <a:extLst>
+                                            <a:ext uri="{53640926-AAD7-44D8-BBD7-CCE9431645EC}">
+                                              <a14:shadowObscured xmlns:a14="http://schemas.microsoft.com/office/drawing/2010/main"/>
+                                            </a:ext>
+                                          </a:extLst>
+                                        </pic:spPr>
+                                      </pic:pic>
+                                    </a:graphicData>
+                                  </a:graphic>
+                                </wp:inline>
+                              </w:drawing>
+                            </w:r>
+                          </w:p>
+                          <w:p>
+                            <w:pPr>
+                              <w:pStyle w:val="BodyText"/>
+                              <w:ind w:firstLine="0"/>
+                              <w:jc w:val="center"/>
+                              <w:rPr>
+                                <w:lang w:val="en-US"/>
+                              </w:rPr>
+                            </w:pPr>
+                            <w:r>
+                              <w:rPr>
+                                <w:lang w:val="en-US"/>
+                              </w:rPr>
+                              <w:t>(b)</w:t>
+                            </w:r>
+                          </w:p>
+                        </w:tc>
+                        <w:tc>
+                          <w:tcPr>
+                            <w:tcW w:w="2013" w:type="dxa"/>
+                            <w:vAlign w:val="center"/>
+                          </w:tcPr>
+                          <w:p>
+                            <w:pPr>
+                              <w:pStyle w:val="BodyText"/>
+                              <w:ind w:firstLine="0"/>
+                              <w:jc w:val="center"/>
+                            </w:pPr>
+                            <w:r>
+                              <w:pict>
+                                <v:shape id="_x0000_i1030" type="#_x0000_t75" style="width:78.9pt;height:64.5pt">
+                                  <v:imagedata r:id="rId10" o:title="gaussian" croptop="4349f" cropbottom="4964f" cropleft="5965f" cropright="3922f"/>
+                                </v:shape>
+                              </w:pict>
+                            </w:r>
+                          </w:p>
+                          <w:p>
+                            <w:pPr>
+                              <w:pStyle w:val="BodyText"/>
+                              <w:ind w:firstLine="0"/>
+                              <w:jc w:val="center"/>
+                              <w:rPr>
+                                <w:lang w:val="en-US"/>
+                              </w:rPr>
+                            </w:pPr>
+                            <w:r>
+                              <w:rPr>
+                                <w:lang w:val="en-US"/>
+                              </w:rPr>
+                              <w:t>(c)</w:t>
+                            </w:r>
+                          </w:p>
+                        </w:tc>
+                        <w:tc>
+                          <w:tcPr>
+                            <w:tcW w:w="2012" w:type="dxa"/>
+                            <w:vAlign w:val="center"/>
+                          </w:tcPr>
+                          <w:p>
+                            <w:pPr>
+                              <w:pStyle w:val="BodyText"/>
+                              <w:ind w:firstLine="0"/>
+                              <w:jc w:val="center"/>
+                            </w:pPr>
+                            <w:r>
+                              <w:pict>
+                                <v:shape id="_x0000_i1032" type="#_x0000_t75" style="width:80.75pt;height:65.1pt">
+                                  <v:imagedata r:id="rId11" o:title="bilateral" croptop="4564f" cropbottom="5405f" cropleft="6262f" cropright="3805f"/>
+                                </v:shape>
+                              </w:pict>
+                            </w:r>
+                          </w:p>
+                          <w:p>
+                            <w:pPr>
+                              <w:pStyle w:val="BodyText"/>
+                              <w:ind w:firstLine="0"/>
+                              <w:jc w:val="center"/>
+                              <w:rPr>
+                                <w:lang w:val="en-US"/>
+                              </w:rPr>
+                            </w:pPr>
+                            <w:r>
+                              <w:rPr>
+                                <w:lang w:val="en-US"/>
+                              </w:rPr>
+                              <w:t>(d)</w:t>
+                            </w:r>
+                          </w:p>
+                        </w:tc>
+                        <w:tc>
+                          <w:tcPr>
+                            <w:tcW w:w="2013" w:type="dxa"/>
+                            <w:vAlign w:val="center"/>
+                          </w:tcPr>
+                          <w:p>
+                            <w:pPr>
+                              <w:pStyle w:val="BodyText"/>
+                              <w:ind w:firstLine="0"/>
+                              <w:jc w:val="center"/>
+                            </w:pPr>
+                            <w:r>
+                              <w:pict>
+                                <v:shape id="_x0000_i1034" type="#_x0000_t75" style="width:65.1pt;height:64.5pt">
+                                  <v:imagedata r:id="rId12" o:title="filteredImage" croptop="8701f" cropbottom="19836f" cropleft="19428f" cropright="19727f"/>
+                                </v:shape>
+                              </w:pict>
+                            </w:r>
+                          </w:p>
+                          <w:p>
+                            <w:pPr>
+                              <w:pStyle w:val="BodyText"/>
+                              <w:ind w:firstLine="0"/>
+                              <w:jc w:val="center"/>
+                              <w:rPr>
+                                <w:lang w:val="en-US"/>
+                              </w:rPr>
+                            </w:pPr>
+                            <w:r>
+                              <w:rPr>
+                                <w:lang w:val="en-US"/>
+                              </w:rPr>
+                              <w:t>(e)</w:t>
+                            </w:r>
+                          </w:p>
+                        </w:tc>
+                      </w:tr>
+                    </w:tbl>
+                    <w:p>
+                      <w:pPr>
+                        <w:pStyle w:val="BodyText"/>
+                      </w:pPr>
+                    </w:p>
+                  </w:txbxContent>
+                </v:textbox>
+                <w10:wrap type="tight" anchorx="margin" anchory="page"/>
+              </v:shape>
+            </w:pict>
+          </mc:Fallback>
+        </mc:AlternateContent>
+      </w:r>
+      <w:r>
+        <w:rPr>
           <w:lang w:val="en-US"/>
         </w:rPr>
         <w:tab/>
@@ -3114,7 +3882,13 @@
         <w:rPr>
           <w:lang w:val="en-US"/>
         </w:rPr>
-        <w:t xml:space="preserve">a combination of intensities from the entire image does not make much sense as </w:t>
+        <w:t xml:space="preserve">a </w:t>
+      </w:r>
+      <w:r>
+        <w:rPr>
+          <w:lang w:val="en-US"/>
+        </w:rPr>
+        <w:t xml:space="preserve">combination of intensities from the entire image does not make much sense as </w:t>
       </w:r>
       <w:r>
         <w:rPr>
@@ -3458,25 +4232,7 @@
                               <w:rPr>
                                 <w:rFonts w:ascii="Cambria Math" w:hAnsi="Cambria Math"/>
                               </w:rPr>
-                              <m:t>ξ</m:t>
-                            </m:r>
-                            <m:r>
-                              <m:rPr>
-                                <m:sty m:val="p"/>
-                              </m:rPr>
-                              <w:rPr>
-                                <w:rFonts w:ascii="Cambria Math" w:hAnsi="Cambria Math"/>
-                              </w:rPr>
-                              <m:t>)</m:t>
-                            </m:r>
-                            <m:r>
-                              <m:rPr>
-                                <m:sty m:val="p"/>
-                              </m:rPr>
-                              <w:rPr>
-                                <w:rFonts w:ascii="Cambria Math" w:hAnsi="Cambria Math"/>
-                              </w:rPr>
-                              <m:t>,</m:t>
+                              <m:t>ξ),</m:t>
                             </m:r>
                             <m:r>
                               <m:rPr>
@@ -3556,16 +4312,7 @@
               <w:rPr>
                 <w:rFonts w:hint="eastAsia"/>
               </w:rPr>
-              <w:instrText xml:space="preserve"> </w:instrText>
-            </w:r>
-            <w:r>
-              <w:instrText>SEQ ( \* ARABIC</w:instrText>
-            </w:r>
-            <w:r>
-              <w:rPr>
-                <w:rFonts w:hint="eastAsia"/>
-              </w:rPr>
-              <w:instrText xml:space="preserve"> </w:instrText>
+              <w:instrText xml:space="preserve"> SEQ ( \* alphabetic \* Arabic </w:instrText>
             </w:r>
             <w:r>
               <w:rPr>
@@ -3941,16 +4688,7 @@
               <w:rPr>
                 <w:rFonts w:hint="eastAsia"/>
               </w:rPr>
-              <w:instrText xml:space="preserve"> </w:instrText>
-            </w:r>
-            <w:r>
-              <w:instrText>SEQ ( \* ARABIC</w:instrText>
-            </w:r>
-            <w:r>
-              <w:rPr>
-                <w:rFonts w:hint="eastAsia"/>
-              </w:rPr>
-              <w:instrText xml:space="preserve"> </w:instrText>
+              <w:instrText xml:space="preserve"> SEQ ( \* alphabetic \* Arabic </w:instrText>
             </w:r>
             <w:r>
               <w:rPr>
@@ -3986,7 +4724,6 @@
         <w:pStyle w:val="BodyText"/>
         <w:ind w:firstLine="0"/>
         <w:rPr>
-          <w:i/>
           <w:lang w:val="en-US"/>
         </w:rPr>
       </w:pPr>
@@ -4090,938 +4827,1639 @@
         </w:rPr>
         <w:t xml:space="preserve"> being close to one. Thus, the filter in these regions is essentially a domain filter, averaging away weakly correlated pixel differences that are caused by noise.</w:t>
       </w:r>
-      <w:r>
-        <w:rPr>
-          <w:lang w:val="en-US"/>
-        </w:rPr>
-        <w:t xml:space="preserve"> When considering a function which has </w:t>
-      </w:r>
     </w:p>
     <w:p>
       <w:pPr>
-        <w:pStyle w:val="Heading1"/>
-      </w:pPr>
-      <w:r>
-        <w:t xml:space="preserve">Prepare Your Paper </w:t>
-      </w:r>
-      <w:r>
-        <w:t>Before</w:t>
-      </w:r>
-      <w:r>
-        <w:t xml:space="preserve"> Styling</w:t>
+        <w:pStyle w:val="BodyText"/>
+        <w:ind w:firstLine="0"/>
+        <w:rPr>
+          <w:lang w:val="en-US"/>
+        </w:rPr>
+      </w:pPr>
+      <w:r>
+        <w:rPr>
+          <w:lang w:val="en-US"/>
+        </w:rPr>
+        <w:tab/>
+        <w:t xml:space="preserve">Now considering an image function such as the one in </w:t>
+      </w:r>
+      <w:r>
+        <w:rPr>
+          <w:lang w:val="en-US"/>
+        </w:rPr>
+        <w:fldChar w:fldCharType="begin"/>
+      </w:r>
+      <w:r>
+        <w:rPr>
+          <w:lang w:val="en-US"/>
+        </w:rPr>
+        <w:instrText xml:space="preserve"> REF _Ref468552463 \h  \* MERGEFORMAT </w:instrText>
+      </w:r>
+      <w:r>
+        <w:rPr>
+          <w:lang w:val="en-US"/>
+        </w:rPr>
+      </w:r>
+      <w:r>
+        <w:rPr>
+          <w:lang w:val="en-US"/>
+        </w:rPr>
+        <w:fldChar w:fldCharType="separate"/>
+      </w:r>
+      <w:r>
+        <w:t xml:space="preserve">Figure </w:t>
+      </w:r>
+      <w:r>
+        <w:rPr>
+          <w:noProof/>
+        </w:rPr>
+        <w:t>1</w:t>
+      </w:r>
+      <w:r>
+        <w:rPr>
+          <w:lang w:val="en-US"/>
+        </w:rPr>
+        <w:fldChar w:fldCharType="end"/>
+      </w:r>
+      <w:r>
+        <w:rPr>
+          <w:lang w:val="en-US"/>
+        </w:rPr>
+        <w:t>(a)</w:t>
+      </w:r>
+      <w:r>
+        <w:rPr>
+          <w:lang w:val="en-US"/>
+        </w:rPr>
+        <w:t>, which has a sharp boundary between a dark and a light region. When the similarity function is centered on a pixel on or near the edge, weights for the pixel values on the same side as the center will be near one. Conversely, weights on the other side of the image edge will be near zero.</w:t>
+      </w:r>
+      <w:r>
+        <w:rPr>
+          <w:lang w:val="en-US"/>
+        </w:rPr>
+        <w:t xml:space="preserve"> Thus, the desired effect is achieved, as shown in </w:t>
+      </w:r>
+      <w:r>
+        <w:rPr>
+          <w:lang w:val="en-US"/>
+        </w:rPr>
+        <w:fldChar w:fldCharType="begin"/>
+      </w:r>
+      <w:r>
+        <w:rPr>
+          <w:lang w:val="en-US"/>
+        </w:rPr>
+        <w:instrText xml:space="preserve"> REF _Ref468552463 \h  \* MERGEFORMAT </w:instrText>
+      </w:r>
+      <w:r>
+        <w:rPr>
+          <w:lang w:val="en-US"/>
+        </w:rPr>
+      </w:r>
+      <w:r>
+        <w:rPr>
+          <w:lang w:val="en-US"/>
+        </w:rPr>
+        <w:fldChar w:fldCharType="separate"/>
+      </w:r>
+      <w:r>
+        <w:t xml:space="preserve">Figure </w:t>
+      </w:r>
+      <w:r>
+        <w:rPr>
+          <w:noProof/>
+        </w:rPr>
+        <w:t>1</w:t>
+      </w:r>
+      <w:r>
+        <w:rPr>
+          <w:lang w:val="en-US"/>
+        </w:rPr>
+        <w:fldChar w:fldCharType="end"/>
+      </w:r>
+      <w:r>
+        <w:rPr>
+          <w:lang w:val="en-US"/>
+        </w:rPr>
+        <w:t xml:space="preserve">(d), when the range </w:t>
+      </w:r>
+      <w:r>
+        <w:rPr>
+          <w:lang w:val="en-US"/>
+        </w:rPr>
+        <w:t xml:space="preserve">filtering </w:t>
+      </w:r>
+      <w:r>
+        <w:rPr>
+          <w:lang w:val="en-US"/>
+        </w:rPr>
+        <w:t>is combined with the domain</w:t>
+      </w:r>
+      <w:r>
+        <w:rPr>
+          <w:lang w:val="en-US"/>
+        </w:rPr>
+        <w:t xml:space="preserve"> filtering</w:t>
+      </w:r>
+      <w:r>
+        <w:rPr>
+          <w:lang w:val="en-US"/>
+        </w:rPr>
+        <w:t>.</w:t>
       </w:r>
     </w:p>
     <w:p>
       <w:pPr>
-        <w:pStyle w:val="BodyText"/>
-      </w:pPr>
-      <w:r>
-        <w:t>Before</w:t>
-      </w:r>
-      <w:r>
-        <w:t xml:space="preserve"> you begin to format your paper, first write and save the content as a separate text file. Keep your text and graphic files separate until after the text has been formatted and styled. Do not use hard tabs, and limit use of hard returns to only one return at the end of a paragraph. Do not add any kind of pagination anywhere in the paper. Do not number text heads-the template will do that for you.</w:t>
+        <w:pStyle w:val="Heading2"/>
+      </w:pPr>
+      <w:r>
+        <w:t>Gaussian Case</w:t>
       </w:r>
     </w:p>
     <w:p>
       <w:pPr>
-        <w:pStyle w:val="BodyText"/>
-      </w:pPr>
-      <w:r>
-        <w:t>Finally, complete content and organizational editing before formatting. Please take note of the following items when proofreading spelling and grammar:</w:t>
+        <w:ind w:firstLine="288"/>
+        <w:jc w:val="left"/>
+      </w:pPr>
+      <w:r>
+        <w:t xml:space="preserve">The shift-invariant Gaussian filter, in which both the domain, </w:t>
+      </w:r>
+      <m:oMath>
+        <m:r>
+          <w:rPr>
+            <w:rFonts w:ascii="Cambria Math" w:hAnsi="Cambria Math"/>
+          </w:rPr>
+          <m:t>c(ξ,</m:t>
+        </m:r>
+        <m:r>
+          <m:rPr>
+            <m:sty m:val="b"/>
+          </m:rPr>
+          <w:rPr>
+            <w:rFonts w:ascii="Cambria Math" w:hAnsi="Cambria Math"/>
+          </w:rPr>
+          <m:t>x</m:t>
+        </m:r>
+        <m:r>
+          <w:rPr>
+            <w:rFonts w:ascii="Cambria Math" w:hAnsi="Cambria Math"/>
+          </w:rPr>
+          <m:t>)</m:t>
+        </m:r>
+      </m:oMath>
+      <w:r>
+        <w:t xml:space="preserve">, and range, </w:t>
+      </w:r>
+      <m:oMath>
+        <m:r>
+          <w:rPr>
+            <w:rFonts w:ascii="Cambria Math" w:hAnsi="Cambria Math"/>
+          </w:rPr>
+          <m:t>s(ϕ,</m:t>
+        </m:r>
+        <m:r>
+          <m:rPr>
+            <m:sty m:val="b"/>
+          </m:rPr>
+          <w:rPr>
+            <w:rFonts w:ascii="Cambria Math" w:hAnsi="Cambria Math"/>
+          </w:rPr>
+          <m:t>f</m:t>
+        </m:r>
+        <m:r>
+          <w:rPr>
+            <w:rFonts w:ascii="Cambria Math" w:hAnsi="Cambria Math"/>
+          </w:rPr>
+          <m:t>)</m:t>
+        </m:r>
+      </m:oMath>
+      <w:r>
+        <w:t>, closeness functions are Gaussian functions of Euclidean distance between the arguments.</w:t>
+      </w:r>
+      <w:r>
+        <w:t xml:space="preserve"> The function </w:t>
+      </w:r>
+      <m:oMath>
+        <m:r>
+          <w:rPr>
+            <w:rFonts w:ascii="Cambria Math" w:hAnsi="Cambria Math"/>
+          </w:rPr>
+          <m:t>c</m:t>
+        </m:r>
+      </m:oMath>
+      <w:r>
+        <w:t xml:space="preserve"> is radially symmetric</w:t>
       </w:r>
     </w:p>
     <w:p>
       <w:pPr>
-        <w:pStyle w:val="Heading2"/>
-      </w:pPr>
-      <w:r>
-        <w:t>Abbreviations</w:t>
-      </w:r>
-      <w:r>
-        <w:t xml:space="preserve"> and Acronyms</w:t>
-      </w:r>
+        <w:ind w:firstLine="288"/>
+        <w:jc w:val="left"/>
+      </w:pPr>
     </w:p>
     <w:p>
       <w:pPr>
-        <w:pStyle w:val="BodyText"/>
-      </w:pPr>
-      <w:r>
-        <w:t xml:space="preserve">Define abbreviations and acronyms the first time they are used in the text, even after they have been defined in the abstract. Abbreviations such as IEEE, SI, MKS, CGS, sc, dc, and </w:t>
-      </w:r>
-      <w:proofErr w:type="spellStart"/>
-      <w:r>
-        <w:t>rms</w:t>
-      </w:r>
-      <w:proofErr w:type="spellEnd"/>
-      <w:r>
-        <w:t xml:space="preserve"> do not have to be defined. Do not use abbreviations in the title or heads unless they are unavoidable.</w:t>
-      </w:r>
+        <w:ind w:firstLine="288"/>
+        <w:jc w:val="left"/>
+        <w:rPr>
+          <w:i/>
+        </w:rPr>
+      </w:pPr>
+      <m:oMathPara>
+        <m:oMath>
+          <m:r>
+            <w:rPr>
+              <w:rFonts w:ascii="Cambria Math" w:hAnsi="Cambria Math"/>
+            </w:rPr>
+            <m:t>c</m:t>
+          </m:r>
+          <m:d>
+            <m:dPr>
+              <m:ctrlPr>
+                <w:rPr>
+                  <w:rFonts w:ascii="Cambria Math" w:hAnsi="Cambria Math"/>
+                  <w:i/>
+                </w:rPr>
+              </m:ctrlPr>
+            </m:dPr>
+            <m:e>
+              <m:r>
+                <w:rPr>
+                  <w:rFonts w:ascii="Cambria Math" w:hAnsi="Cambria Math"/>
+                </w:rPr>
+                <m:t>ξ,</m:t>
+              </m:r>
+              <m:r>
+                <m:rPr>
+                  <m:sty m:val="b"/>
+                </m:rPr>
+                <w:rPr>
+                  <w:rFonts w:ascii="Cambria Math" w:hAnsi="Cambria Math"/>
+                </w:rPr>
+                <m:t>x</m:t>
+              </m:r>
+            </m:e>
+          </m:d>
+          <m:r>
+            <w:rPr>
+              <w:rFonts w:ascii="Cambria Math" w:hAnsi="Cambria Math"/>
+            </w:rPr>
+            <m:t>=</m:t>
+          </m:r>
+          <m:sSup>
+            <m:sSupPr>
+              <m:ctrlPr>
+                <w:rPr>
+                  <w:rFonts w:ascii="Cambria Math" w:hAnsi="Cambria Math"/>
+                  <w:i/>
+                </w:rPr>
+              </m:ctrlPr>
+            </m:sSupPr>
+            <m:e>
+              <m:r>
+                <w:rPr>
+                  <w:rFonts w:ascii="Cambria Math" w:hAnsi="Cambria Math"/>
+                </w:rPr>
+                <m:t>e</m:t>
+              </m:r>
+            </m:e>
+            <m:sup>
+              <m:r>
+                <w:rPr>
+                  <w:rFonts w:ascii="Cambria Math" w:hAnsi="Cambria Math"/>
+                </w:rPr>
+                <m:t>-</m:t>
+              </m:r>
+              <m:f>
+                <m:fPr>
+                  <m:ctrlPr>
+                    <w:rPr>
+                      <w:rFonts w:ascii="Cambria Math" w:hAnsi="Cambria Math"/>
+                      <w:i/>
+                    </w:rPr>
+                  </m:ctrlPr>
+                </m:fPr>
+                <m:num>
+                  <m:r>
+                    <w:rPr>
+                      <w:rFonts w:ascii="Cambria Math" w:hAnsi="Cambria Math"/>
+                    </w:rPr>
+                    <m:t>1</m:t>
+                  </m:r>
+                </m:num>
+                <m:den>
+                  <m:r>
+                    <w:rPr>
+                      <w:rFonts w:ascii="Cambria Math" w:hAnsi="Cambria Math"/>
+                    </w:rPr>
+                    <m:t>2</m:t>
+                  </m:r>
+                </m:den>
+              </m:f>
+              <m:sSup>
+                <m:sSupPr>
+                  <m:ctrlPr>
+                    <w:rPr>
+                      <w:rFonts w:ascii="Cambria Math" w:hAnsi="Cambria Math"/>
+                      <w:i/>
+                    </w:rPr>
+                  </m:ctrlPr>
+                </m:sSupPr>
+                <m:e>
+                  <m:d>
+                    <m:dPr>
+                      <m:ctrlPr>
+                        <w:rPr>
+                          <w:rFonts w:ascii="Cambria Math" w:hAnsi="Cambria Math"/>
+                          <w:i/>
+                        </w:rPr>
+                      </m:ctrlPr>
+                    </m:dPr>
+                    <m:e>
+                      <m:f>
+                        <m:fPr>
+                          <m:ctrlPr>
+                            <w:rPr>
+                              <w:rFonts w:ascii="Cambria Math" w:hAnsi="Cambria Math"/>
+                              <w:i/>
+                            </w:rPr>
+                          </m:ctrlPr>
+                        </m:fPr>
+                        <m:num>
+                          <m:r>
+                            <w:rPr>
+                              <w:rFonts w:ascii="Cambria Math" w:hAnsi="Cambria Math"/>
+                            </w:rPr>
+                            <m:t>d</m:t>
+                          </m:r>
+                          <m:d>
+                            <m:dPr>
+                              <m:ctrlPr>
+                                <w:rPr>
+                                  <w:rFonts w:ascii="Cambria Math" w:hAnsi="Cambria Math"/>
+                                  <w:i/>
+                                </w:rPr>
+                              </m:ctrlPr>
+                            </m:dPr>
+                            <m:e>
+                              <m:r>
+                                <w:rPr>
+                                  <w:rFonts w:ascii="Cambria Math" w:hAnsi="Cambria Math"/>
+                                </w:rPr>
+                                <m:t>ξ,</m:t>
+                              </m:r>
+                              <m:r>
+                                <m:rPr>
+                                  <m:sty m:val="b"/>
+                                </m:rPr>
+                                <w:rPr>
+                                  <w:rFonts w:ascii="Cambria Math" w:hAnsi="Cambria Math"/>
+                                </w:rPr>
+                                <m:t>x</m:t>
+                              </m:r>
+                            </m:e>
+                          </m:d>
+                        </m:num>
+                        <m:den>
+                          <m:sSub>
+                            <m:sSubPr>
+                              <m:ctrlPr>
+                                <w:rPr>
+                                  <w:rFonts w:ascii="Cambria Math" w:hAnsi="Cambria Math"/>
+                                  <w:i/>
+                                </w:rPr>
+                              </m:ctrlPr>
+                            </m:sSubPr>
+                            <m:e>
+                              <m:r>
+                                <w:rPr>
+                                  <w:rFonts w:ascii="Cambria Math" w:hAnsi="Cambria Math"/>
+                                </w:rPr>
+                                <m:t>σ</m:t>
+                              </m:r>
+                            </m:e>
+                            <m:sub>
+                              <m:r>
+                                <w:rPr>
+                                  <w:rFonts w:ascii="Cambria Math" w:hAnsi="Cambria Math"/>
+                                </w:rPr>
+                                <m:t>d</m:t>
+                              </m:r>
+                            </m:sub>
+                          </m:sSub>
+                        </m:den>
+                      </m:f>
+                    </m:e>
+                  </m:d>
+                </m:e>
+                <m:sup>
+                  <m:r>
+                    <w:rPr>
+                      <w:rFonts w:ascii="Cambria Math" w:hAnsi="Cambria Math"/>
+                    </w:rPr>
+                    <m:t>2</m:t>
+                  </m:r>
+                </m:sup>
+              </m:sSup>
+            </m:sup>
+          </m:sSup>
+        </m:oMath>
+      </m:oMathPara>
     </w:p>
     <w:p>
       <w:pPr>
-        <w:pStyle w:val="Heading2"/>
-      </w:pPr>
-      <w:r>
-        <w:t>Units</w:t>
-      </w:r>
+        <w:ind w:firstLine="288"/>
+        <w:jc w:val="left"/>
+        <w:rPr>
+          <w:i/>
+        </w:rPr>
+      </w:pPr>
     </w:p>
     <w:p>
       <w:pPr>
-        <w:pStyle w:val="bulletlist"/>
-      </w:pPr>
-      <w:r>
-        <w:t xml:space="preserve">Use </w:t>
-      </w:r>
-      <w:r>
-        <w:t>either</w:t>
-      </w:r>
-      <w:r>
-        <w:t xml:space="preserve"> SI (MKS) or CGS as primary units. (SI units are encouraged.) English units may be used as secondary units (in parentheses). An exception would be the use of English units as identifiers in trade, such as “3.5-inch disk drive”.</w:t>
+        <w:jc w:val="left"/>
+      </w:pPr>
+      <w:r>
+        <w:t xml:space="preserve">where the Euclidean distance between point </w:t>
+      </w:r>
+      <m:oMath>
+        <m:r>
+          <m:rPr>
+            <m:sty m:val="b"/>
+          </m:rPr>
+          <w:rPr>
+            <w:rFonts w:ascii="Cambria Math" w:hAnsi="Cambria Math"/>
+          </w:rPr>
+          <m:t>x</m:t>
+        </m:r>
+      </m:oMath>
+      <w:r>
+        <w:t xml:space="preserve"> and </w:t>
+      </w:r>
+      <m:oMath>
+        <m:r>
+          <w:rPr>
+            <w:rFonts w:ascii="Cambria Math" w:hAnsi="Cambria Math"/>
+          </w:rPr>
+          <m:t>ξ</m:t>
+        </m:r>
+      </m:oMath>
+      <w:r>
+        <w:t xml:space="preserve"> is</w:t>
       </w:r>
     </w:p>
     <w:p>
       <w:pPr>
-        <w:pStyle w:val="bulletlist"/>
-      </w:pPr>
-      <w:r>
-        <w:t xml:space="preserve">Avoid combining SI and CGS units, such as current in amperes and magnetic field in </w:t>
-      </w:r>
-      <w:proofErr w:type="spellStart"/>
-      <w:r>
-        <w:t>oersteds</w:t>
-      </w:r>
-      <w:proofErr w:type="spellEnd"/>
-      <w:r>
-        <w:t>. This often leads to confusion because equations do not balance dimensionally. If you must use mixed units, clearly state the units for each quantity that you use in an equation.</w:t>
-      </w:r>
+        <w:jc w:val="left"/>
+      </w:pPr>
     </w:p>
     <w:p>
       <w:pPr>
-        <w:pStyle w:val="bulletlist"/>
-      </w:pPr>
-      <w:r>
-        <w:t>Do not mix complete spellings and abbreviations of units: “</w:t>
-      </w:r>
-      <w:proofErr w:type="spellStart"/>
-      <w:r>
-        <w:t>Wb</w:t>
-      </w:r>
-      <w:proofErr w:type="spellEnd"/>
-      <w:r>
-        <w:t>/m2” or “</w:t>
-      </w:r>
-      <w:proofErr w:type="spellStart"/>
-      <w:r>
-        <w:t>webers</w:t>
-      </w:r>
-      <w:proofErr w:type="spellEnd"/>
-      <w:r>
-        <w:t xml:space="preserve"> per square meter”, not “</w:t>
-      </w:r>
-      <w:proofErr w:type="spellStart"/>
-      <w:r>
-        <w:t>webers</w:t>
-      </w:r>
-      <w:proofErr w:type="spellEnd"/>
-      <w:r>
-        <w:t>/m2”.  Spell out units when they appear in text: “. . . a few henries”, not “. . . a few H”.</w:t>
-      </w:r>
+        <w:jc w:val="left"/>
+        <w:rPr>
+          <w:i/>
+        </w:rPr>
+      </w:pPr>
+      <m:oMathPara>
+        <m:oMath>
+          <m:r>
+            <w:rPr>
+              <w:rFonts w:ascii="Cambria Math" w:hAnsi="Cambria Math"/>
+            </w:rPr>
+            <m:t>d</m:t>
+          </m:r>
+          <m:d>
+            <m:dPr>
+              <m:ctrlPr>
+                <w:rPr>
+                  <w:rFonts w:ascii="Cambria Math" w:hAnsi="Cambria Math"/>
+                  <w:i/>
+                </w:rPr>
+              </m:ctrlPr>
+            </m:dPr>
+            <m:e>
+              <m:r>
+                <w:rPr>
+                  <w:rFonts w:ascii="Cambria Math" w:hAnsi="Cambria Math"/>
+                </w:rPr>
+                <m:t>ξ,</m:t>
+              </m:r>
+              <m:r>
+                <m:rPr>
+                  <m:sty m:val="b"/>
+                </m:rPr>
+                <w:rPr>
+                  <w:rFonts w:ascii="Cambria Math" w:hAnsi="Cambria Math"/>
+                </w:rPr>
+                <m:t>x</m:t>
+              </m:r>
+            </m:e>
+          </m:d>
+          <m:r>
+            <w:rPr>
+              <w:rFonts w:ascii="Cambria Math" w:hAnsi="Cambria Math"/>
+            </w:rPr>
+            <m:t>=d</m:t>
+          </m:r>
+          <m:d>
+            <m:dPr>
+              <m:ctrlPr>
+                <w:rPr>
+                  <w:rFonts w:ascii="Cambria Math" w:hAnsi="Cambria Math"/>
+                  <w:i/>
+                </w:rPr>
+              </m:ctrlPr>
+            </m:dPr>
+            <m:e>
+              <m:r>
+                <w:rPr>
+                  <w:rFonts w:ascii="Cambria Math" w:hAnsi="Cambria Math"/>
+                </w:rPr>
+                <m:t>ξ-</m:t>
+              </m:r>
+              <m:r>
+                <m:rPr>
+                  <m:sty m:val="b"/>
+                </m:rPr>
+                <w:rPr>
+                  <w:rFonts w:ascii="Cambria Math" w:hAnsi="Cambria Math"/>
+                </w:rPr>
+                <m:t>x</m:t>
+              </m:r>
+            </m:e>
+          </m:d>
+          <m:r>
+            <w:rPr>
+              <w:rFonts w:ascii="Cambria Math" w:hAnsi="Cambria Math"/>
+            </w:rPr>
+            <m:t>=</m:t>
+          </m:r>
+          <m:d>
+            <m:dPr>
+              <m:begChr m:val="‖"/>
+              <m:endChr m:val="‖"/>
+              <m:ctrlPr>
+                <w:rPr>
+                  <w:rFonts w:ascii="Cambria Math" w:hAnsi="Cambria Math"/>
+                  <w:i/>
+                </w:rPr>
+              </m:ctrlPr>
+            </m:dPr>
+            <m:e>
+              <m:r>
+                <w:rPr>
+                  <w:rFonts w:ascii="Cambria Math" w:hAnsi="Cambria Math"/>
+                </w:rPr>
+                <m:t>ξ-</m:t>
+              </m:r>
+              <m:r>
+                <m:rPr>
+                  <m:sty m:val="b"/>
+                </m:rPr>
+                <w:rPr>
+                  <w:rFonts w:ascii="Cambria Math" w:hAnsi="Cambria Math"/>
+                </w:rPr>
+                <m:t>x</m:t>
+              </m:r>
+            </m:e>
+          </m:d>
+          <m:r>
+            <w:rPr>
+              <w:rFonts w:ascii="Cambria Math" w:hAnsi="Cambria Math"/>
+            </w:rPr>
+            <m:t>.</m:t>
+          </m:r>
+        </m:oMath>
+      </m:oMathPara>
     </w:p>
     <w:p>
       <w:pPr>
-        <w:pStyle w:val="bulletlist"/>
-      </w:pPr>
-      <w:r>
-        <w:t xml:space="preserve">Use a zero before decimal points: “0.25”, not “.25”. Use “cm3”, not “cc”. </w:t>
-      </w:r>
-      <w:r>
-        <w:t>(</w:t>
-      </w:r>
-      <w:r>
-        <w:rPr>
-          <w:i/>
-          <w:iCs/>
-        </w:rPr>
-        <w:t>bullet list</w:t>
-      </w:r>
-      <w:r>
-        <w:t>)</w:t>
+        <w:jc w:val="left"/>
+      </w:pPr>
+      <w:r>
+        <w:lastRenderedPageBreak/>
+        <w:t>This equation is recognizable as the Gaussian point-spread function without the normalization coefficient</w:t>
+      </w:r>
+      <w:sdt>
+        <w:sdtPr>
+          <w:id w:val="1071930968"/>
+          <w:citation/>
+        </w:sdtPr>
+        <w:sdtContent>
+          <w:r>
+            <w:fldChar w:fldCharType="begin"/>
+          </w:r>
+          <w:r>
+            <w:instrText xml:space="preserve"> CITATION Kla86 \l 1033 </w:instrText>
+          </w:r>
+          <w:r>
+            <w:fldChar w:fldCharType="separate"/>
+          </w:r>
+          <w:r>
+            <w:rPr>
+              <w:noProof/>
+            </w:rPr>
+            <w:t xml:space="preserve"> </w:t>
+          </w:r>
+          <w:r>
+            <w:rPr>
+              <w:noProof/>
+            </w:rPr>
+            <w:t>[1]</w:t>
+          </w:r>
+          <w:r>
+            <w:fldChar w:fldCharType="end"/>
+          </w:r>
+        </w:sdtContent>
+      </w:sdt>
+      <w:r>
+        <w:t xml:space="preserve">. Now we wish to define </w:t>
+      </w:r>
+      <m:oMath>
+        <m:r>
+          <w:rPr>
+            <w:rFonts w:ascii="Cambria Math" w:hAnsi="Cambria Math"/>
+          </w:rPr>
+          <m:t>s</m:t>
+        </m:r>
+      </m:oMath>
+      <w:r>
+        <w:t xml:space="preserve"> in a way that will provide a point-spread of the range. The similarity function </w:t>
+      </w:r>
+      <m:oMath>
+        <m:r>
+          <w:rPr>
+            <w:rFonts w:ascii="Cambria Math" w:hAnsi="Cambria Math"/>
+          </w:rPr>
+          <m:t>s</m:t>
+        </m:r>
+      </m:oMath>
+      <w:r>
+        <w:t xml:space="preserve"> as it turns out is analogous to the function </w:t>
+      </w:r>
+      <m:oMath>
+        <m:r>
+          <w:rPr>
+            <w:rFonts w:ascii="Cambria Math" w:hAnsi="Cambria Math"/>
+          </w:rPr>
+          <m:t>c</m:t>
+        </m:r>
+      </m:oMath>
+      <w:r>
+        <w:t xml:space="preserve"> so it is defined as</w:t>
       </w:r>
     </w:p>
     <w:p>
       <w:pPr>
-        <w:pStyle w:val="Heading2"/>
-      </w:pPr>
-      <w:bookmarkStart w:id="2" w:name="_GoBack"/>
-      <w:bookmarkEnd w:id="2"/>
-      <w:r>
-        <w:lastRenderedPageBreak/>
-        <w:t>Equations</w:t>
-      </w:r>
+        <w:jc w:val="left"/>
+      </w:pPr>
     </w:p>
     <w:p>
       <w:pPr>
-        <w:pStyle w:val="BodyText"/>
-      </w:pPr>
-      <w:r>
-        <w:t>The equations are an exception to the prescribed specifications of this template. You will need to determine whether or not your equation should be typed using either the Times New Roman or the Symbol font (please no other font). To create multileveled equations, it may be necessary to treat the equation as a graphic and insert it into the text after your paper is styled.</w:t>
-      </w:r>
+        <w:jc w:val="left"/>
+        <w:rPr>
+          <w:i/>
+        </w:rPr>
+      </w:pPr>
+      <m:oMathPara>
+        <m:oMath>
+          <m:r>
+            <w:rPr>
+              <w:rFonts w:ascii="Cambria Math" w:hAnsi="Cambria Math"/>
+            </w:rPr>
+            <m:t>s</m:t>
+          </m:r>
+          <m:d>
+            <m:dPr>
+              <m:ctrlPr>
+                <w:rPr>
+                  <w:rFonts w:ascii="Cambria Math" w:hAnsi="Cambria Math"/>
+                  <w:i/>
+                </w:rPr>
+              </m:ctrlPr>
+            </m:dPr>
+            <m:e>
+              <m:r>
+                <w:rPr>
+                  <w:rFonts w:ascii="Cambria Math" w:hAnsi="Cambria Math" w:cs="Cambria Math"/>
+                </w:rPr>
+                <m:t>ξ</m:t>
+              </m:r>
+              <m:r>
+                <w:rPr>
+                  <w:rFonts w:ascii="Cambria Math" w:hAnsi="Cambria Math"/>
+                </w:rPr>
+                <m:t>,</m:t>
+              </m:r>
+              <m:r>
+                <m:rPr>
+                  <m:sty m:val="b"/>
+                </m:rPr>
+                <w:rPr>
+                  <w:rFonts w:ascii="Cambria Math" w:hAnsi="Cambria Math"/>
+                </w:rPr>
+                <m:t>x</m:t>
+              </m:r>
+            </m:e>
+          </m:d>
+          <m:r>
+            <w:rPr>
+              <w:rFonts w:ascii="Cambria Math" w:hAnsi="Cambria Math"/>
+            </w:rPr>
+            <m:t>=</m:t>
+          </m:r>
+          <m:sSup>
+            <m:sSupPr>
+              <m:ctrlPr>
+                <w:rPr>
+                  <w:rFonts w:ascii="Cambria Math" w:hAnsi="Cambria Math"/>
+                  <w:i/>
+                </w:rPr>
+              </m:ctrlPr>
+            </m:sSupPr>
+            <m:e>
+              <m:r>
+                <w:rPr>
+                  <w:rFonts w:ascii="Cambria Math" w:hAnsi="Cambria Math"/>
+                </w:rPr>
+                <m:t>e</m:t>
+              </m:r>
+            </m:e>
+            <m:sup>
+              <m:sSup>
+                <m:sSupPr>
+                  <m:ctrlPr>
+                    <w:rPr>
+                      <w:rFonts w:ascii="Cambria Math" w:hAnsi="Cambria Math"/>
+                      <w:i/>
+                    </w:rPr>
+                  </m:ctrlPr>
+                </m:sSupPr>
+                <m:e>
+                  <m:r>
+                    <w:rPr>
+                      <w:rFonts w:ascii="Cambria Math" w:hAnsi="Cambria Math"/>
+                    </w:rPr>
+                    <m:t>-</m:t>
+                  </m:r>
+                  <m:f>
+                    <m:fPr>
+                      <m:ctrlPr>
+                        <w:rPr>
+                          <w:rFonts w:ascii="Cambria Math" w:hAnsi="Cambria Math"/>
+                          <w:i/>
+                        </w:rPr>
+                      </m:ctrlPr>
+                    </m:fPr>
+                    <m:num>
+                      <m:r>
+                        <w:rPr>
+                          <w:rFonts w:ascii="Cambria Math" w:hAnsi="Cambria Math"/>
+                        </w:rPr>
+                        <m:t>1</m:t>
+                      </m:r>
+                    </m:num>
+                    <m:den>
+                      <m:r>
+                        <w:rPr>
+                          <w:rFonts w:ascii="Cambria Math" w:hAnsi="Cambria Math"/>
+                        </w:rPr>
+                        <m:t>2</m:t>
+                      </m:r>
+                    </m:den>
+                  </m:f>
+                  <m:d>
+                    <m:dPr>
+                      <m:ctrlPr>
+                        <w:rPr>
+                          <w:rFonts w:ascii="Cambria Math" w:hAnsi="Cambria Math"/>
+                          <w:i/>
+                        </w:rPr>
+                      </m:ctrlPr>
+                    </m:dPr>
+                    <m:e>
+                      <m:f>
+                        <m:fPr>
+                          <m:ctrlPr>
+                            <w:rPr>
+                              <w:rFonts w:ascii="Cambria Math" w:hAnsi="Cambria Math"/>
+                              <w:i/>
+                            </w:rPr>
+                          </m:ctrlPr>
+                        </m:fPr>
+                        <m:num>
+                          <m:r>
+                            <w:rPr>
+                              <w:rFonts w:ascii="Cambria Math" w:hAnsi="Cambria Math"/>
+                            </w:rPr>
+                            <m:t>δ</m:t>
+                          </m:r>
+                          <m:d>
+                            <m:dPr>
+                              <m:ctrlPr>
+                                <w:rPr>
+                                  <w:rFonts w:ascii="Cambria Math" w:hAnsi="Cambria Math"/>
+                                  <w:i/>
+                                </w:rPr>
+                              </m:ctrlPr>
+                            </m:dPr>
+                            <m:e>
+                              <m:r>
+                                <m:rPr>
+                                  <m:sty m:val="b"/>
+                                </m:rPr>
+                                <w:rPr>
+                                  <w:rFonts w:ascii="Cambria Math" w:hAnsi="Cambria Math"/>
+                                </w:rPr>
+                                <m:t>f</m:t>
+                              </m:r>
+                              <m:d>
+                                <m:dPr>
+                                  <m:ctrlPr>
+                                    <w:rPr>
+                                      <w:rFonts w:ascii="Cambria Math" w:hAnsi="Cambria Math"/>
+                                      <w:i/>
+                                    </w:rPr>
+                                  </m:ctrlPr>
+                                </m:dPr>
+                                <m:e>
+                                  <m:r>
+                                    <w:rPr>
+                                      <w:rFonts w:ascii="Cambria Math" w:hAnsi="Cambria Math"/>
+                                    </w:rPr>
+                                    <m:t>ξ</m:t>
+                                  </m:r>
+                                </m:e>
+                              </m:d>
+                              <m:r>
+                                <w:rPr>
+                                  <w:rFonts w:ascii="Cambria Math" w:hAnsi="Cambria Math"/>
+                                </w:rPr>
+                                <m:t>,</m:t>
+                              </m:r>
+                              <m:r>
+                                <m:rPr>
+                                  <m:sty m:val="b"/>
+                                </m:rPr>
+                                <w:rPr>
+                                  <w:rFonts w:ascii="Cambria Math" w:hAnsi="Cambria Math"/>
+                                </w:rPr>
+                                <m:t>f</m:t>
+                              </m:r>
+                              <m:d>
+                                <m:dPr>
+                                  <m:ctrlPr>
+                                    <w:rPr>
+                                      <w:rFonts w:ascii="Cambria Math" w:hAnsi="Cambria Math"/>
+                                      <w:i/>
+                                    </w:rPr>
+                                  </m:ctrlPr>
+                                </m:dPr>
+                                <m:e>
+                                  <m:r>
+                                    <m:rPr>
+                                      <m:sty m:val="b"/>
+                                    </m:rPr>
+                                    <w:rPr>
+                                      <w:rFonts w:ascii="Cambria Math" w:hAnsi="Cambria Math"/>
+                                    </w:rPr>
+                                    <m:t>x</m:t>
+                                  </m:r>
+                                </m:e>
+                              </m:d>
+                            </m:e>
+                          </m:d>
+                        </m:num>
+                        <m:den>
+                          <m:sSub>
+                            <m:sSubPr>
+                              <m:ctrlPr>
+                                <w:rPr>
+                                  <w:rFonts w:ascii="Cambria Math" w:hAnsi="Cambria Math"/>
+                                  <w:i/>
+                                </w:rPr>
+                              </m:ctrlPr>
+                            </m:sSubPr>
+                            <m:e>
+                              <m:r>
+                                <w:rPr>
+                                  <w:rFonts w:ascii="Cambria Math" w:hAnsi="Cambria Math"/>
+                                </w:rPr>
+                                <m:t>σ</m:t>
+                              </m:r>
+                            </m:e>
+                            <m:sub>
+                              <m:r>
+                                <w:rPr>
+                                  <w:rFonts w:ascii="Cambria Math" w:hAnsi="Cambria Math"/>
+                                </w:rPr>
+                                <m:t>r</m:t>
+                              </m:r>
+                            </m:sub>
+                          </m:sSub>
+                        </m:den>
+                      </m:f>
+                    </m:e>
+                  </m:d>
+                </m:e>
+                <m:sup>
+                  <m:r>
+                    <w:rPr>
+                      <w:rFonts w:ascii="Cambria Math" w:hAnsi="Cambria Math"/>
+                    </w:rPr>
+                    <m:t>2</m:t>
+                  </m:r>
+                </m:sup>
+              </m:sSup>
+            </m:sup>
+          </m:sSup>
+        </m:oMath>
+      </m:oMathPara>
     </w:p>
     <w:p>
       <w:pPr>
-        <w:pStyle w:val="BodyText"/>
-        <w:rPr>
-          <w:lang w:val="en-US"/>
-        </w:rPr>
-      </w:pPr>
-      <w:r>
-        <w:t>Number equations consecutively. Equation numbers, within parentheses, are to position flush right, as in (1), using a right tab stop. To make your equations more compact, you may use the solidus ( / ), the exp function, or appropriate exponents. Italicize Roman symbols for quantities and variables, but not Greek symbols. Use a long dash rather than a hyphen for a minus sign. Punctuate equations with commas or periods when they are part of a sentence, as in</w:t>
-      </w:r>
+        <w:jc w:val="left"/>
+      </w:pPr>
     </w:p>
     <w:p>
       <w:pPr>
-        <w:pStyle w:val="equation"/>
-      </w:pPr>
-      <w:r>
-        <w:tab/>
-      </w:r>
-      <w:r>
-        <w:rPr>
-          <w:rFonts w:ascii="Times New Roman" w:hAnsi="Times New Roman" w:cs="Times New Roman"/>
-          <w:i/>
-        </w:rPr>
-        <w:t>a</w:t>
-      </w:r>
-      <w:r>
-        <w:t></w:t>
-      </w:r>
-      <w:r>
-        <w:t></w:t>
-      </w:r>
-      <w:r>
-        <w:t></w:t>
-      </w:r>
-      <w:r>
-        <w:rPr>
-          <w:rFonts w:ascii="Times New Roman" w:hAnsi="Times New Roman" w:cs="Times New Roman"/>
-          <w:i/>
-        </w:rPr>
-        <w:t>b</w:t>
-      </w:r>
-      <w:r>
-        <w:t></w:t>
-      </w:r>
-      <w:r>
-        <w:t></w:t>
-      </w:r>
-      <w:r>
-        <w:t></w:t>
-      </w:r>
-      <w:r>
-        <w:t></w:t>
-      </w:r>
-      <w:r>
-        <w:t></w:t>
-      </w:r>
-      <w:r>
-        <w:tab/>
-      </w:r>
-      <w:r>
-        <w:t></w:t>
-      </w:r>
-      <w:r>
-        <w:t></w:t>
-      </w:r>
-      <w:r>
-        <w:t></w:t>
+        <w:jc w:val="left"/>
+      </w:pPr>
+      <w:r>
+        <w:t>where</w:t>
       </w:r>
     </w:p>
     <w:p>
       <w:pPr>
-        <w:pStyle w:val="BodyText"/>
-      </w:pPr>
-      <w:r>
-        <w:t>Note that the equation is centered using a center tab stop. Be sure that the symbols in your equation have been defined before or immediately following the equation. Use “(1)”, not “Eq. (1)” or “equation (1)”, except at the beginning of a sentence: “Equation (1) is . . .”</w:t>
-      </w:r>
+        <w:jc w:val="left"/>
+      </w:pPr>
     </w:p>
     <w:p>
       <w:pPr>
-        <w:pStyle w:val="Heading2"/>
-      </w:pPr>
-      <w:r>
-        <w:t>Some Common Mistakes</w:t>
-      </w:r>
+        <w:jc w:val="left"/>
+        <w:rPr>
+          <w:i/>
+        </w:rPr>
+      </w:pPr>
+      <m:oMathPara>
+        <m:oMath>
+          <m:r>
+            <w:rPr>
+              <w:rFonts w:ascii="Cambria Math" w:hAnsi="Cambria Math"/>
+            </w:rPr>
+            <m:t>δ</m:t>
+          </m:r>
+          <m:d>
+            <m:dPr>
+              <m:ctrlPr>
+                <w:rPr>
+                  <w:rFonts w:ascii="Cambria Math" w:hAnsi="Cambria Math"/>
+                  <w:i/>
+                </w:rPr>
+              </m:ctrlPr>
+            </m:dPr>
+            <m:e>
+              <m:r>
+                <w:rPr>
+                  <w:rFonts w:ascii="Cambria Math" w:hAnsi="Cambria Math"/>
+                </w:rPr>
+                <m:t>ϕ,</m:t>
+              </m:r>
+              <m:r>
+                <m:rPr>
+                  <m:sty m:val="b"/>
+                </m:rPr>
+                <w:rPr>
+                  <w:rFonts w:ascii="Cambria Math" w:hAnsi="Cambria Math"/>
+                </w:rPr>
+                <m:t>f</m:t>
+              </m:r>
+            </m:e>
+          </m:d>
+          <m:r>
+            <w:rPr>
+              <w:rFonts w:ascii="Cambria Math" w:hAnsi="Cambria Math"/>
+            </w:rPr>
+            <m:t>=δ</m:t>
+          </m:r>
+          <m:d>
+            <m:dPr>
+              <m:ctrlPr>
+                <w:rPr>
+                  <w:rFonts w:ascii="Cambria Math" w:hAnsi="Cambria Math"/>
+                  <w:i/>
+                </w:rPr>
+              </m:ctrlPr>
+            </m:dPr>
+            <m:e>
+              <m:r>
+                <w:rPr>
+                  <w:rFonts w:ascii="Cambria Math" w:hAnsi="Cambria Math"/>
+                </w:rPr>
+                <m:t>ϕ-</m:t>
+              </m:r>
+              <m:r>
+                <m:rPr>
+                  <m:sty m:val="b"/>
+                </m:rPr>
+                <w:rPr>
+                  <w:rFonts w:ascii="Cambria Math" w:hAnsi="Cambria Math"/>
+                </w:rPr>
+                <m:t>f</m:t>
+              </m:r>
+            </m:e>
+          </m:d>
+          <m:r>
+            <w:rPr>
+              <w:rFonts w:ascii="Cambria Math" w:hAnsi="Cambria Math"/>
+            </w:rPr>
+            <m:t>=</m:t>
+          </m:r>
+          <m:d>
+            <m:dPr>
+              <m:begChr m:val="‖"/>
+              <m:endChr m:val="‖"/>
+              <m:ctrlPr>
+                <w:rPr>
+                  <w:rFonts w:ascii="Cambria Math" w:hAnsi="Cambria Math"/>
+                  <w:i/>
+                </w:rPr>
+              </m:ctrlPr>
+            </m:dPr>
+            <m:e>
+              <m:r>
+                <w:rPr>
+                  <w:rFonts w:ascii="Cambria Math" w:hAnsi="Cambria Math"/>
+                </w:rPr>
+                <m:t>ϕ-</m:t>
+              </m:r>
+              <m:r>
+                <m:rPr>
+                  <m:sty m:val="b"/>
+                </m:rPr>
+                <w:rPr>
+                  <w:rFonts w:ascii="Cambria Math" w:hAnsi="Cambria Math"/>
+                </w:rPr>
+                <m:t>f</m:t>
+              </m:r>
+            </m:e>
+          </m:d>
+          <m:r>
+            <w:rPr>
+              <w:rFonts w:ascii="Cambria Math" w:hAnsi="Cambria Math"/>
+            </w:rPr>
+            <m:t>.</m:t>
+          </m:r>
+        </m:oMath>
+      </m:oMathPara>
     </w:p>
     <w:p>
       <w:pPr>
-        <w:pStyle w:val="bulletlist"/>
-      </w:pPr>
-      <w:r>
-        <w:t>The word “data” is plural, not singular.</w:t>
-      </w:r>
+        <w:jc w:val="left"/>
+      </w:pPr>
     </w:p>
     <w:p>
       <w:pPr>
-        <w:pStyle w:val="bulletlist"/>
-      </w:pPr>
-      <w:r>
-        <w:t xml:space="preserve">The subscript for the permeability of vacuum </w:t>
-      </w:r>
-      <w:r>
-        <w:rPr>
-          <w:rFonts w:ascii="Symbol" w:hAnsi="Symbol" w:cs="Symbol"/>
-          <w:i/>
-          <w:iCs/>
-          <w:snapToGrid w:val="0"/>
-        </w:rPr>
-        <w:t></w:t>
-      </w:r>
-      <w:r>
-        <w:rPr>
-          <w:vertAlign w:val="subscript"/>
-        </w:rPr>
-        <w:t>0</w:t>
-      </w:r>
-      <w:r>
-        <w:t>, and other common scientific constants, is zero with subscript formatting, not a lowercase letter “o”.</w:t>
+        <w:jc w:val="left"/>
+      </w:pPr>
+      <w:r>
+        <w:t xml:space="preserve">Instead of the measure of the Euclidean distance as it was for the domain function, </w:t>
+      </w:r>
+      <m:oMath>
+        <m:r>
+          <w:rPr>
+            <w:rFonts w:ascii="Cambria Math" w:hAnsi="Cambria Math"/>
+          </w:rPr>
+          <m:t>δ</m:t>
+        </m:r>
+      </m:oMath>
+      <w:r>
+        <w:t xml:space="preserve"> is the measure of distance between two intensity or color values </w:t>
+      </w:r>
+      <m:oMath>
+        <m:r>
+          <w:rPr>
+            <w:rFonts w:ascii="Cambria Math" w:hAnsi="Cambria Math"/>
+          </w:rPr>
+          <m:t>ϕ</m:t>
+        </m:r>
+      </m:oMath>
+      <w:r>
+        <w:t xml:space="preserve"> and </w:t>
+      </w:r>
+      <m:oMath>
+        <m:r>
+          <m:rPr>
+            <m:sty m:val="b"/>
+          </m:rPr>
+          <w:rPr>
+            <w:rFonts w:ascii="Cambria Math" w:hAnsi="Cambria Math"/>
+          </w:rPr>
+          <m:t>f</m:t>
+        </m:r>
+      </m:oMath>
+      <w:r>
+        <w:t>.</w:t>
       </w:r>
     </w:p>
     <w:p>
       <w:pPr>
-        <w:pStyle w:val="bulletlist"/>
-      </w:pPr>
-      <w:r>
-        <w:t>In American English, commas, semi-/colons, periods, question and exclamation marks are located within quotation marks only when a complete thought or name is cited, such as a title or full quotation. When quotation marks are used, instead of a bold or italic typeface, to highlight a word or phrase, punctuation should appear outside of the quotation marks. A parenthetical phrase or statement at the end of a sentence is punctuated outside of the closing parenthesis (like this). (A parenthetical sentence is punctuated within the parentheses.)</w:t>
-      </w:r>
+        <w:ind w:firstLine="288"/>
+        <w:jc w:val="left"/>
+      </w:pPr>
+      <w:r>
+        <w:t xml:space="preserve">There are two </w:t>
+      </w:r>
+      <m:oMath>
+        <m:r>
+          <w:rPr>
+            <w:rFonts w:ascii="Cambria Math" w:hAnsi="Cambria Math"/>
+          </w:rPr>
+          <m:t>σ</m:t>
+        </m:r>
+      </m:oMath>
+      <w:r>
+        <w:t xml:space="preserve"> values, </w:t>
+      </w:r>
+      <m:oMath>
+        <m:sSub>
+          <m:sSubPr>
+            <m:ctrlPr>
+              <w:rPr>
+                <w:rFonts w:ascii="Cambria Math" w:hAnsi="Cambria Math"/>
+                <w:i/>
+              </w:rPr>
+            </m:ctrlPr>
+          </m:sSubPr>
+          <m:e>
+            <m:r>
+              <w:rPr>
+                <w:rFonts w:ascii="Cambria Math" w:hAnsi="Cambria Math"/>
+              </w:rPr>
+              <m:t>σ</m:t>
+            </m:r>
+          </m:e>
+          <m:sub>
+            <m:r>
+              <w:rPr>
+                <w:rFonts w:ascii="Cambria Math" w:hAnsi="Cambria Math"/>
+              </w:rPr>
+              <m:t>d</m:t>
+            </m:r>
+          </m:sub>
+        </m:sSub>
+      </m:oMath>
+      <w:r>
+        <w:t xml:space="preserve"> and </w:t>
+      </w:r>
+      <m:oMath>
+        <m:sSub>
+          <m:sSubPr>
+            <m:ctrlPr>
+              <w:rPr>
+                <w:rFonts w:ascii="Cambria Math" w:hAnsi="Cambria Math"/>
+                <w:i/>
+              </w:rPr>
+            </m:ctrlPr>
+          </m:sSubPr>
+          <m:e>
+            <m:r>
+              <w:rPr>
+                <w:rFonts w:ascii="Cambria Math" w:hAnsi="Cambria Math"/>
+              </w:rPr>
+              <m:t>σ</m:t>
+            </m:r>
+          </m:e>
+          <m:sub>
+            <m:r>
+              <w:rPr>
+                <w:rFonts w:ascii="Cambria Math" w:hAnsi="Cambria Math"/>
+              </w:rPr>
+              <m:t>r</m:t>
+            </m:r>
+          </m:sub>
+        </m:sSub>
+      </m:oMath>
+      <w:r>
+        <w:t xml:space="preserve">, in the bilateral filter. The value for </w:t>
+      </w:r>
+      <m:oMath>
+        <m:sSub>
+          <m:sSubPr>
+            <m:ctrlPr>
+              <w:rPr>
+                <w:rFonts w:ascii="Cambria Math" w:hAnsi="Cambria Math"/>
+                <w:i/>
+              </w:rPr>
+            </m:ctrlPr>
+          </m:sSubPr>
+          <m:e>
+            <m:r>
+              <w:rPr>
+                <w:rFonts w:ascii="Cambria Math" w:hAnsi="Cambria Math"/>
+              </w:rPr>
+              <m:t>σ</m:t>
+            </m:r>
+          </m:e>
+          <m:sub>
+            <m:r>
+              <w:rPr>
+                <w:rFonts w:ascii="Cambria Math" w:hAnsi="Cambria Math"/>
+              </w:rPr>
+              <m:t>d</m:t>
+            </m:r>
+          </m:sub>
+        </m:sSub>
+      </m:oMath>
+      <w:r>
+        <w:t xml:space="preserve"> is the </w:t>
+      </w:r>
+      <m:oMath>
+        <m:r>
+          <w:rPr>
+            <w:rFonts w:ascii="Cambria Math" w:hAnsi="Cambria Math"/>
+          </w:rPr>
+          <m:t>σ</m:t>
+        </m:r>
+      </m:oMath>
+      <w:r>
+        <w:t xml:space="preserve"> for the domain part of the filter, thus it acts exactly as the </w:t>
+      </w:r>
+      <m:oMath>
+        <m:r>
+          <w:rPr>
+            <w:rFonts w:ascii="Cambria Math" w:hAnsi="Cambria Math"/>
+          </w:rPr>
+          <m:t>σ</m:t>
+        </m:r>
+      </m:oMath>
+      <w:r>
+        <w:t xml:space="preserve"> in a standard Gaussian blurring filter would. A large </w:t>
+      </w:r>
+      <m:oMath>
+        <m:sSub>
+          <m:sSubPr>
+            <m:ctrlPr>
+              <w:rPr>
+                <w:rFonts w:ascii="Cambria Math" w:hAnsi="Cambria Math"/>
+                <w:i/>
+              </w:rPr>
+            </m:ctrlPr>
+          </m:sSubPr>
+          <m:e>
+            <m:r>
+              <w:rPr>
+                <w:rFonts w:ascii="Cambria Math" w:hAnsi="Cambria Math"/>
+              </w:rPr>
+              <m:t>σ</m:t>
+            </m:r>
+          </m:e>
+          <m:sub>
+            <m:r>
+              <w:rPr>
+                <w:rFonts w:ascii="Cambria Math" w:hAnsi="Cambria Math"/>
+              </w:rPr>
+              <m:t>d</m:t>
+            </m:r>
+          </m:sub>
+        </m:sSub>
+      </m:oMath>
+      <w:r>
+        <w:t xml:space="preserve"> blurs more, as it combines pixel values from a greater distance in the image. The </w:t>
+      </w:r>
+      <m:oMath>
+        <m:sSub>
+          <m:sSubPr>
+            <m:ctrlPr>
+              <w:rPr>
+                <w:rFonts w:ascii="Cambria Math" w:hAnsi="Cambria Math"/>
+                <w:i/>
+              </w:rPr>
+            </m:ctrlPr>
+          </m:sSubPr>
+          <m:e>
+            <m:r>
+              <w:rPr>
+                <w:rFonts w:ascii="Cambria Math" w:hAnsi="Cambria Math"/>
+              </w:rPr>
+              <m:t>σ</m:t>
+            </m:r>
+          </m:e>
+          <m:sub>
+            <m:r>
+              <w:rPr>
+                <w:rFonts w:ascii="Cambria Math" w:hAnsi="Cambria Math"/>
+              </w:rPr>
+              <m:t>d</m:t>
+            </m:r>
+          </m:sub>
+        </m:sSub>
+      </m:oMath>
+      <w:r>
+        <w:t xml:space="preserve"> must be changed if one desires the same results from an image that is scaled up or down. The other </w:t>
+      </w:r>
+      <m:oMath>
+        <m:r>
+          <w:rPr>
+            <w:rFonts w:ascii="Cambria Math" w:hAnsi="Cambria Math"/>
+          </w:rPr>
+          <m:t>σ</m:t>
+        </m:r>
+      </m:oMath>
+      <w:r>
+        <w:t xml:space="preserve"> in a bilateral filter, </w:t>
+      </w:r>
+      <m:oMath>
+        <m:sSub>
+          <m:sSubPr>
+            <m:ctrlPr>
+              <w:rPr>
+                <w:rFonts w:ascii="Cambria Math" w:hAnsi="Cambria Math"/>
+                <w:i/>
+              </w:rPr>
+            </m:ctrlPr>
+          </m:sSubPr>
+          <m:e>
+            <m:r>
+              <w:rPr>
+                <w:rFonts w:ascii="Cambria Math" w:hAnsi="Cambria Math"/>
+              </w:rPr>
+              <m:t>σ</m:t>
+            </m:r>
+          </m:e>
+          <m:sub>
+            <m:r>
+              <w:rPr>
+                <w:rFonts w:ascii="Cambria Math" w:hAnsi="Cambria Math"/>
+              </w:rPr>
+              <m:t>r</m:t>
+            </m:r>
+          </m:sub>
+        </m:sSub>
+      </m:oMath>
+      <w:r>
+        <w:t xml:space="preserve">, is termed the photometric spread. </w:t>
+      </w:r>
+      <w:r>
+        <w:t xml:space="preserve">This value is set in order to achieve the desired combination of pixel values. Pixels with values much closer to each other than </w:t>
+      </w:r>
+      <m:oMath>
+        <m:sSub>
+          <m:sSubPr>
+            <m:ctrlPr>
+              <w:rPr>
+                <w:rFonts w:ascii="Cambria Math" w:hAnsi="Cambria Math"/>
+                <w:i/>
+              </w:rPr>
+            </m:ctrlPr>
+          </m:sSubPr>
+          <m:e>
+            <m:r>
+              <w:rPr>
+                <w:rFonts w:ascii="Cambria Math" w:hAnsi="Cambria Math"/>
+              </w:rPr>
+              <m:t>σ</m:t>
+            </m:r>
+          </m:e>
+          <m:sub>
+            <m:r>
+              <w:rPr>
+                <w:rFonts w:ascii="Cambria Math" w:hAnsi="Cambria Math"/>
+              </w:rPr>
+              <m:t>r</m:t>
+            </m:r>
+          </m:sub>
+        </m:sSub>
+      </m:oMath>
+      <w:r>
+        <w:t xml:space="preserve"> are mixed while values more distant than </w:t>
+      </w:r>
+      <m:oMath>
+        <m:sSub>
+          <m:sSubPr>
+            <m:ctrlPr>
+              <w:rPr>
+                <w:rFonts w:ascii="Cambria Math" w:hAnsi="Cambria Math"/>
+                <w:i/>
+              </w:rPr>
+            </m:ctrlPr>
+          </m:sSubPr>
+          <m:e>
+            <m:r>
+              <w:rPr>
+                <w:rFonts w:ascii="Cambria Math" w:hAnsi="Cambria Math"/>
+              </w:rPr>
+              <m:t>σ</m:t>
+            </m:r>
+          </m:e>
+          <m:sub>
+            <m:r>
+              <w:rPr>
+                <w:rFonts w:ascii="Cambria Math" w:hAnsi="Cambria Math"/>
+              </w:rPr>
+              <m:t>r</m:t>
+            </m:r>
+          </m:sub>
+        </m:sSub>
+      </m:oMath>
+      <w:r>
+        <w:t xml:space="preserve"> are not.</w:t>
+      </w:r>
+      <w:r>
+        <w:t xml:space="preserve"> Similar to </w:t>
+      </w:r>
+      <m:oMath>
+        <m:sSub>
+          <m:sSubPr>
+            <m:ctrlPr>
+              <w:rPr>
+                <w:rFonts w:ascii="Cambria Math" w:hAnsi="Cambria Math"/>
+                <w:i/>
+              </w:rPr>
+            </m:ctrlPr>
+          </m:sSubPr>
+          <m:e>
+            <m:r>
+              <w:rPr>
+                <w:rFonts w:ascii="Cambria Math" w:hAnsi="Cambria Math"/>
+              </w:rPr>
+              <m:t>σ</m:t>
+            </m:r>
+          </m:e>
+          <m:sub>
+            <m:r>
+              <w:rPr>
+                <w:rFonts w:ascii="Cambria Math" w:hAnsi="Cambria Math"/>
+              </w:rPr>
+              <m:t>d</m:t>
+            </m:r>
+          </m:sub>
+        </m:sSub>
+      </m:oMath>
+      <w:r>
+        <w:t xml:space="preserve"> when the image is edited the value must be changed to achieve similar results. In this case, </w:t>
+      </w:r>
+      <m:oMath>
+        <m:sSub>
+          <m:sSubPr>
+            <m:ctrlPr>
+              <w:rPr>
+                <w:rFonts w:ascii="Cambria Math" w:hAnsi="Cambria Math"/>
+                <w:i/>
+              </w:rPr>
+            </m:ctrlPr>
+          </m:sSubPr>
+          <m:e>
+            <m:r>
+              <w:rPr>
+                <w:rFonts w:ascii="Cambria Math" w:hAnsi="Cambria Math"/>
+              </w:rPr>
+              <m:t>σ</m:t>
+            </m:r>
+          </m:e>
+          <m:sub>
+            <m:r>
+              <w:rPr>
+                <w:rFonts w:ascii="Cambria Math" w:hAnsi="Cambria Math"/>
+              </w:rPr>
+              <m:t>r</m:t>
+            </m:r>
+          </m:sub>
+        </m:sSub>
+      </m:oMath>
+      <w:r>
+        <w:t xml:space="preserve"> must be changed if an image is amplified or attenuated.</w:t>
+      </w:r>
+      <w:sdt>
+        <w:sdtPr>
+          <w:id w:val="-1305844117"/>
+          <w:citation/>
+        </w:sdtPr>
+        <w:sdtContent>
+          <w:r>
+            <w:fldChar w:fldCharType="begin"/>
+          </w:r>
+          <w:r>
+            <w:instrText xml:space="preserve"> CITATION Tom98 \l 1033 </w:instrText>
+          </w:r>
+          <w:r>
+            <w:fldChar w:fldCharType="separate"/>
+          </w:r>
+          <w:r>
+            <w:rPr>
+              <w:noProof/>
+            </w:rPr>
+            <w:t xml:space="preserve"> </w:t>
+          </w:r>
+          <w:r>
+            <w:rPr>
+              <w:noProof/>
+            </w:rPr>
+            <w:t>[5]</w:t>
+          </w:r>
+          <w:r>
+            <w:fldChar w:fldCharType="end"/>
+          </w:r>
+        </w:sdtContent>
+      </w:sdt>
     </w:p>
     <w:p>
       <w:pPr>
-        <w:pStyle w:val="bulletlist"/>
-      </w:pPr>
-      <w:r>
-        <w:t>A graph within a graph is an “inset”, not an “insert”. The word alternatively is preferred to the word “alternately” (unless you really mean something that alternates).</w:t>
-      </w:r>
-    </w:p>
-    <w:p>
-      <w:pPr>
-        <w:pStyle w:val="bulletlist"/>
-      </w:pPr>
-      <w:r>
-        <w:t>Do not use the word “essentially” to mean “approximately” or “effectively”.</w:t>
-      </w:r>
-    </w:p>
-    <w:p>
-      <w:pPr>
-        <w:pStyle w:val="bulletlist"/>
-      </w:pPr>
-      <w:r>
-        <w:t>In your paper title, if the words “that uses” can accurately replace the word “using”, capitalize the “u”; if not, keep using lower-cased.</w:t>
-      </w:r>
-    </w:p>
-    <w:p>
-      <w:pPr>
-        <w:pStyle w:val="bulletlist"/>
-      </w:pPr>
-      <w:r>
-        <w:t>Be aware of the different meanings of the homophones “affect” and “effect”, “complement” and “compliment”, “discreet” and “discrete”, “principal” and “principle”.</w:t>
-      </w:r>
-    </w:p>
-    <w:p>
-      <w:pPr>
-        <w:pStyle w:val="bulletlist"/>
-      </w:pPr>
-      <w:r>
-        <w:t>Do not confuse “imply” and “infer”.</w:t>
-      </w:r>
-    </w:p>
-    <w:p>
-      <w:pPr>
-        <w:pStyle w:val="bulletlist"/>
-      </w:pPr>
-      <w:r>
-        <w:t>The prefix “non” is not a word; it should be joined to the word it modifies, usually without a hyphen.</w:t>
-      </w:r>
-    </w:p>
-    <w:p>
-      <w:pPr>
-        <w:pStyle w:val="bulletlist"/>
-      </w:pPr>
-      <w:r>
-        <w:t>There is no period after the “et” in the Latin abbreviation “et al.”.</w:t>
-      </w:r>
-    </w:p>
-    <w:p>
-      <w:pPr>
-        <w:pStyle w:val="bulletlist"/>
-      </w:pPr>
-      <w:r>
-        <w:t>The abbreviation “i.e.” means “that is”, and the abbreviation “e.g.” means “for example”.</w:t>
-      </w:r>
-    </w:p>
-    <w:p>
-      <w:pPr>
-        <w:pStyle w:val="BodyText"/>
-      </w:pPr>
-      <w:r>
-        <w:t>An excellent style manual for science writers is [7].</w:t>
-      </w:r>
-    </w:p>
-    <w:p>
-      <w:pPr>
-        <w:pStyle w:val="Heading1"/>
-      </w:pPr>
-      <w:r>
-        <w:t xml:space="preserve">Using the </w:t>
-      </w:r>
-      <w:r>
-        <w:t>Template</w:t>
-      </w:r>
-    </w:p>
-    <w:p>
-      <w:pPr>
-        <w:pStyle w:val="BodyText"/>
-      </w:pPr>
-      <w:r>
-        <w:t>After the text edit has been completed, the paper is ready for the template. Duplicate the template file by using the Save As command, and use the naming convention prescribed by your conference for the name of your paper. In this newly created file, highlight all of the contents and import your prepared text file. You are now ready to style your paper; use the scroll down window on the left of the MS Word Formatting toolbar.</w:t>
-      </w:r>
-    </w:p>
-    <w:p>
-      <w:pPr>
-        <w:pStyle w:val="Heading2"/>
-      </w:pPr>
-      <w:r>
-        <w:t>Authors</w:t>
-      </w:r>
-      <w:r>
-        <w:t xml:space="preserve"> and Affiliations</w:t>
-      </w:r>
-    </w:p>
-    <w:p>
-      <w:pPr>
-        <w:pStyle w:val="BodyText"/>
-      </w:pPr>
-      <w:r>
-        <w:t>The template is designed so that author affiliations are not repeated each time for multiple authors of the same affiliation. Please keep your affiliations as succinct as possible (for example, do not differentiate among departments of the same organization). This template was designed for two affiliations.</w:t>
-      </w:r>
-    </w:p>
-    <w:p>
-      <w:pPr>
-        <w:pStyle w:val="Heading3"/>
-      </w:pPr>
-      <w:r>
-        <w:t xml:space="preserve">For author/s of only one affiliation (Heading 3): </w:t>
-      </w:r>
-      <w:r>
-        <w:rPr>
-          <w:i w:val="0"/>
-        </w:rPr>
-        <w:t>To change the default, adjust the template as follows.</w:t>
-      </w:r>
-    </w:p>
-    <w:p>
-      <w:pPr>
-        <w:pStyle w:val="Heading4"/>
-      </w:pPr>
-      <w:r>
-        <w:t>Selection</w:t>
-      </w:r>
-      <w:r>
-        <w:t xml:space="preserve"> (Heading 4): </w:t>
-      </w:r>
-      <w:r>
-        <w:rPr>
-          <w:i w:val="0"/>
-        </w:rPr>
-        <w:t>Highlight all author and affiliation lines.</w:t>
-      </w:r>
-    </w:p>
-    <w:p>
-      <w:pPr>
-        <w:pStyle w:val="Heading4"/>
-      </w:pPr>
-      <w:r>
-        <w:t>Change number of columns:</w:t>
-      </w:r>
+        <w:ind w:firstLine="288"/>
+        <w:jc w:val="left"/>
+        <w:rPr>
+          <w:i/>
+        </w:rPr>
+      </w:pPr>
+      <w:r>
+        <w:t xml:space="preserve">As a Gaussian blurring filter is shift-invariant, the range filter is insensitive to the additive changes of image intensity, making it unbiased. Thus, an image </w:t>
+      </w:r>
+      <m:oMath>
+        <m:r>
+          <m:rPr>
+            <m:sty m:val="b"/>
+          </m:rPr>
+          <w:rPr>
+            <w:rFonts w:ascii="Cambria Math" w:hAnsi="Cambria Math"/>
+          </w:rPr>
+          <m:t>f</m:t>
+        </m:r>
+        <m:d>
+          <m:dPr>
+            <m:ctrlPr>
+              <w:rPr>
+                <w:rFonts w:ascii="Cambria Math" w:hAnsi="Cambria Math"/>
+                <w:i/>
+              </w:rPr>
+            </m:ctrlPr>
+          </m:dPr>
+          <m:e>
+            <m:r>
+              <m:rPr>
+                <m:sty m:val="b"/>
+              </m:rPr>
+              <w:rPr>
+                <w:rFonts w:ascii="Cambria Math" w:hAnsi="Cambria Math"/>
+              </w:rPr>
+              <m:t>x</m:t>
+            </m:r>
+          </m:e>
+        </m:d>
+        <m:r>
+          <w:rPr>
+            <w:rFonts w:ascii="Cambria Math" w:hAnsi="Cambria Math"/>
+          </w:rPr>
+          <m:t>+a</m:t>
+        </m:r>
+      </m:oMath>
+      <w:r>
+        <w:t xml:space="preserve"> which when a range filter is applied has an output </w:t>
+      </w:r>
+      <m:oMath>
+        <m:r>
+          <m:rPr>
+            <m:sty m:val="b"/>
+          </m:rPr>
+          <w:rPr>
+            <w:rFonts w:ascii="Cambria Math" w:hAnsi="Cambria Math"/>
+          </w:rPr>
+          <m:t>h</m:t>
+        </m:r>
+        <m:d>
+          <m:dPr>
+            <m:ctrlPr>
+              <w:rPr>
+                <w:rFonts w:ascii="Cambria Math" w:hAnsi="Cambria Math"/>
+                <w:i/>
+              </w:rPr>
+            </m:ctrlPr>
+          </m:dPr>
+          <m:e>
+            <m:r>
+              <m:rPr>
+                <m:sty m:val="b"/>
+              </m:rPr>
+              <w:rPr>
+                <w:rFonts w:ascii="Cambria Math" w:hAnsi="Cambria Math"/>
+              </w:rPr>
+              <m:t>x</m:t>
+            </m:r>
+          </m:e>
+        </m:d>
+        <m:r>
+          <w:rPr>
+            <w:rFonts w:ascii="Cambria Math" w:hAnsi="Cambria Math"/>
+          </w:rPr>
+          <m:t>+a</m:t>
+        </m:r>
+      </m:oMath>
+      <w:r>
+        <w:t>.</w:t>
+      </w:r>
+      <w:bookmarkStart w:id="3" w:name="_GoBack"/>
+      <w:bookmarkEnd w:id="3"/>
       <w:r>
         <w:t xml:space="preserve"> </w:t>
-      </w:r>
-      <w:r>
-        <w:rPr>
-          <w:i w:val="0"/>
-        </w:rPr>
-        <w:t>Select the Columns icon from the MS Word Standard toolbar and then select “1 Column” from the selection palette.</w:t>
-      </w:r>
-    </w:p>
-    <w:p>
-      <w:pPr>
-        <w:pStyle w:val="Heading4"/>
-      </w:pPr>
-      <w:r>
-        <w:t xml:space="preserve">Deletion: </w:t>
-      </w:r>
-      <w:r>
-        <w:rPr>
-          <w:i w:val="0"/>
-        </w:rPr>
-        <w:t>Delete the author and affiliation lines for the second affiliation.</w:t>
-      </w:r>
-    </w:p>
-    <w:p>
-      <w:pPr>
-        <w:pStyle w:val="Heading3"/>
-      </w:pPr>
-      <w:r>
-        <w:t xml:space="preserve">For author/s of more than two affiliations: </w:t>
-      </w:r>
-      <w:r>
-        <w:rPr>
-          <w:i w:val="0"/>
-        </w:rPr>
-        <w:t>To change the default, adjust the template as follows.</w:t>
-      </w:r>
-    </w:p>
-    <w:p>
-      <w:pPr>
-        <w:pStyle w:val="Heading4"/>
-      </w:pPr>
-      <w:r>
-        <w:t xml:space="preserve">Selection: </w:t>
-      </w:r>
-      <w:r>
-        <w:rPr>
-          <w:i w:val="0"/>
-        </w:rPr>
-        <w:t>Highlight all author and affiliation lines.</w:t>
-      </w:r>
-    </w:p>
-    <w:p>
-      <w:pPr>
-        <w:pStyle w:val="Heading4"/>
-      </w:pPr>
-      <w:r>
-        <w:t xml:space="preserve">Change number of columns: </w:t>
-      </w:r>
-      <w:r>
-        <w:rPr>
-          <w:i w:val="0"/>
-        </w:rPr>
-        <w:t>Select the “Columns” icon from the MS Word Standard toolbar and then select “1 Column” from the selection palette.</w:t>
-      </w:r>
-    </w:p>
-    <w:p>
-      <w:pPr>
-        <w:pStyle w:val="Heading4"/>
-      </w:pPr>
-      <w:r>
-        <w:t>Highlight author and affiliation lines of affiliation 1 and copy this selection.</w:t>
-      </w:r>
-    </w:p>
-    <w:p>
-      <w:pPr>
-        <w:pStyle w:val="Heading4"/>
-      </w:pPr>
-      <w:r>
-        <w:t xml:space="preserve">Formatting: </w:t>
-      </w:r>
-      <w:r>
-        <w:rPr>
-          <w:i w:val="0"/>
-        </w:rPr>
-        <w:t>Insert one hard return immediately after the last character of the last affiliation line. Then paste down the copy of affiliation 1. Repeat as necessary for each additional affiliation.</w:t>
-      </w:r>
-    </w:p>
-    <w:p>
-      <w:pPr>
-        <w:pStyle w:val="Heading4"/>
-      </w:pPr>
-      <w:r>
-        <w:t xml:space="preserve">Reassign number of columns: </w:t>
-      </w:r>
-      <w:r>
-        <w:rPr>
-          <w:i w:val="0"/>
-        </w:rPr>
-        <w:t>Place your cursor to the right of the last character of the last affiliation line of an even numbered affiliation (e.g., if there are five affiliations, place your cursor at end of fourth affiliation). Drag the cursor up to highlight all of the above author and affiliation lines. Go to Column icon and select “2 Columns”. If you have an odd</w:t>
-      </w:r>
-      <w:r>
-        <w:t xml:space="preserve"> </w:t>
-      </w:r>
-      <w:r>
-        <w:rPr>
-          <w:i w:val="0"/>
-        </w:rPr>
-        <w:t>number of affiliations, the final affiliation will be centered on the page; all previous will be in two columns.</w:t>
-      </w:r>
-    </w:p>
-    <w:p>
-      <w:pPr>
-        <w:pStyle w:val="Heading2"/>
-      </w:pPr>
-      <w:r>
-        <w:lastRenderedPageBreak/>
-        <w:t>Identify</w:t>
-      </w:r>
-      <w:r>
-        <w:t xml:space="preserve"> the Headings</w:t>
-      </w:r>
-    </w:p>
-    <w:p>
-      <w:pPr>
-        <w:pStyle w:val="BodyText"/>
-      </w:pPr>
-      <w:r>
-        <w:t>Headings, or heads, are organizational devices that guide the reader through your paper. There are two types: component heads and text heads.</w:t>
-      </w:r>
-    </w:p>
-    <w:p>
-      <w:pPr>
-        <w:pStyle w:val="BodyText"/>
-      </w:pPr>
-      <w:r>
-        <w:t>Component heads identify the different components of your paper and are not topically subordinate to each other. Examples include Acknowledgments and References and, for these, the correct style to use is “Heading 5”. Use “figure caption” for your Figure captions, and “table head” for your table title. Run-in heads, such as “Abstract”, will require you to apply a style (in this case, italic) in addition to the style provided by the drop down menu to differentiate the head from the text.</w:t>
-      </w:r>
-    </w:p>
-    <w:p>
-      <w:pPr>
-        <w:pStyle w:val="BodyText"/>
-      </w:pPr>
-      <w:r>
-        <w:t>Text heads organize the topics on a relational, hierarchical basis. For example, the paper title is the primary text head because all subsequent material relates and elaborates on this one topic. If there are two or more sub-topics, the next level head (uppercase Roman numerals) should be used and, conversely, if there are not at least two sub-topics, then no subheads should be introduced. Styles named “Heading 1”, “Heading 2”, “Heading 3”, and “Heading 4” are prescribed.</w:t>
-      </w:r>
-    </w:p>
-    <w:p>
-      <w:pPr>
-        <w:pStyle w:val="Heading2"/>
-      </w:pPr>
-      <w:r>
-        <w:t>Figures and Tables</w:t>
-      </w:r>
-    </w:p>
-    <w:p>
-      <w:pPr>
-        <w:pStyle w:val="Heading4"/>
-      </w:pPr>
-      <w:r>
-        <w:t xml:space="preserve"> </w:t>
-      </w:r>
-      <w:r>
-        <w:t xml:space="preserve">Positioning Figures and Tables: </w:t>
-      </w:r>
-      <w:r>
-        <w:rPr>
-          <w:i w:val="0"/>
-        </w:rPr>
-        <w:t>Place figures and tables at the top and bottom of columns. Avoid placing them in the middle of columns. Large figures and tables may span across both columns. Figure captions should be below the figures; table heads should appear above the tables. Insert figures and tables after they are cited in the text. Use the abbreviation “Fig. 1”, even at the beginning of a sentence.</w:t>
-      </w:r>
-    </w:p>
-    <w:p>
-      <w:pPr>
-        <w:pStyle w:val="tablehead"/>
-      </w:pPr>
-      <w:r>
-        <w:t>Table Type Styles</w:t>
-      </w:r>
-    </w:p>
-    <w:tbl>
-      <w:tblPr>
-        <w:tblW w:w="0" w:type="auto"/>
-        <w:jc w:val="center"/>
-        <w:tblBorders>
-          <w:top w:val="single" w:sz="2" w:space="0" w:color="auto"/>
-          <w:left w:val="single" w:sz="2" w:space="0" w:color="auto"/>
-          <w:bottom w:val="single" w:sz="2" w:space="0" w:color="auto"/>
-          <w:right w:val="single" w:sz="2" w:space="0" w:color="auto"/>
-          <w:insideH w:val="single" w:sz="2" w:space="0" w:color="auto"/>
-          <w:insideV w:val="single" w:sz="2" w:space="0" w:color="auto"/>
-        </w:tblBorders>
-        <w:tblLayout w:type="fixed"/>
-        <w:tblLook w:val="0000" w:firstRow="0" w:lastRow="0" w:firstColumn="0" w:lastColumn="0" w:noHBand="0" w:noVBand="0"/>
-      </w:tblPr>
-      <w:tblGrid>
-        <w:gridCol w:w="720"/>
-        <w:gridCol w:w="2340"/>
-        <w:gridCol w:w="900"/>
-        <w:gridCol w:w="900"/>
-      </w:tblGrid>
-      <w:tr>
-        <w:tblPrEx>
-          <w:tblCellMar>
-            <w:top w:w="0" w:type="dxa"/>
-            <w:bottom w:w="0" w:type="dxa"/>
-          </w:tblCellMar>
-        </w:tblPrEx>
-        <w:trPr>
-          <w:cantSplit/>
-          <w:trHeight w:val="240"/>
-          <w:tblHeader/>
-          <w:jc w:val="center"/>
-        </w:trPr>
-        <w:tc>
-          <w:tcPr>
-            <w:tcW w:w="720" w:type="dxa"/>
-            <w:vMerge w:val="restart"/>
-            <w:vAlign w:val="center"/>
-          </w:tcPr>
-          <w:p>
-            <w:pPr>
-              <w:pStyle w:val="tablecolhead"/>
-            </w:pPr>
-            <w:r>
-              <w:t>Table Head</w:t>
-            </w:r>
-          </w:p>
-        </w:tc>
-        <w:tc>
-          <w:tcPr>
-            <w:tcW w:w="4140" w:type="dxa"/>
-            <w:gridSpan w:val="3"/>
-            <w:vAlign w:val="center"/>
-          </w:tcPr>
-          <w:p>
-            <w:pPr>
-              <w:pStyle w:val="tablecolhead"/>
-            </w:pPr>
-            <w:r>
-              <w:t>Table Column Head</w:t>
-            </w:r>
-          </w:p>
-        </w:tc>
-      </w:tr>
-      <w:tr>
-        <w:tblPrEx>
-          <w:tblCellMar>
-            <w:top w:w="0" w:type="dxa"/>
-            <w:bottom w:w="0" w:type="dxa"/>
-          </w:tblCellMar>
-        </w:tblPrEx>
-        <w:trPr>
-          <w:cantSplit/>
-          <w:trHeight w:val="240"/>
-          <w:tblHeader/>
-          <w:jc w:val="center"/>
-        </w:trPr>
-        <w:tc>
-          <w:tcPr>
-            <w:tcW w:w="720" w:type="dxa"/>
-            <w:vMerge/>
-          </w:tcPr>
-          <w:p>
-            <w:pPr>
-              <w:rPr>
-                <w:sz w:val="16"/>
-                <w:szCs w:val="16"/>
-              </w:rPr>
-            </w:pPr>
-          </w:p>
-        </w:tc>
-        <w:tc>
-          <w:tcPr>
-            <w:tcW w:w="2340" w:type="dxa"/>
-            <w:vAlign w:val="center"/>
-          </w:tcPr>
-          <w:p>
-            <w:pPr>
-              <w:pStyle w:val="tablecolsubhead"/>
-            </w:pPr>
-            <w:r>
-              <w:t>Table column subhead</w:t>
-            </w:r>
-          </w:p>
-        </w:tc>
-        <w:tc>
-          <w:tcPr>
-            <w:tcW w:w="900" w:type="dxa"/>
-            <w:vAlign w:val="center"/>
-          </w:tcPr>
-          <w:p>
-            <w:pPr>
-              <w:pStyle w:val="tablecolsubhead"/>
-            </w:pPr>
-            <w:r>
-              <w:t>Subhead</w:t>
-            </w:r>
-          </w:p>
-        </w:tc>
-        <w:tc>
-          <w:tcPr>
-            <w:tcW w:w="900" w:type="dxa"/>
-            <w:vAlign w:val="center"/>
-          </w:tcPr>
-          <w:p>
-            <w:pPr>
-              <w:pStyle w:val="tablecolsubhead"/>
-            </w:pPr>
-            <w:r>
-              <w:t>Subhead</w:t>
-            </w:r>
-          </w:p>
-        </w:tc>
-      </w:tr>
-      <w:tr>
-        <w:tblPrEx>
-          <w:tblCellMar>
-            <w:top w:w="0" w:type="dxa"/>
-            <w:bottom w:w="0" w:type="dxa"/>
-          </w:tblCellMar>
-        </w:tblPrEx>
-        <w:trPr>
-          <w:trHeight w:val="320"/>
-          <w:jc w:val="center"/>
-        </w:trPr>
-        <w:tc>
-          <w:tcPr>
-            <w:tcW w:w="720" w:type="dxa"/>
-            <w:vAlign w:val="center"/>
-          </w:tcPr>
-          <w:p>
-            <w:pPr>
-              <w:pStyle w:val="tablecopy"/>
-              <w:rPr>
-                <w:sz w:val="8"/>
-                <w:szCs w:val="8"/>
-              </w:rPr>
-            </w:pPr>
-            <w:r>
-              <w:t>copy</w:t>
-            </w:r>
-          </w:p>
-        </w:tc>
-        <w:tc>
-          <w:tcPr>
-            <w:tcW w:w="2340" w:type="dxa"/>
-            <w:vAlign w:val="center"/>
-          </w:tcPr>
-          <w:p>
-            <w:pPr>
-              <w:pStyle w:val="tablecopy"/>
-            </w:pPr>
-            <w:r>
-              <w:t>More table copy</w:t>
-            </w:r>
-            <w:r>
-              <w:rPr>
-                <w:vertAlign w:val="superscript"/>
-              </w:rPr>
-              <w:t>a</w:t>
-            </w:r>
-          </w:p>
-        </w:tc>
-        <w:tc>
-          <w:tcPr>
-            <w:tcW w:w="900" w:type="dxa"/>
-            <w:vAlign w:val="center"/>
-          </w:tcPr>
-          <w:p>
-            <w:pPr>
-              <w:rPr>
-                <w:sz w:val="16"/>
-                <w:szCs w:val="16"/>
-              </w:rPr>
-            </w:pPr>
-          </w:p>
-        </w:tc>
-        <w:tc>
-          <w:tcPr>
-            <w:tcW w:w="900" w:type="dxa"/>
-            <w:vAlign w:val="center"/>
-          </w:tcPr>
-          <w:p>
-            <w:pPr>
-              <w:rPr>
-                <w:sz w:val="16"/>
-                <w:szCs w:val="16"/>
-              </w:rPr>
-            </w:pPr>
-          </w:p>
-        </w:tc>
-      </w:tr>
-    </w:tbl>
-    <w:p>
-      <w:pPr>
-        <w:pStyle w:val="tablefootnote"/>
-      </w:pPr>
-      <w:r>
-        <w:t xml:space="preserve">Sample </w:t>
-      </w:r>
-      <w:r>
-        <w:t>of</w:t>
-      </w:r>
-      <w:r>
-        <w:t xml:space="preserve"> a </w:t>
-      </w:r>
-      <w:r>
-        <w:t>Table</w:t>
-      </w:r>
-      <w:r>
-        <w:t xml:space="preserve"> </w:t>
-      </w:r>
-      <w:r>
-        <w:t>footnote</w:t>
-      </w:r>
-      <w:r>
-        <w:t xml:space="preserve">. </w:t>
-      </w:r>
-      <w:r>
-        <w:t>(</w:t>
-      </w:r>
-      <w:r>
-        <w:rPr>
-          <w:i/>
-        </w:rPr>
-        <w:t>Table footnote</w:t>
-      </w:r>
-      <w:r>
-        <w:t>)</w:t>
-      </w:r>
-    </w:p>
-    <w:p>
-      <w:pPr>
-        <w:pStyle w:val="figurecaption"/>
-      </w:pPr>
-      <w:r>
-        <w:t xml:space="preserve">Example of a figure </w:t>
-      </w:r>
-      <w:r>
-        <w:t>caption</w:t>
-      </w:r>
-      <w:r>
-        <w:t xml:space="preserve">. </w:t>
-      </w:r>
-      <w:r>
-        <w:rPr>
-          <w:iCs/>
-        </w:rPr>
-        <w:t>(</w:t>
-      </w:r>
-      <w:r>
-        <w:rPr>
-          <w:i/>
-          <w:iCs/>
-        </w:rPr>
-        <w:t>figure caption</w:t>
-      </w:r>
-      <w:r>
-        <w:rPr>
-          <w:iCs/>
-        </w:rPr>
-        <w:t>)</w:t>
-      </w:r>
-    </w:p>
-    <w:p>
-      <w:pPr>
-        <w:pStyle w:val="BodyText"/>
-      </w:pPr>
-      <w:r>
-        <w:t xml:space="preserve">Figure Labels: Use 8 point Times New Roman for Figure labels. Use words rather than symbols or abbreviations when writing Figure axis labels to avoid confusing the reader. As an example, write the quantity “Magnetization”, or “Magnetization, M”, not just “M”. If including units in the label, </w:t>
-      </w:r>
-      <w:r>
-        <w:t>present them within parentheses. Do not label axes only with units. In the example, write “Magnetization (A/m)” or “Magnetization {A[m(1)]}”, not just “A/m”. Do not label axes</w:t>
-      </w:r>
-      <w:r>
-        <w:t xml:space="preserve"> </w:t>
-      </w:r>
-      <w:r>
-        <w:t>with a ratio of quantities and units. For example, write “Temperature (K)”, not “Temperature/K”.</w:t>
       </w:r>
     </w:p>
     <w:p>
@@ -5110,275 +6548,441 @@
         <w:t>bered footnote on the first page.</w:t>
       </w:r>
     </w:p>
-    <w:p/>
     <w:p>
       <w:pPr>
-        <w:pStyle w:val="Heading5"/>
-      </w:pPr>
-      <w:r>
-        <w:t>References</w:t>
+        <w:jc w:val="left"/>
+        <w:rPr>
+          <w:spacing w:val="-1"/>
+          <w:lang w:val="x-none" w:eastAsia="x-none"/>
+        </w:rPr>
+      </w:pPr>
+      <w:r>
+        <w:br w:type="page"/>
       </w:r>
     </w:p>
-    <w:p>
-      <w:pPr>
-        <w:pStyle w:val="BodyText"/>
-      </w:pPr>
-      <w:r>
-        <w:t>The template will number citations consecutively within brackets [1]. The sentence punctuation follows the bracket [2]. Refer simply to the reference number, as in [3]—do not use “Ref. [3]” or “reference [3]” except at the beginning of a sentence: “Reference [3] was the first</w:t>
-      </w:r>
-      <w:r>
-        <w:rPr>
-          <w:lang w:val="en-US"/>
-        </w:rPr>
-        <w:t xml:space="preserve"> </w:t>
-      </w:r>
-      <w:r>
-        <w:t>...</w:t>
-      </w:r>
-      <w:r>
-        <w:t>”</w:t>
-      </w:r>
-    </w:p>
-    <w:p>
-      <w:pPr>
-        <w:pStyle w:val="BodyText"/>
-      </w:pPr>
-      <w:r>
-        <w:t>Number footnotes separately in superscripts. Place the actual footnote at the bottom of the column in which it was cited. Do not put footnotes in the reference list. Use letters for table footnotes.</w:t>
-      </w:r>
-    </w:p>
-    <w:p>
-      <w:pPr>
-        <w:pStyle w:val="BodyText"/>
-      </w:pPr>
-      <w:r>
-        <w:t>Unless there are six au</w:t>
-      </w:r>
-      <w:r>
-        <w:t>thors or more give all authors</w:t>
-      </w:r>
-      <w:r>
-        <w:rPr>
-          <w:lang w:val="en-US"/>
-        </w:rPr>
-        <w:t xml:space="preserve">’ </w:t>
-      </w:r>
-      <w:r>
-        <w:t>names; do not use “et al.”. Papers that have not been published, even if they have been submitted for publication, should be cited as “unpublished” [4]. Papers that have been accepted for publication should be cited as “in press” [5]. Capitalize only the first word in a paper title, except for proper nouns and element symbols.</w:t>
-      </w:r>
-    </w:p>
-    <w:p>
-      <w:pPr>
-        <w:pStyle w:val="BodyText"/>
-      </w:pPr>
-      <w:r>
-        <w:t xml:space="preserve">For </w:t>
-      </w:r>
-      <w:r>
-        <w:t>papers</w:t>
-      </w:r>
-      <w:r>
-        <w:t xml:space="preserve"> published in translation journals, please give the English citation first, followed by the original foreign-language citation [6].</w:t>
-      </w:r>
-    </w:p>
-    <w:p/>
-    <w:p>
-      <w:pPr>
-        <w:pStyle w:val="references"/>
-        <w:ind w:left="354" w:hanging="354"/>
-      </w:pPr>
-      <w:r>
-        <mc:AlternateContent>
-          <mc:Choice Requires="wps">
-            <w:drawing>
-              <wp:anchor distT="0" distB="0" distL="114300" distR="114300" simplePos="0" relativeHeight="251657728" behindDoc="1" locked="0" layoutInCell="1" allowOverlap="1">
-                <wp:simplePos x="0" y="0"/>
-                <wp:positionH relativeFrom="column">
-                  <wp:posOffset>-3418205</wp:posOffset>
-                </wp:positionH>
-                <wp:positionV relativeFrom="paragraph">
-                  <wp:posOffset>2143125</wp:posOffset>
-                </wp:positionV>
-                <wp:extent cx="3200400" cy="1143000"/>
-                <wp:effectExtent l="10795" t="8255" r="8255" b="10795"/>
-                <wp:wrapTight wrapText="bothSides">
-                  <wp:wrapPolygon edited="0">
-                    <wp:start x="-64" y="0"/>
-                    <wp:lineTo x="-64" y="21600"/>
-                    <wp:lineTo x="21664" y="21600"/>
-                    <wp:lineTo x="21664" y="0"/>
-                    <wp:lineTo x="-64" y="0"/>
-                  </wp:wrapPolygon>
-                </wp:wrapTight>
-                <wp:docPr id="1" name="Text Box 8"/>
-                <wp:cNvGraphicFramePr>
-                  <a:graphicFrameLocks xmlns:a="http://schemas.openxmlformats.org/drawingml/2006/main"/>
-                </wp:cNvGraphicFramePr>
-                <a:graphic xmlns:a="http://schemas.openxmlformats.org/drawingml/2006/main">
-                  <a:graphicData uri="http://schemas.microsoft.com/office/word/2010/wordprocessingShape">
-                    <wps:wsp>
-                      <wps:cNvSpPr txBox="1">
-                        <a:spLocks noChangeArrowheads="1"/>
-                      </wps:cNvSpPr>
-                      <wps:spPr bwMode="auto">
-                        <a:xfrm>
-                          <a:off x="0" y="0"/>
-                          <a:ext cx="3200400" cy="1143000"/>
-                        </a:xfrm>
-                        <a:prstGeom prst="rect">
-                          <a:avLst/>
-                        </a:prstGeom>
-                        <a:solidFill>
-                          <a:srgbClr val="FFFFFF"/>
-                        </a:solidFill>
-                        <a:ln w="9525">
-                          <a:solidFill>
-                            <a:srgbClr val="000000"/>
-                          </a:solidFill>
-                          <a:miter lim="800000"/>
-                          <a:headEnd/>
-                          <a:tailEnd/>
-                        </a:ln>
-                      </wps:spPr>
-                      <wps:txbx>
-                        <w:txbxContent>
-                          <w:p>
-                            <w:pPr>
-                              <w:pStyle w:val="BodyText"/>
-                            </w:pPr>
-                            <w:r>
-                              <w:t>We suggest that you use a text box to insert a graphic (which is ideally a 300 dpi TIFF or EPS file, with all fonts embedded) because, in an MSW document, this method is somewhat more stable than directly inserting a picture.</w:t>
-                            </w:r>
-                          </w:p>
-                          <w:p>
-                            <w:pPr>
-                              <w:pStyle w:val="BodyText"/>
-                            </w:pPr>
-                            <w:r>
-                              <w:t>To have non-visible rules on your frame, use the MSWord “Format” pull-down menu, select Text Box &gt; Colors and Lines to choose No Fill and No Line.</w:t>
-                            </w:r>
-                          </w:p>
-                        </w:txbxContent>
-                      </wps:txbx>
-                      <wps:bodyPr rot="0" vert="horz" wrap="square" lIns="91440" tIns="45720" rIns="91440" bIns="45720" anchor="t" anchorCtr="0" upright="1">
-                        <a:noAutofit/>
-                      </wps:bodyPr>
-                    </wps:wsp>
-                  </a:graphicData>
-                </a:graphic>
-                <wp14:sizeRelH relativeFrom="page">
-                  <wp14:pctWidth>0</wp14:pctWidth>
-                </wp14:sizeRelH>
-                <wp14:sizeRelV relativeFrom="page">
-                  <wp14:pctHeight>0</wp14:pctHeight>
-                </wp14:sizeRelV>
-              </wp:anchor>
-            </w:drawing>
-          </mc:Choice>
-          <mc:Fallback>
-            <w:pict>
-              <v:shapetype id="_x0000_t202" coordsize="21600,21600" o:spt="202" path="m,l,21600r21600,l21600,xe">
-                <v:stroke joinstyle="miter"/>
-                <v:path gradientshapeok="t" o:connecttype="rect"/>
-              </v:shapetype>
-              <v:shape id="Text Box 8" o:spid="_x0000_s1026" type="#_x0000_t202" style="position:absolute;left:0;text-align:left;margin-left:-269.15pt;margin-top:168.75pt;width:252pt;height:90pt;z-index:-251658752;visibility:visible;mso-wrap-style:square;mso-width-percent:0;mso-height-percent:0;mso-wrap-distance-left:9pt;mso-wrap-distance-top:0;mso-wrap-distance-right:9pt;mso-wrap-distance-bottom:0;mso-position-horizontal:absolute;mso-position-horizontal-relative:text;mso-position-vertical:absolute;mso-position-vertical-relative:text;mso-width-percent:0;mso-height-percent:0;mso-width-relative:page;mso-height-relative:page;v-text-anchor:top" o:gfxdata="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">
-                <v:textbox>
-                  <w:txbxContent>
-                    <w:p>
-                      <w:pPr>
-                        <w:pStyle w:val="BodyText"/>
-                      </w:pPr>
-                      <w:r>
-                        <w:t>We suggest that you use a text box to insert a graphic (which is ideally a 300 dpi TIFF or EPS file, with all fonts embedded) because, in an MSW document, this method is somewhat more stable than directly inserting a picture.</w:t>
-                      </w:r>
-                    </w:p>
-                    <w:p>
-                      <w:pPr>
-                        <w:pStyle w:val="BodyText"/>
-                      </w:pPr>
-                      <w:r>
-                        <w:t>To have non-visible rules on your frame, use the MSWord “Format” pull-down menu, select Text Box &gt; Colors and Lines to choose No Fill and No Line.</w:t>
-                      </w:r>
-                    </w:p>
-                  </w:txbxContent>
-                </v:textbox>
-                <w10:wrap type="tight"/>
-              </v:shape>
-            </w:pict>
-          </mc:Fallback>
-        </mc:AlternateContent>
-      </w:r>
-      <w:r>
-        <w:t xml:space="preserve">G. Eason, B. Noble, and I. N. Sneddon, “On certain integrals of Lipschitz-Hankel type involving products of Bessel functions,” Phil. Trans. Roy. Soc. London, vol. A247, pp. 529–551, April 1955. </w:t>
-      </w:r>
-      <w:r>
-        <w:rPr>
-          <w:i/>
-          <w:iCs/>
-        </w:rPr>
-        <w:t>(references)</w:t>
-      </w:r>
-    </w:p>
-    <w:p>
-      <w:pPr>
-        <w:pStyle w:val="references"/>
-        <w:ind w:left="354" w:hanging="354"/>
-      </w:pPr>
-      <w:r>
-        <w:t>J. Clerk Maxwell, A Treatise on Electricity and Magnetism, 3rd ed., vol. 2. Oxford: Clarendon, 1892, pp.68–73.</w:t>
-      </w:r>
-    </w:p>
-    <w:p>
-      <w:pPr>
-        <w:pStyle w:val="references"/>
-        <w:ind w:left="354" w:hanging="354"/>
-      </w:pPr>
-      <w:r>
-        <w:t>I. S. Jacobs and C. P. Bean, “Fine particles, thin films and exchange anisotropy,” in Magnetism, vol. III, G. T. Rado and H. Suhl, Eds. New York: Academic, 1963, pp. 271–350.</w:t>
-      </w:r>
-    </w:p>
-    <w:p>
-      <w:pPr>
-        <w:pStyle w:val="references"/>
-        <w:ind w:left="354" w:hanging="354"/>
-      </w:pPr>
-      <w:r>
-        <w:t>K. Elissa, “Title of paper if known,” unpublished.</w:t>
-      </w:r>
-    </w:p>
-    <w:p>
-      <w:pPr>
-        <w:pStyle w:val="references"/>
-        <w:ind w:left="354" w:hanging="354"/>
-      </w:pPr>
-      <w:r>
-        <w:t>R. Nicole, “Title of paper with only first word capitalized,” J. Name Stand. Abbrev., in press.</w:t>
-      </w:r>
-    </w:p>
-    <w:p>
-      <w:pPr>
-        <w:pStyle w:val="references"/>
-        <w:ind w:left="354" w:hanging="354"/>
-      </w:pPr>
-      <w:r>
-        <w:t>Y. Yorozu, M. Hirano, K. Oka, and Y. Tagawa, “Electron spectroscopy studies on magneto-optical media and plastic substrate interface,” IEEE Transl. J. Magn. Japan, vol. 2, pp. 740–741, August 1987 [Digests 9th Annual Conf. Magnetics Japan, p. 301, 1982].</w:t>
-      </w:r>
-    </w:p>
-    <w:p>
-      <w:pPr>
-        <w:pStyle w:val="references"/>
-        <w:ind w:left="354" w:hanging="354"/>
-      </w:pPr>
-      <w:r>
-        <w:t>M. Young, The Technical Writer</w:t>
-      </w:r>
-      <w:r>
-        <w:t>’</w:t>
-      </w:r>
-      <w:r>
-        <w:t>s Handbook. Mill Valley, CA: University Science, 1989.</w:t>
-      </w:r>
-    </w:p>
+    <w:sdt>
+      <w:sdtPr>
+        <w:rPr>
+          <w:smallCaps w:val="0"/>
+          <w:noProof w:val="0"/>
+        </w:rPr>
+        <w:id w:val="1260248645"/>
+        <w:docPartObj>
+          <w:docPartGallery w:val="Bibliographies"/>
+          <w:docPartUnique/>
+        </w:docPartObj>
+      </w:sdtPr>
+      <w:sdtEndPr/>
+      <w:sdtContent>
+        <w:p>
+          <w:pPr>
+            <w:pStyle w:val="Heading1"/>
+            <w:numPr>
+              <w:ilvl w:val="0"/>
+              <w:numId w:val="0"/>
+            </w:numPr>
+          </w:pPr>
+          <w:r>
+            <w:t>References</w:t>
+          </w:r>
+        </w:p>
+        <w:sdt>
+          <w:sdtPr>
+            <w:id w:val="-573587230"/>
+            <w:bibliography/>
+          </w:sdtPr>
+          <w:sdtEndPr/>
+          <w:sdtContent>
+            <w:p>
+              <w:pPr>
+                <w:rPr>
+                  <w:noProof/>
+                </w:rPr>
+              </w:pPr>
+              <w:r>
+                <w:fldChar w:fldCharType="begin"/>
+              </w:r>
+              <w:r>
+                <w:instrText xml:space="preserve"> BIBLIOGRAPHY </w:instrText>
+              </w:r>
+              <w:r>
+                <w:fldChar w:fldCharType="separate"/>
+              </w:r>
+            </w:p>
+            <w:tbl>
+              <w:tblPr>
+                <w:tblW w:w="5000" w:type="pct"/>
+                <w:tblCellSpacing w:w="15" w:type="dxa"/>
+                <w:tblCellMar>
+                  <w:top w:w="15" w:type="dxa"/>
+                  <w:left w:w="15" w:type="dxa"/>
+                  <w:bottom w:w="15" w:type="dxa"/>
+                  <w:right w:w="15" w:type="dxa"/>
+                </w:tblCellMar>
+                <w:tblLook w:val="04A0" w:firstRow="1" w:lastRow="0" w:firstColumn="1" w:lastColumn="0" w:noHBand="0" w:noVBand="1"/>
+              </w:tblPr>
+              <w:tblGrid>
+                <w:gridCol w:w="309"/>
+                <w:gridCol w:w="4724"/>
+              </w:tblGrid>
+              <w:tr>
+                <w:trPr>
+                  <w:divId w:val="1281761998"/>
+                  <w:tblCellSpacing w:w="15" w:type="dxa"/>
+                </w:trPr>
+                <w:tc>
+                  <w:tcPr>
+                    <w:tcW w:w="50" w:type="pct"/>
+                    <w:hideMark/>
+                  </w:tcPr>
+                  <w:p>
+                    <w:pPr>
+                      <w:pStyle w:val="Bibliography"/>
+                      <w:rPr>
+                        <w:noProof/>
+                        <w:sz w:val="24"/>
+                        <w:szCs w:val="24"/>
+                      </w:rPr>
+                    </w:pPr>
+                    <w:r>
+                      <w:rPr>
+                        <w:noProof/>
+                      </w:rPr>
+                      <w:t xml:space="preserve">[1] </w:t>
+                    </w:r>
+                  </w:p>
+                </w:tc>
+                <w:tc>
+                  <w:tcPr>
+                    <w:tcW w:w="0" w:type="auto"/>
+                    <w:hideMark/>
+                  </w:tcPr>
+                  <w:p>
+                    <w:pPr>
+                      <w:pStyle w:val="Bibliography"/>
+                      <w:rPr>
+                        <w:noProof/>
+                      </w:rPr>
+                    </w:pPr>
+                    <w:r>
+                      <w:rPr>
+                        <w:noProof/>
+                      </w:rPr>
+                      <w:t xml:space="preserve">B. Klaus and P. Horn, Robot Vision, Cambridge, MA: MIT Press, 1986. </w:t>
+                    </w:r>
+                  </w:p>
+                </w:tc>
+              </w:tr>
+              <w:tr>
+                <w:trPr>
+                  <w:divId w:val="1281761998"/>
+                  <w:tblCellSpacing w:w="15" w:type="dxa"/>
+                </w:trPr>
+                <w:tc>
+                  <w:tcPr>
+                    <w:tcW w:w="50" w:type="pct"/>
+                    <w:hideMark/>
+                  </w:tcPr>
+                  <w:p>
+                    <w:pPr>
+                      <w:pStyle w:val="Bibliography"/>
+                      <w:rPr>
+                        <w:noProof/>
+                      </w:rPr>
+                    </w:pPr>
+                    <w:r>
+                      <w:rPr>
+                        <w:noProof/>
+                      </w:rPr>
+                      <w:t xml:space="preserve">[2] </w:t>
+                    </w:r>
+                  </w:p>
+                </w:tc>
+                <w:tc>
+                  <w:tcPr>
+                    <w:tcW w:w="0" w:type="auto"/>
+                    <w:hideMark/>
+                  </w:tcPr>
+                  <w:p>
+                    <w:pPr>
+                      <w:pStyle w:val="Bibliography"/>
+                      <w:rPr>
+                        <w:noProof/>
+                      </w:rPr>
+                    </w:pPr>
+                    <w:r>
+                      <w:rPr>
+                        <w:noProof/>
+                      </w:rPr>
+                      <w:t xml:space="preserve">M. Tabb and N. Ahuja, "Multiscale Image Segmentation by Integrated Edge and Region Detection," </w:t>
+                    </w:r>
+                    <w:r>
+                      <w:rPr>
+                        <w:i/>
+                        <w:iCs/>
+                        <w:noProof/>
+                      </w:rPr>
+                      <w:t xml:space="preserve">IEEE Transactions on Image Processing, </w:t>
+                    </w:r>
+                    <w:r>
+                      <w:rPr>
+                        <w:noProof/>
+                      </w:rPr>
+                      <w:t xml:space="preserve">vol. 6, no. 5, 1997. </w:t>
+                    </w:r>
+                  </w:p>
+                </w:tc>
+              </w:tr>
+              <w:tr>
+                <w:trPr>
+                  <w:divId w:val="1281761998"/>
+                  <w:tblCellSpacing w:w="15" w:type="dxa"/>
+                </w:trPr>
+                <w:tc>
+                  <w:tcPr>
+                    <w:tcW w:w="50" w:type="pct"/>
+                    <w:hideMark/>
+                  </w:tcPr>
+                  <w:p>
+                    <w:pPr>
+                      <w:pStyle w:val="Bibliography"/>
+                      <w:rPr>
+                        <w:noProof/>
+                      </w:rPr>
+                    </w:pPr>
+                    <w:r>
+                      <w:rPr>
+                        <w:noProof/>
+                      </w:rPr>
+                      <w:t xml:space="preserve">[3] </w:t>
+                    </w:r>
+                  </w:p>
+                </w:tc>
+                <w:tc>
+                  <w:tcPr>
+                    <w:tcW w:w="0" w:type="auto"/>
+                    <w:hideMark/>
+                  </w:tcPr>
+                  <w:p>
+                    <w:pPr>
+                      <w:pStyle w:val="Bibliography"/>
+                      <w:rPr>
+                        <w:noProof/>
+                      </w:rPr>
+                    </w:pPr>
+                    <w:r>
+                      <w:rPr>
+                        <w:noProof/>
+                      </w:rPr>
+                      <w:t xml:space="preserve">R. T. Chin and C. L. Yeh, "Quantitative evaluation of some edge-preserving noise-smoothing techniques," </w:t>
+                    </w:r>
+                    <w:r>
+                      <w:rPr>
+                        <w:i/>
+                        <w:iCs/>
+                        <w:noProof/>
+                      </w:rPr>
+                      <w:t xml:space="preserve">CVGIP, </w:t>
+                    </w:r>
+                    <w:r>
+                      <w:rPr>
+                        <w:noProof/>
+                      </w:rPr>
+                      <w:t xml:space="preserve">no. 23, pp. 67-91, 1983. </w:t>
+                    </w:r>
+                  </w:p>
+                </w:tc>
+              </w:tr>
+              <w:tr>
+                <w:trPr>
+                  <w:divId w:val="1281761998"/>
+                  <w:tblCellSpacing w:w="15" w:type="dxa"/>
+                </w:trPr>
+                <w:tc>
+                  <w:tcPr>
+                    <w:tcW w:w="50" w:type="pct"/>
+                    <w:hideMark/>
+                  </w:tcPr>
+                  <w:p>
+                    <w:pPr>
+                      <w:pStyle w:val="Bibliography"/>
+                      <w:rPr>
+                        <w:noProof/>
+                      </w:rPr>
+                    </w:pPr>
+                    <w:r>
+                      <w:rPr>
+                        <w:noProof/>
+                      </w:rPr>
+                      <w:t xml:space="preserve">[4] </w:t>
+                    </w:r>
+                  </w:p>
+                </w:tc>
+                <w:tc>
+                  <w:tcPr>
+                    <w:tcW w:w="0" w:type="auto"/>
+                    <w:hideMark/>
+                  </w:tcPr>
+                  <w:p>
+                    <w:pPr>
+                      <w:pStyle w:val="Bibliography"/>
+                      <w:rPr>
+                        <w:noProof/>
+                      </w:rPr>
+                    </w:pPr>
+                    <w:r>
+                      <w:rPr>
+                        <w:noProof/>
+                      </w:rPr>
+                      <w:t xml:space="preserve">P. Perona and J. Malik, "Scale-space and edge detection using anisotropic diffusion," </w:t>
+                    </w:r>
+                    <w:r>
+                      <w:rPr>
+                        <w:i/>
+                        <w:iCs/>
+                        <w:noProof/>
+                      </w:rPr>
+                      <w:t xml:space="preserve">IEEE Trans., </w:t>
+                    </w:r>
+                    <w:r>
+                      <w:rPr>
+                        <w:noProof/>
+                      </w:rPr>
+                      <w:t xml:space="preserve">vol. 12, no. 7, pp. 629-639, 1990. </w:t>
+                    </w:r>
+                  </w:p>
+                </w:tc>
+              </w:tr>
+              <w:tr>
+                <w:trPr>
+                  <w:divId w:val="1281761998"/>
+                  <w:tblCellSpacing w:w="15" w:type="dxa"/>
+                </w:trPr>
+                <w:tc>
+                  <w:tcPr>
+                    <w:tcW w:w="50" w:type="pct"/>
+                    <w:hideMark/>
+                  </w:tcPr>
+                  <w:p>
+                    <w:pPr>
+                      <w:pStyle w:val="Bibliography"/>
+                      <w:rPr>
+                        <w:noProof/>
+                      </w:rPr>
+                    </w:pPr>
+                    <w:r>
+                      <w:rPr>
+                        <w:noProof/>
+                      </w:rPr>
+                      <w:t xml:space="preserve">[5] </w:t>
+                    </w:r>
+                  </w:p>
+                </w:tc>
+                <w:tc>
+                  <w:tcPr>
+                    <w:tcW w:w="0" w:type="auto"/>
+                    <w:hideMark/>
+                  </w:tcPr>
+                  <w:p>
+                    <w:pPr>
+                      <w:pStyle w:val="Bibliography"/>
+                      <w:rPr>
+                        <w:noProof/>
+                      </w:rPr>
+                    </w:pPr>
+                    <w:r>
+                      <w:rPr>
+                        <w:noProof/>
+                      </w:rPr>
+                      <w:t xml:space="preserve">C. Tomasi and R. Manduchi, Bilateral Filtering for Gray and Color Images, Bombay: IEEE International, 1998. </w:t>
+                    </w:r>
+                  </w:p>
+                </w:tc>
+              </w:tr>
+              <w:tr>
+                <w:trPr>
+                  <w:divId w:val="1281761998"/>
+                  <w:tblCellSpacing w:w="15" w:type="dxa"/>
+                </w:trPr>
+                <w:tc>
+                  <w:tcPr>
+                    <w:tcW w:w="50" w:type="pct"/>
+                    <w:hideMark/>
+                  </w:tcPr>
+                  <w:p>
+                    <w:pPr>
+                      <w:pStyle w:val="Bibliography"/>
+                      <w:rPr>
+                        <w:noProof/>
+                      </w:rPr>
+                    </w:pPr>
+                    <w:r>
+                      <w:rPr>
+                        <w:noProof/>
+                      </w:rPr>
+                      <w:t xml:space="preserve">[6] </w:t>
+                    </w:r>
+                  </w:p>
+                </w:tc>
+                <w:tc>
+                  <w:tcPr>
+                    <w:tcW w:w="0" w:type="auto"/>
+                    <w:hideMark/>
+                  </w:tcPr>
+                  <w:p>
+                    <w:pPr>
+                      <w:pStyle w:val="Bibliography"/>
+                      <w:rPr>
+                        <w:noProof/>
+                      </w:rPr>
+                    </w:pPr>
+                    <w:r>
+                      <w:rPr>
+                        <w:noProof/>
+                      </w:rPr>
+                      <w:t xml:space="preserve">D. Luebk, "GPU Architecture: Implications &amp; Trends," in </w:t>
+                    </w:r>
+                    <w:r>
+                      <w:rPr>
+                        <w:i/>
+                        <w:iCs/>
+                        <w:noProof/>
+                      </w:rPr>
+                      <w:t>Siggraph</w:t>
+                    </w:r>
+                    <w:r>
+                      <w:rPr>
+                        <w:noProof/>
+                      </w:rPr>
+                      <w:t xml:space="preserve">, 2008. </w:t>
+                    </w:r>
+                  </w:p>
+                </w:tc>
+              </w:tr>
+            </w:tbl>
+            <w:p>
+              <w:pPr>
+                <w:divId w:val="1281761998"/>
+                <w:rPr>
+                  <w:rFonts w:eastAsia="Times New Roman"/>
+                  <w:noProof/>
+                </w:rPr>
+              </w:pPr>
+            </w:p>
+            <w:p>
+              <w:r>
+                <w:rPr>
+                  <w:b/>
+                  <w:bCs/>
+                  <w:noProof/>
+                </w:rPr>
+                <w:fldChar w:fldCharType="end"/>
+              </w:r>
+            </w:p>
+          </w:sdtContent>
+        </w:sdt>
+      </w:sdtContent>
+    </w:sdt>
     <w:p>
       <w:pPr>
         <w:pStyle w:val="references"/>
@@ -5401,6 +7005,44 @@
     </w:sectPr>
   </w:body>
 </w:document>
+</file>
+
+<file path=word/endnotes.xml><?xml version="1.0" encoding="utf-8"?>
+<w:endnotes xmlns:wpc="http://schemas.microsoft.com/office/word/2010/wordprocessingCanvas" xmlns:cx="http://schemas.microsoft.com/office/drawing/2014/chartex" xmlns:cx1="http://schemas.microsoft.com/office/drawing/2015/9/8/chartex" xmlns:cx2="http://schemas.microsoft.com/office/drawing/2015/10/21/chartex" xmlns:cx3="http://schemas.microsoft.com/office/drawing/2016/5/9/chartex" xmlns:cx4="http://schemas.microsoft.com/office/drawing/2016/5/10/chartex" xmlns:cx5="http://schemas.microsoft.com/office/drawing/2016/5/11/chartex" xmlns:mc="http://schemas.openxmlformats.org/markup-compatibility/2006" xmlns:o="urn:schemas-microsoft-com:office:office" xmlns:r="http://schemas.openxmlformats.org/officeDocument/2006/relationships" xmlns:m="http://schemas.openxmlformats.org/officeDocument/2006/math" xmlns:v="urn:schemas-microsoft-com:vml" xmlns:wp14="http://schemas.microsoft.com/office/word/2010/wordprocessingDrawing" xmlns:wp="http://schemas.openxmlformats.org/drawingml/2006/wordprocessingDrawing" xmlns:w10="urn:schemas-microsoft-com:office:word" xmlns:w="http://schemas.openxmlformats.org/wordprocessingml/2006/main" xmlns:w14="http://schemas.microsoft.com/office/word/2010/wordml" xmlns:w15="http://schemas.microsoft.com/office/word/2012/wordml" xmlns:w16se="http://schemas.microsoft.com/office/word/2015/wordml/symex" xmlns:wpg="http://schemas.microsoft.com/office/word/2010/wordprocessingGroup" xmlns:wpi="http://schemas.microsoft.com/office/word/2010/wordprocessingInk" xmlns:wne="http://schemas.microsoft.com/office/word/2006/wordml" xmlns:wps="http://schemas.microsoft.com/office/word/2010/wordprocessingShape" mc:Ignorable="w14 w15 w16se wp14">
+  <w:endnote w:type="separator" w:id="-1">
+    <w:p>
+      <w:r>
+        <w:separator/>
+      </w:r>
+    </w:p>
+  </w:endnote>
+  <w:endnote w:type="continuationSeparator" w:id="0">
+    <w:p>
+      <w:r>
+        <w:continuationSeparator/>
+      </w:r>
+    </w:p>
+  </w:endnote>
+</w:endnotes>
+</file>
+
+<file path=word/footnotes.xml><?xml version="1.0" encoding="utf-8"?>
+<w:footnotes xmlns:wpc="http://schemas.microsoft.com/office/word/2010/wordprocessingCanvas" xmlns:cx="http://schemas.microsoft.com/office/drawing/2014/chartex" xmlns:cx1="http://schemas.microsoft.com/office/drawing/2015/9/8/chartex" xmlns:cx2="http://schemas.microsoft.com/office/drawing/2015/10/21/chartex" xmlns:cx3="http://schemas.microsoft.com/office/drawing/2016/5/9/chartex" xmlns:cx4="http://schemas.microsoft.com/office/drawing/2016/5/10/chartex" xmlns:cx5="http://schemas.microsoft.com/office/drawing/2016/5/11/chartex" xmlns:mc="http://schemas.openxmlformats.org/markup-compatibility/2006" xmlns:o="urn:schemas-microsoft-com:office:office" xmlns:r="http://schemas.openxmlformats.org/officeDocument/2006/relationships" xmlns:m="http://schemas.openxmlformats.org/officeDocument/2006/math" xmlns:v="urn:schemas-microsoft-com:vml" xmlns:wp14="http://schemas.microsoft.com/office/word/2010/wordprocessingDrawing" xmlns:wp="http://schemas.openxmlformats.org/drawingml/2006/wordprocessingDrawing" xmlns:w10="urn:schemas-microsoft-com:office:word" xmlns:w="http://schemas.openxmlformats.org/wordprocessingml/2006/main" xmlns:w14="http://schemas.microsoft.com/office/word/2010/wordml" xmlns:w15="http://schemas.microsoft.com/office/word/2012/wordml" xmlns:w16se="http://schemas.microsoft.com/office/word/2015/wordml/symex" xmlns:wpg="http://schemas.microsoft.com/office/word/2010/wordprocessingGroup" xmlns:wpi="http://schemas.microsoft.com/office/word/2010/wordprocessingInk" xmlns:wne="http://schemas.microsoft.com/office/word/2006/wordml" xmlns:wps="http://schemas.microsoft.com/office/word/2010/wordprocessingShape" mc:Ignorable="w14 w15 w16se wp14">
+  <w:footnote w:type="separator" w:id="-1">
+    <w:p>
+      <w:r>
+        <w:separator/>
+      </w:r>
+    </w:p>
+  </w:footnote>
+  <w:footnote w:type="continuationSeparator" w:id="0">
+    <w:p>
+      <w:r>
+        <w:continuationSeparator/>
+      </w:r>
+    </w:p>
+  </w:footnote>
+</w:footnotes>
 </file>
 
 <file path=word/numbering.xml><?xml version="1.0" encoding="utf-8"?>
@@ -5984,6 +7626,7 @@
         <w:strike w:val="0"/>
         <w:dstrike w:val="0"/>
         <w:vanish w:val="0"/>
+        <w:color w:val="000000"/>
         <w:sz w:val="16"/>
         <w:szCs w:val="16"/>
         <w:vertAlign w:val="superscript"/>
@@ -5995,11 +7638,6 @@
           <w14:prstDash w14:val="solid"/>
           <w14:bevel/>
         </w14:textOutline>
-        <w14:textFill>
-          <w14:solidFill>
-            <w14:srgbClr w14:val="000000"/>
-          </w14:solidFill>
-        </w14:textFill>
       </w:rPr>
     </w:lvl>
     <w:lvl w:ilvl="1" w:tplc="04090019">
@@ -6888,7 +8526,7 @@
   </w:docDefaults>
   <w:latentStyles w:defLockedState="0" w:defUIPriority="0" w:defSemiHidden="0" w:defUnhideWhenUsed="0" w:defQFormat="0" w:count="374">
     <w:lsdException w:name="Normal" w:qFormat="1"/>
-    <w:lsdException w:name="heading 1" w:qFormat="1"/>
+    <w:lsdException w:name="heading 1" w:uiPriority="9" w:qFormat="1"/>
     <w:lsdException w:name="heading 2" w:qFormat="1"/>
     <w:lsdException w:name="heading 3" w:qFormat="1"/>
     <w:lsdException w:name="heading 4" w:qFormat="1"/>
@@ -6902,6 +8540,50 @@
     <w:lsdException w:name="Subtitle" w:qFormat="1"/>
     <w:lsdException w:name="Strong" w:qFormat="1"/>
     <w:lsdException w:name="Emphasis" w:qFormat="1"/>
+    <w:lsdException w:name="Normal Table" w:semiHidden="1" w:unhideWhenUsed="1"/>
+    <w:lsdException w:name="Table Simple 1" w:semiHidden="1" w:unhideWhenUsed="1"/>
+    <w:lsdException w:name="Table Simple 2" w:semiHidden="1" w:unhideWhenUsed="1"/>
+    <w:lsdException w:name="Table Simple 3" w:semiHidden="1" w:unhideWhenUsed="1"/>
+    <w:lsdException w:name="Table Classic 1" w:semiHidden="1" w:unhideWhenUsed="1"/>
+    <w:lsdException w:name="Table Classic 2" w:semiHidden="1" w:unhideWhenUsed="1"/>
+    <w:lsdException w:name="Table Classic 3" w:semiHidden="1" w:unhideWhenUsed="1"/>
+    <w:lsdException w:name="Table Classic 4" w:semiHidden="1" w:unhideWhenUsed="1"/>
+    <w:lsdException w:name="Table Colorful 1" w:semiHidden="1" w:unhideWhenUsed="1"/>
+    <w:lsdException w:name="Table Colorful 2" w:semiHidden="1" w:unhideWhenUsed="1"/>
+    <w:lsdException w:name="Table Colorful 3" w:semiHidden="1" w:unhideWhenUsed="1"/>
+    <w:lsdException w:name="Table Columns 1" w:semiHidden="1" w:unhideWhenUsed="1"/>
+    <w:lsdException w:name="Table Columns 2" w:semiHidden="1" w:unhideWhenUsed="1"/>
+    <w:lsdException w:name="Table Columns 3" w:semiHidden="1" w:unhideWhenUsed="1"/>
+    <w:lsdException w:name="Table Columns 4" w:semiHidden="1" w:unhideWhenUsed="1"/>
+    <w:lsdException w:name="Table Columns 5" w:semiHidden="1" w:unhideWhenUsed="1"/>
+    <w:lsdException w:name="Table Grid 1" w:semiHidden="1" w:unhideWhenUsed="1"/>
+    <w:lsdException w:name="Table Grid 2" w:semiHidden="1" w:unhideWhenUsed="1"/>
+    <w:lsdException w:name="Table Grid 3" w:semiHidden="1" w:unhideWhenUsed="1"/>
+    <w:lsdException w:name="Table Grid 4" w:semiHidden="1" w:unhideWhenUsed="1"/>
+    <w:lsdException w:name="Table Grid 5" w:semiHidden="1" w:unhideWhenUsed="1"/>
+    <w:lsdException w:name="Table Grid 6" w:semiHidden="1" w:unhideWhenUsed="1"/>
+    <w:lsdException w:name="Table Grid 7" w:semiHidden="1" w:unhideWhenUsed="1"/>
+    <w:lsdException w:name="Table Grid 8" w:semiHidden="1" w:unhideWhenUsed="1"/>
+    <w:lsdException w:name="Table List 1" w:semiHidden="1" w:unhideWhenUsed="1"/>
+    <w:lsdException w:name="Table List 2" w:semiHidden="1" w:unhideWhenUsed="1"/>
+    <w:lsdException w:name="Table List 3" w:semiHidden="1" w:unhideWhenUsed="1"/>
+    <w:lsdException w:name="Table List 4" w:semiHidden="1" w:unhideWhenUsed="1"/>
+    <w:lsdException w:name="Table List 5" w:semiHidden="1" w:unhideWhenUsed="1"/>
+    <w:lsdException w:name="Table List 6" w:semiHidden="1" w:unhideWhenUsed="1"/>
+    <w:lsdException w:name="Table List 7" w:semiHidden="1" w:unhideWhenUsed="1"/>
+    <w:lsdException w:name="Table List 8" w:semiHidden="1" w:unhideWhenUsed="1"/>
+    <w:lsdException w:name="Table 3D effects 1" w:semiHidden="1" w:unhideWhenUsed="1"/>
+    <w:lsdException w:name="Table 3D effects 2" w:semiHidden="1" w:unhideWhenUsed="1"/>
+    <w:lsdException w:name="Table 3D effects 3" w:semiHidden="1" w:unhideWhenUsed="1"/>
+    <w:lsdException w:name="Table Contemporary" w:semiHidden="1" w:unhideWhenUsed="1"/>
+    <w:lsdException w:name="Table Elegant" w:semiHidden="1" w:unhideWhenUsed="1"/>
+    <w:lsdException w:name="Table Professional" w:semiHidden="1" w:unhideWhenUsed="1"/>
+    <w:lsdException w:name="Table Subtle 1" w:semiHidden="1" w:unhideWhenUsed="1"/>
+    <w:lsdException w:name="Table Subtle 2" w:semiHidden="1" w:unhideWhenUsed="1"/>
+    <w:lsdException w:name="Table Web 1" w:semiHidden="1" w:unhideWhenUsed="1"/>
+    <w:lsdException w:name="Table Web 2" w:semiHidden="1" w:unhideWhenUsed="1"/>
+    <w:lsdException w:name="Table Web 3" w:semiHidden="1" w:unhideWhenUsed="1"/>
+    <w:lsdException w:name="Table Theme" w:semiHidden="1" w:unhideWhenUsed="1"/>
     <w:lsdException w:name="Placeholder Text" w:semiHidden="1" w:uiPriority="99"/>
     <w:lsdException w:name="No Spacing" w:uiPriority="1" w:qFormat="1"/>
     <w:lsdException w:name="Light Shading" w:uiPriority="60"/>
@@ -7132,6 +8814,8 @@
     <w:name w:val="heading 1"/>
     <w:basedOn w:val="Normal"/>
     <w:next w:val="Normal"/>
+    <w:link w:val="Heading1Char"/>
+    <w:uiPriority w:val="9"/>
     <w:qFormat/>
     <w:rsid w:val="006B6B66"/>
     <w:pPr>
@@ -7246,10 +8930,15 @@
   </w:style>
   <w:style w:type="character" w:default="1" w:styleId="DefaultParagraphFont">
     <w:name w:val="Default Paragraph Font"/>
+    <w:uiPriority w:val="1"/>
+    <w:semiHidden/>
+    <w:unhideWhenUsed/>
   </w:style>
   <w:style w:type="table" w:default="1" w:styleId="TableNormal">
     <w:name w:val="Normal Table"/>
+    <w:uiPriority w:val="99"/>
     <w:semiHidden/>
+    <w:unhideWhenUsed/>
     <w:tblPr>
       <w:tblInd w:w="0" w:type="dxa"/>
       <w:tblCellMar>
@@ -7262,7 +8951,9 @@
   </w:style>
   <w:style w:type="numbering" w:default="1" w:styleId="NoList">
     <w:name w:val="No List"/>
+    <w:uiPriority w:val="99"/>
     <w:semiHidden/>
+    <w:unhideWhenUsed/>
   </w:style>
   <w:style w:type="paragraph" w:customStyle="1" w:styleId="Abstract">
     <w:name w:val="Abstract"/>
@@ -7562,6 +9253,61 @@
       <w:szCs w:val="18"/>
     </w:rPr>
   </w:style>
+  <w:style w:type="paragraph" w:styleId="Header">
+    <w:name w:val="header"/>
+    <w:basedOn w:val="Normal"/>
+    <w:link w:val="HeaderChar"/>
+    <w:rsid w:val="00580A94"/>
+    <w:pPr>
+      <w:tabs>
+        <w:tab w:val="center" w:pos="4680"/>
+        <w:tab w:val="right" w:pos="9360"/>
+      </w:tabs>
+    </w:pPr>
+  </w:style>
+  <w:style w:type="character" w:customStyle="1" w:styleId="HeaderChar">
+    <w:name w:val="Header Char"/>
+    <w:basedOn w:val="DefaultParagraphFont"/>
+    <w:link w:val="Header"/>
+    <w:rsid w:val="00580A94"/>
+  </w:style>
+  <w:style w:type="paragraph" w:styleId="Footer">
+    <w:name w:val="footer"/>
+    <w:basedOn w:val="Normal"/>
+    <w:link w:val="FooterChar"/>
+    <w:rsid w:val="00580A94"/>
+    <w:pPr>
+      <w:tabs>
+        <w:tab w:val="center" w:pos="4680"/>
+        <w:tab w:val="right" w:pos="9360"/>
+      </w:tabs>
+    </w:pPr>
+  </w:style>
+  <w:style w:type="character" w:customStyle="1" w:styleId="FooterChar">
+    <w:name w:val="Footer Char"/>
+    <w:basedOn w:val="DefaultParagraphFont"/>
+    <w:link w:val="Footer"/>
+    <w:rsid w:val="00580A94"/>
+  </w:style>
+  <w:style w:type="character" w:customStyle="1" w:styleId="Heading1Char">
+    <w:name w:val="Heading 1 Char"/>
+    <w:basedOn w:val="DefaultParagraphFont"/>
+    <w:link w:val="Heading1"/>
+    <w:uiPriority w:val="9"/>
+    <w:rsid w:val="00EE0DDD"/>
+    <w:rPr>
+      <w:smallCaps/>
+      <w:noProof/>
+    </w:rPr>
+  </w:style>
+  <w:style w:type="paragraph" w:styleId="Bibliography">
+    <w:name w:val="Bibliography"/>
+    <w:basedOn w:val="Normal"/>
+    <w:next w:val="Normal"/>
+    <w:uiPriority w:val="37"/>
+    <w:unhideWhenUsed/>
+    <w:rsid w:val="00EE0DDD"/>
+  </w:style>
 </w:styles>
 </file>
 
@@ -7655,7 +9401,11 @@
   <w:rsids>
     <w:rsidRoot w:val="001019BE"/>
     <w:rsid w:val="001019BE"/>
+    <w:rsid w:val="001F3285"/>
+    <w:rsid w:val="00226407"/>
     <w:rsid w:val="00870B7F"/>
+    <w:rsid w:val="0091777F"/>
+    <w:rsid w:val="00CA7FD4"/>
   </w:rsids>
   <m:mathPr>
     <m:mathFont m:val="Cambria Math"/>
@@ -8107,7 +9857,7 @@
     <w:basedOn w:val="DefaultParagraphFont"/>
     <w:uiPriority w:val="99"/>
     <w:semiHidden/>
-    <w:rsid w:val="001019BE"/>
+    <w:rsid w:val="00226407"/>
     <w:rPr>
       <w:color w:val="808080"/>
     </w:rPr>
@@ -8569,7 +10319,7 @@
 </file>
 
 <file path=customXml/itemProps1.xml><?xml version="1.0" encoding="utf-8"?>
-<ds:datastoreItem xmlns:ds="http://schemas.openxmlformats.org/officeDocument/2006/customXml" ds:itemID="{6AB3AE1A-A759-4C00-AD97-D509E27C2319}">
+<ds:datastoreItem xmlns:ds="http://schemas.openxmlformats.org/officeDocument/2006/customXml" ds:itemID="{3175F0D8-5480-45BA-BC9E-75FB9F75F60E}">
   <ds:schemaRefs>
     <ds:schemaRef ds:uri="http://schemas.openxmlformats.org/officeDocument/2006/bibliography"/>
   </ds:schemaRefs>

</xml_diff>